<commit_message>
Update desc - Update Address  By adding a comment at the end, the address is not updated.
</commit_message>
<xml_diff>
--- a/src/PM software code.docx
+++ b/src/PM software code.docx
@@ -79,7 +79,15 @@
           <w:sz w:val="32"/>
           <w:szCs w:val="32"/>
         </w:rPr>
-        <w:t>name :</w:t>
+        <w:t>Name</w:t>
+      </w:r>
+      <w:r>
+        <w:rPr>
+          <w:rFonts w:asciiTheme="majorBidi" w:hAnsiTheme="majorBidi" w:cstheme="majorBidi"/>
+          <w:sz w:val="32"/>
+          <w:szCs w:val="32"/>
+        </w:rPr>
+        <w:t xml:space="preserve"> :</w:t>
       </w:r>
       <w:proofErr w:type="gramEnd"/>
       <w:r>
@@ -88,7 +96,113 @@
           <w:sz w:val="32"/>
           <w:szCs w:val="32"/>
         </w:rPr>
-        <w:t xml:space="preserve"> AddressData.js</w:t>
+        <w:t xml:space="preserve"> AddressData.j</w:t>
+      </w:r>
+      <w:r>
+        <w:rPr>
+          <w:rFonts w:asciiTheme="majorBidi" w:hAnsiTheme="majorBidi" w:cstheme="majorBidi"/>
+          <w:sz w:val="32"/>
+          <w:szCs w:val="32"/>
+        </w:rPr>
+        <w:t>s</w:t>
+      </w:r>
+    </w:p>
+    <w:p>
+      <w:pPr>
+        <w:rPr>
+          <w:rFonts w:asciiTheme="majorBidi" w:hAnsiTheme="majorBidi" w:cstheme="majorBidi"/>
+          <w:sz w:val="32"/>
+          <w:szCs w:val="32"/>
+        </w:rPr>
+      </w:pPr>
+      <w:r>
+        <w:rPr>
+          <w:rFonts w:asciiTheme="majorBidi" w:hAnsiTheme="majorBidi" w:cstheme="majorBidi"/>
+          <w:sz w:val="32"/>
+          <w:szCs w:val="32"/>
+        </w:rPr>
+        <w:t>Page-</w:t>
+      </w:r>
+      <w:proofErr w:type="gramStart"/>
+      <w:r>
+        <w:rPr>
+          <w:rFonts w:asciiTheme="majorBidi" w:hAnsiTheme="majorBidi" w:cstheme="majorBidi"/>
+          <w:sz w:val="32"/>
+          <w:szCs w:val="32"/>
+        </w:rPr>
+        <w:t>Used :</w:t>
+      </w:r>
+      <w:proofErr w:type="gramEnd"/>
+      <w:r>
+        <w:rPr>
+          <w:rFonts w:asciiTheme="majorBidi" w:hAnsiTheme="majorBidi" w:cstheme="majorBidi"/>
+          <w:sz w:val="32"/>
+          <w:szCs w:val="32"/>
+        </w:rPr>
+        <w:t xml:space="preserve"> </w:t>
+      </w:r>
+      <w:r>
+        <w:rPr>
+          <w:rFonts w:asciiTheme="majorBidi" w:hAnsiTheme="majorBidi" w:cstheme="majorBidi" w:hint="cs"/>
+          <w:sz w:val="32"/>
+          <w:szCs w:val="32"/>
+          <w:cs/>
+        </w:rPr>
+        <w:t xml:space="preserve">ใช้ในหน้า </w:t>
+      </w:r>
+      <w:r>
+        <w:rPr>
+          <w:rFonts w:asciiTheme="majorBidi" w:hAnsiTheme="majorBidi" w:cstheme="majorBidi"/>
+          <w:sz w:val="32"/>
+          <w:szCs w:val="32"/>
+        </w:rPr>
+        <w:t xml:space="preserve">Address </w:t>
+      </w:r>
+    </w:p>
+    <w:p>
+      <w:pPr>
+        <w:tabs>
+          <w:tab w:val="left" w:pos="1905"/>
+        </w:tabs>
+        <w:rPr>
+          <w:rFonts w:asciiTheme="majorBidi" w:hAnsiTheme="majorBidi" w:cstheme="majorBidi" w:hint="cs"/>
+          <w:sz w:val="32"/>
+          <w:szCs w:val="32"/>
+        </w:rPr>
+      </w:pPr>
+      <w:r>
+        <w:rPr>
+          <w:rFonts w:asciiTheme="majorBidi" w:hAnsiTheme="majorBidi" w:cstheme="majorBidi"/>
+          <w:sz w:val="32"/>
+          <w:szCs w:val="40"/>
+        </w:rPr>
+        <w:t xml:space="preserve">Actions - </w:t>
+      </w:r>
+      <w:r>
+        <w:rPr>
+          <w:rFonts w:asciiTheme="majorBidi" w:hAnsiTheme="majorBidi" w:cstheme="majorBidi" w:hint="cs"/>
+          <w:sz w:val="24"/>
+          <w:szCs w:val="32"/>
+          <w:cs/>
+        </w:rPr>
+        <w:t xml:space="preserve">ฟังก์ชั่นสำหรับการดึงข้างมูลจาก </w:t>
+      </w:r>
+      <w:r>
+        <w:rPr>
+          <w:rFonts w:asciiTheme="majorBidi" w:hAnsiTheme="majorBidi" w:cstheme="majorBidi"/>
+          <w:sz w:val="24"/>
+          <w:szCs w:val="32"/>
+        </w:rPr>
+        <w:t xml:space="preserve">API </w:t>
+      </w:r>
+      <w:r>
+        <w:rPr>
+          <w:rFonts w:asciiTheme="majorBidi" w:hAnsiTheme="majorBidi" w:cstheme="majorBidi" w:hint="cs"/>
+          <w:sz w:val="24"/>
+          <w:szCs w:val="32"/>
+          <w:cs/>
+        </w:rPr>
+        <w:t>เพื่อนำไปแสดงผลบน</w:t>
       </w:r>
     </w:p>
     <w:p>
@@ -243,59 +357,15 @@
     </w:p>
     <w:p>
       <w:pPr>
-        <w:rPr>
-          <w:rFonts w:asciiTheme="majorBidi" w:hAnsiTheme="majorBidi" w:cstheme="majorBidi"/>
-          <w:sz w:val="24"/>
-          <w:szCs w:val="32"/>
-        </w:rPr>
-      </w:pPr>
-    </w:p>
-    <w:p>
-      <w:pPr>
         <w:tabs>
           <w:tab w:val="left" w:pos="1905"/>
         </w:tabs>
-        <w:jc w:val="center"/>
         <w:rPr>
           <w:rFonts w:asciiTheme="majorBidi" w:hAnsiTheme="majorBidi" w:cstheme="majorBidi"/>
           <w:sz w:val="24"/>
           <w:szCs w:val="32"/>
         </w:rPr>
       </w:pPr>
-      <w:r>
-        <w:rPr>
-          <w:rFonts w:asciiTheme="majorBidi" w:hAnsiTheme="majorBidi" w:cstheme="majorBidi"/>
-          <w:sz w:val="32"/>
-          <w:szCs w:val="40"/>
-        </w:rPr>
-        <w:t xml:space="preserve">Actions - </w:t>
-      </w:r>
-      <w:r>
-        <w:rPr>
-          <w:rFonts w:asciiTheme="majorBidi" w:hAnsiTheme="majorBidi" w:cstheme="majorBidi" w:hint="cs"/>
-          <w:sz w:val="24"/>
-          <w:szCs w:val="32"/>
-          <w:cs/>
-        </w:rPr>
-        <w:t xml:space="preserve">ฟังก์ชั่นสำหรับการดึงข้างมูลจาก </w:t>
-      </w:r>
-      <w:r>
-        <w:rPr>
-          <w:rFonts w:asciiTheme="majorBidi" w:hAnsiTheme="majorBidi" w:cstheme="majorBidi"/>
-          <w:sz w:val="24"/>
-          <w:szCs w:val="32"/>
-        </w:rPr>
-        <w:t xml:space="preserve">API </w:t>
-      </w:r>
-      <w:r>
-        <w:rPr>
-          <w:rFonts w:asciiTheme="majorBidi" w:hAnsiTheme="majorBidi" w:cstheme="majorBidi" w:hint="cs"/>
-          <w:sz w:val="24"/>
-          <w:szCs w:val="32"/>
-          <w:cs/>
-        </w:rPr>
-        <w:t>เพื่อนำไปแสดงผลบน</w:t>
-      </w:r>
     </w:p>
     <w:p>
       <w:pPr>
@@ -354,13 +424,70 @@
         <w:tabs>
           <w:tab w:val="left" w:pos="1905"/>
         </w:tabs>
-        <w:jc w:val="center"/>
-        <w:rPr>
-          <w:rFonts w:asciiTheme="majorBidi" w:hAnsiTheme="majorBidi" w:cstheme="majorBidi"/>
-          <w:sz w:val="24"/>
-          <w:szCs w:val="32"/>
-        </w:rPr>
-      </w:pPr>
+        <w:rPr>
+          <w:rFonts w:asciiTheme="majorBidi" w:hAnsiTheme="majorBidi" w:cstheme="majorBidi"/>
+          <w:sz w:val="32"/>
+          <w:szCs w:val="40"/>
+        </w:rPr>
+      </w:pPr>
+      <w:r>
+        <w:rPr>
+          <w:rFonts w:asciiTheme="majorBidi" w:hAnsiTheme="majorBidi" w:cstheme="majorBidi"/>
+          <w:sz w:val="32"/>
+          <w:szCs w:val="40"/>
+        </w:rPr>
+        <w:t xml:space="preserve">File </w:t>
+      </w:r>
+      <w:r>
+        <w:rPr>
+          <w:rFonts w:asciiTheme="majorBidi" w:hAnsiTheme="majorBidi" w:cstheme="majorBidi"/>
+          <w:sz w:val="32"/>
+          <w:szCs w:val="40"/>
+        </w:rPr>
+        <w:t>–</w:t>
+      </w:r>
+      <w:r>
+        <w:rPr>
+          <w:rFonts w:asciiTheme="majorBidi" w:hAnsiTheme="majorBidi" w:cstheme="majorBidi"/>
+          <w:sz w:val="32"/>
+          <w:szCs w:val="40"/>
+        </w:rPr>
+        <w:t xml:space="preserve"> </w:t>
+      </w:r>
+      <w:proofErr w:type="gramStart"/>
+      <w:r>
+        <w:rPr>
+          <w:rFonts w:asciiTheme="majorBidi" w:hAnsiTheme="majorBidi" w:cstheme="majorBidi"/>
+          <w:sz w:val="32"/>
+          <w:szCs w:val="40"/>
+        </w:rPr>
+        <w:t>N</w:t>
+      </w:r>
+      <w:r>
+        <w:rPr>
+          <w:rFonts w:asciiTheme="majorBidi" w:hAnsiTheme="majorBidi" w:cstheme="majorBidi"/>
+          <w:sz w:val="32"/>
+          <w:szCs w:val="40"/>
+        </w:rPr>
+        <w:t>ame</w:t>
+      </w:r>
+      <w:r>
+        <w:rPr>
+          <w:rFonts w:asciiTheme="majorBidi" w:hAnsiTheme="majorBidi" w:cstheme="majorBidi"/>
+          <w:sz w:val="32"/>
+          <w:szCs w:val="40"/>
+        </w:rPr>
+        <w:t xml:space="preserve"> :</w:t>
+      </w:r>
+      <w:proofErr w:type="gramEnd"/>
+      <w:r>
+        <w:rPr>
+          <w:rFonts w:asciiTheme="majorBidi" w:hAnsiTheme="majorBidi" w:cstheme="majorBidi"/>
+          <w:sz w:val="32"/>
+          <w:szCs w:val="40"/>
+        </w:rPr>
+        <w:t xml:space="preserve"> Calendar.js</w:t>
+      </w:r>
     </w:p>
     <w:p>
       <w:pPr>
@@ -369,28 +496,185 @@
         </w:tabs>
         <w:rPr>
           <w:rFonts w:asciiTheme="majorBidi" w:hAnsiTheme="majorBidi" w:cstheme="majorBidi"/>
-          <w:sz w:val="32"/>
-          <w:szCs w:val="40"/>
+        </w:rPr>
+      </w:pPr>
+      <w:r>
+        <w:rPr>
+          <w:rFonts w:asciiTheme="majorBidi" w:hAnsiTheme="majorBidi" w:cstheme="majorBidi"/>
+          <w:sz w:val="32"/>
+          <w:szCs w:val="40"/>
+        </w:rPr>
+        <w:t xml:space="preserve">Page – </w:t>
+      </w:r>
+      <w:proofErr w:type="gramStart"/>
+      <w:r>
+        <w:rPr>
+          <w:rFonts w:asciiTheme="majorBidi" w:hAnsiTheme="majorBidi" w:cstheme="majorBidi"/>
+          <w:sz w:val="32"/>
+          <w:szCs w:val="40"/>
+        </w:rPr>
+        <w:t>Used :</w:t>
+      </w:r>
+      <w:proofErr w:type="gramEnd"/>
+      <w:r>
+        <w:rPr>
+          <w:rFonts w:asciiTheme="majorBidi" w:hAnsiTheme="majorBidi" w:cstheme="majorBidi"/>
+          <w:sz w:val="32"/>
+          <w:szCs w:val="40"/>
+        </w:rPr>
+        <w:t xml:space="preserve"> </w:t>
+      </w:r>
+      <w:r>
+        <w:rPr>
+          <w:rFonts w:asciiTheme="majorBidi" w:hAnsiTheme="majorBidi" w:cstheme="majorBidi" w:hint="cs"/>
+          <w:cs/>
+        </w:rPr>
+        <w:t>ใช้ในหน้า จองห้อง</w:t>
+      </w:r>
+      <w:r>
+        <w:rPr>
+          <w:rFonts w:asciiTheme="majorBidi" w:hAnsiTheme="majorBidi" w:cstheme="majorBidi"/>
+        </w:rPr>
+        <w:t>,</w:t>
+      </w:r>
+      <w:r>
+        <w:rPr>
+          <w:rFonts w:asciiTheme="majorBidi" w:hAnsiTheme="majorBidi" w:cstheme="majorBidi" w:hint="cs"/>
+          <w:cs/>
+        </w:rPr>
+        <w:t>เช็คอิน</w:t>
+      </w:r>
+      <w:r>
+        <w:rPr>
+          <w:rFonts w:asciiTheme="majorBidi" w:hAnsiTheme="majorBidi" w:cstheme="majorBidi"/>
+        </w:rPr>
+        <w:t>,</w:t>
+      </w:r>
+      <w:r>
+        <w:rPr>
+          <w:rFonts w:asciiTheme="majorBidi" w:hAnsiTheme="majorBidi" w:cstheme="majorBidi" w:hint="cs"/>
+          <w:cs/>
+        </w:rPr>
+        <w:t>เช็คเอาท์</w:t>
+      </w:r>
+      <w:r>
+        <w:rPr>
+          <w:rFonts w:asciiTheme="majorBidi" w:hAnsiTheme="majorBidi" w:cstheme="majorBidi"/>
+        </w:rPr>
+        <w:t>,</w:t>
+      </w:r>
+      <w:r>
+        <w:rPr>
+          <w:rFonts w:asciiTheme="majorBidi" w:hAnsiTheme="majorBidi" w:cstheme="majorBidi" w:hint="cs"/>
+          <w:cs/>
+        </w:rPr>
+        <w:t>สัญญา</w:t>
+      </w:r>
+      <w:r>
+        <w:rPr>
+          <w:rFonts w:asciiTheme="majorBidi" w:hAnsiTheme="majorBidi" w:cstheme="majorBidi"/>
+        </w:rPr>
+        <w:t>,</w:t>
+      </w:r>
+      <w:r>
+        <w:rPr>
+          <w:rFonts w:asciiTheme="majorBidi" w:hAnsiTheme="majorBidi" w:cstheme="majorBidi" w:hint="cs"/>
+          <w:cs/>
+        </w:rPr>
+        <w:t>ใบแจ้งหนี้</w:t>
+      </w:r>
+    </w:p>
+    <w:p>
+      <w:pPr>
+        <w:tabs>
+          <w:tab w:val="left" w:pos="3885"/>
+        </w:tabs>
+        <w:rPr>
+          <w:rFonts w:asciiTheme="majorBidi" w:hAnsiTheme="majorBidi" w:cstheme="majorBidi"/>
+          <w:sz w:val="32"/>
+          <w:szCs w:val="32"/>
+        </w:rPr>
+      </w:pPr>
+      <w:r>
+        <w:rPr>
+          <w:rFonts w:asciiTheme="majorBidi" w:hAnsiTheme="majorBidi" w:cstheme="majorBidi"/>
+          <w:sz w:val="32"/>
+          <w:szCs w:val="32"/>
+        </w:rPr>
+        <w:t xml:space="preserve">Actions – </w:t>
+      </w:r>
+      <w:r>
+        <w:rPr>
+          <w:rFonts w:asciiTheme="majorBidi" w:hAnsiTheme="majorBidi" w:cstheme="majorBidi" w:hint="cs"/>
+          <w:sz w:val="32"/>
+          <w:szCs w:val="32"/>
+          <w:cs/>
+        </w:rPr>
+        <w:t>ฟังก์ชั่นสำหรับโชว์ปฏิทินและสามารถเลือกช่วงเวลา</w:t>
+      </w:r>
+      <w:r>
+        <w:rPr>
+          <w:rFonts w:asciiTheme="majorBidi" w:hAnsiTheme="majorBidi" w:cstheme="majorBidi" w:hint="cs"/>
+          <w:sz w:val="32"/>
+          <w:szCs w:val="32"/>
+          <w:cs/>
+        </w:rPr>
+        <w:t>และ</w:t>
+      </w:r>
+      <w:r>
+        <w:rPr>
+          <w:rFonts w:asciiTheme="majorBidi" w:hAnsiTheme="majorBidi" w:cstheme="majorBidi"/>
+          <w:sz w:val="32"/>
+          <w:szCs w:val="32"/>
+        </w:rPr>
+        <w:t xml:space="preserve"> return </w:t>
+      </w:r>
+      <w:r>
+        <w:rPr>
+          <w:rFonts w:asciiTheme="majorBidi" w:hAnsiTheme="majorBidi" w:cstheme="majorBidi" w:hint="cs"/>
+          <w:sz w:val="32"/>
+          <w:szCs w:val="32"/>
+          <w:cs/>
+        </w:rPr>
+        <w:t>ค่าออกไป</w:t>
+      </w:r>
+      <w:r>
+        <w:rPr>
+          <w:rFonts w:asciiTheme="majorBidi" w:hAnsiTheme="majorBidi" w:cstheme="majorBidi" w:hint="cs"/>
+          <w:sz w:val="32"/>
+          <w:szCs w:val="32"/>
+          <w:cs/>
+        </w:rPr>
+        <w:t>ได้</w:t>
+      </w:r>
+    </w:p>
+    <w:p>
+      <w:pPr>
+        <w:tabs>
+          <w:tab w:val="left" w:pos="1905"/>
+        </w:tabs>
+        <w:rPr>
+          <w:rFonts w:asciiTheme="majorBidi" w:hAnsiTheme="majorBidi" w:cstheme="majorBidi" w:hint="cs"/>
+          <w:cs/>
         </w:rPr>
       </w:pPr>
       <w:r>
         <w:rPr>
           <w:noProof/>
         </w:rPr>
-        <w:lastRenderedPageBreak/>
         <w:drawing>
-          <wp:anchor distT="0" distB="0" distL="114300" distR="114300" simplePos="0" relativeHeight="251659264" behindDoc="0" locked="0" layoutInCell="1" allowOverlap="1" wp14:anchorId="1FC4A4B4" wp14:editId="1F82CD06">
+          <wp:anchor distT="0" distB="0" distL="114300" distR="114300" simplePos="0" relativeHeight="251660288" behindDoc="0" locked="0" layoutInCell="1" allowOverlap="1" wp14:anchorId="37EB8A0B" wp14:editId="1FABE3E0">
             <wp:simplePos x="0" y="0"/>
             <wp:positionH relativeFrom="margin">
-              <wp:align>center</wp:align>
+              <wp:posOffset>3030474</wp:posOffset>
             </wp:positionH>
             <wp:positionV relativeFrom="paragraph">
-              <wp:posOffset>314325</wp:posOffset>
+              <wp:posOffset>270942</wp:posOffset>
             </wp:positionV>
-            <wp:extent cx="3746975" cy="2676525"/>
-            <wp:effectExtent l="0" t="0" r="6350" b="0"/>
+            <wp:extent cx="3464642" cy="3688224"/>
+            <wp:effectExtent l="0" t="0" r="2540" b="7620"/>
             <wp:wrapNone/>
-            <wp:docPr id="3" name="Picture 3"/>
+            <wp:docPr id="4" name="Picture 4"/>
             <wp:cNvGraphicFramePr>
               <a:graphicFrameLocks xmlns:a="http://schemas.openxmlformats.org/drawingml/2006/main" noChangeAspect="1"/>
             </wp:cNvGraphicFramePr>
@@ -402,7 +686,7 @@
                     <pic:cNvPicPr/>
                   </pic:nvPicPr>
                   <pic:blipFill>
-                    <a:blip r:embed="rId7" cstate="print">
+                    <a:blip r:embed="rId7">
                       <a:extLst>
                         <a:ext uri="{28A0092B-C50C-407E-A947-70E740481C1C}">
                           <a14:useLocalDpi xmlns:a14="http://schemas.microsoft.com/office/drawing/2010/main" val="0"/>
@@ -416,7 +700,7 @@
                   <pic:spPr>
                     <a:xfrm>
                       <a:off x="0" y="0"/>
-                      <a:ext cx="3746975" cy="2676525"/>
+                      <a:ext cx="3464642" cy="3688224"/>
                     </a:xfrm>
                     <a:prstGeom prst="rect">
                       <a:avLst/>
@@ -436,170 +720,21 @@
       </w:r>
       <w:r>
         <w:rPr>
-          <w:rFonts w:asciiTheme="majorBidi" w:hAnsiTheme="majorBidi" w:cstheme="majorBidi"/>
-          <w:sz w:val="32"/>
-          <w:szCs w:val="40"/>
-        </w:rPr>
-        <w:t xml:space="preserve">File </w:t>
-      </w:r>
-      <w:r>
-        <w:rPr>
-          <w:rFonts w:asciiTheme="majorBidi" w:hAnsiTheme="majorBidi" w:cstheme="majorBidi"/>
-          <w:sz w:val="32"/>
-          <w:szCs w:val="40"/>
-        </w:rPr>
-        <w:t>–</w:t>
-      </w:r>
-      <w:r>
-        <w:rPr>
-          <w:rFonts w:asciiTheme="majorBidi" w:hAnsiTheme="majorBidi" w:cstheme="majorBidi"/>
-          <w:sz w:val="32"/>
-          <w:szCs w:val="40"/>
-        </w:rPr>
-        <w:t xml:space="preserve"> </w:t>
-      </w:r>
-      <w:proofErr w:type="gramStart"/>
-      <w:r>
-        <w:rPr>
-          <w:rFonts w:asciiTheme="majorBidi" w:hAnsiTheme="majorBidi" w:cstheme="majorBidi"/>
-          <w:sz w:val="32"/>
-          <w:szCs w:val="40"/>
-        </w:rPr>
-        <w:t>name</w:t>
-      </w:r>
-      <w:r>
-        <w:rPr>
-          <w:rFonts w:asciiTheme="majorBidi" w:hAnsiTheme="majorBidi" w:cstheme="majorBidi"/>
-          <w:sz w:val="32"/>
-          <w:szCs w:val="40"/>
-        </w:rPr>
-        <w:t xml:space="preserve"> :</w:t>
-      </w:r>
-      <w:proofErr w:type="gramEnd"/>
-      <w:r>
-        <w:rPr>
-          <w:rFonts w:asciiTheme="majorBidi" w:hAnsiTheme="majorBidi" w:cstheme="majorBidi"/>
-          <w:sz w:val="32"/>
-          <w:szCs w:val="40"/>
-        </w:rPr>
-        <w:t xml:space="preserve"> Calendar.js</w:t>
-      </w:r>
-    </w:p>
-    <w:p>
-      <w:pPr>
-        <w:tabs>
-          <w:tab w:val="left" w:pos="1905"/>
-        </w:tabs>
-        <w:rPr>
-          <w:rFonts w:asciiTheme="majorBidi" w:hAnsiTheme="majorBidi" w:cstheme="majorBidi"/>
-          <w:sz w:val="32"/>
-          <w:szCs w:val="40"/>
-        </w:rPr>
-      </w:pPr>
-    </w:p>
-    <w:p>
-      <w:pPr>
-        <w:tabs>
-          <w:tab w:val="left" w:pos="1905"/>
-        </w:tabs>
-        <w:rPr>
-          <w:rFonts w:asciiTheme="majorBidi" w:hAnsiTheme="majorBidi" w:cstheme="majorBidi"/>
-          <w:sz w:val="32"/>
-          <w:szCs w:val="40"/>
-        </w:rPr>
-      </w:pPr>
-    </w:p>
-    <w:p>
-      <w:pPr>
-        <w:tabs>
-          <w:tab w:val="left" w:pos="1905"/>
-        </w:tabs>
-        <w:jc w:val="center"/>
-        <w:rPr>
-          <w:rFonts w:asciiTheme="majorBidi" w:hAnsiTheme="majorBidi" w:cstheme="majorBidi"/>
-          <w:sz w:val="24"/>
-          <w:szCs w:val="32"/>
-        </w:rPr>
-      </w:pPr>
-    </w:p>
-    <w:p>
-      <w:pPr>
-        <w:tabs>
-          <w:tab w:val="left" w:pos="1905"/>
-        </w:tabs>
-        <w:jc w:val="center"/>
-        <w:rPr>
-          <w:rFonts w:asciiTheme="majorBidi" w:hAnsiTheme="majorBidi" w:cstheme="majorBidi"/>
-          <w:sz w:val="24"/>
-          <w:szCs w:val="32"/>
-        </w:rPr>
-      </w:pPr>
-    </w:p>
-    <w:p>
-      <w:pPr>
-        <w:tabs>
-          <w:tab w:val="left" w:pos="1905"/>
-        </w:tabs>
-        <w:jc w:val="center"/>
-        <w:rPr>
-          <w:rFonts w:asciiTheme="majorBidi" w:hAnsiTheme="majorBidi" w:cstheme="majorBidi"/>
-          <w:sz w:val="24"/>
-          <w:szCs w:val="32"/>
-        </w:rPr>
-      </w:pPr>
-    </w:p>
-    <w:p>
-      <w:pPr>
-        <w:rPr>
-          <w:rFonts w:asciiTheme="majorBidi" w:hAnsiTheme="majorBidi" w:cstheme="majorBidi"/>
-          <w:sz w:val="24"/>
-          <w:szCs w:val="32"/>
-        </w:rPr>
-      </w:pPr>
-    </w:p>
-    <w:p>
-      <w:pPr>
-        <w:rPr>
-          <w:rFonts w:asciiTheme="majorBidi" w:hAnsiTheme="majorBidi" w:cstheme="majorBidi"/>
-          <w:sz w:val="24"/>
-          <w:szCs w:val="32"/>
-        </w:rPr>
-      </w:pPr>
-    </w:p>
-    <w:p>
-      <w:pPr>
-        <w:rPr>
-          <w:rFonts w:asciiTheme="majorBidi" w:hAnsiTheme="majorBidi" w:cstheme="majorBidi"/>
-          <w:sz w:val="24"/>
-          <w:szCs w:val="32"/>
-        </w:rPr>
-      </w:pPr>
-    </w:p>
-    <w:p>
-      <w:pPr>
-        <w:rPr>
-          <w:rFonts w:asciiTheme="majorBidi" w:hAnsiTheme="majorBidi" w:cstheme="majorBidi"/>
-          <w:sz w:val="24"/>
-          <w:szCs w:val="32"/>
-        </w:rPr>
-      </w:pPr>
-      <w:r>
-        <w:rPr>
           <w:noProof/>
         </w:rPr>
         <w:drawing>
-          <wp:anchor distT="0" distB="0" distL="114300" distR="114300" simplePos="0" relativeHeight="251660288" behindDoc="0" locked="0" layoutInCell="1" allowOverlap="1" wp14:anchorId="37EB8A0B" wp14:editId="7A3F22A3">
+          <wp:anchor distT="0" distB="0" distL="114300" distR="114300" simplePos="0" relativeHeight="251659264" behindDoc="0" locked="0" layoutInCell="1" allowOverlap="1" wp14:anchorId="1FC4A4B4" wp14:editId="139F3A49">
             <wp:simplePos x="0" y="0"/>
             <wp:positionH relativeFrom="margin">
-              <wp:align>center</wp:align>
+              <wp:posOffset>-660883</wp:posOffset>
             </wp:positionH>
             <wp:positionV relativeFrom="paragraph">
-              <wp:posOffset>3175</wp:posOffset>
+              <wp:posOffset>224866</wp:posOffset>
             </wp:positionV>
-            <wp:extent cx="3685540" cy="4296958"/>
-            <wp:effectExtent l="0" t="0" r="0" b="8890"/>
+            <wp:extent cx="3417324" cy="2441050"/>
+            <wp:effectExtent l="0" t="0" r="0" b="0"/>
             <wp:wrapNone/>
-            <wp:docPr id="4" name="Picture 4"/>
+            <wp:docPr id="3" name="Picture 3"/>
             <wp:cNvGraphicFramePr>
               <a:graphicFrameLocks xmlns:a="http://schemas.openxmlformats.org/drawingml/2006/main" noChangeAspect="1"/>
             </wp:cNvGraphicFramePr>
@@ -611,7 +746,7 @@
                     <pic:cNvPicPr/>
                   </pic:nvPicPr>
                   <pic:blipFill>
-                    <a:blip r:embed="rId8">
+                    <a:blip r:embed="rId8" cstate="print">
                       <a:extLst>
                         <a:ext uri="{28A0092B-C50C-407E-A947-70E740481C1C}">
                           <a14:useLocalDpi xmlns:a14="http://schemas.microsoft.com/office/drawing/2010/main" val="0"/>
@@ -625,7 +760,7 @@
                   <pic:spPr>
                     <a:xfrm>
                       <a:off x="0" y="0"/>
-                      <a:ext cx="3685540" cy="4296958"/>
+                      <a:ext cx="3417324" cy="2441050"/>
                     </a:xfrm>
                     <a:prstGeom prst="rect">
                       <a:avLst/>
@@ -646,6 +781,46 @@
     </w:p>
     <w:p>
       <w:pPr>
+        <w:tabs>
+          <w:tab w:val="left" w:pos="1905"/>
+        </w:tabs>
+        <w:rPr>
+          <w:rFonts w:asciiTheme="majorBidi" w:hAnsiTheme="majorBidi" w:cstheme="majorBidi"/>
+          <w:sz w:val="32"/>
+          <w:szCs w:val="40"/>
+        </w:rPr>
+      </w:pPr>
+    </w:p>
+    <w:p>
+      <w:pPr>
+        <w:tabs>
+          <w:tab w:val="left" w:pos="1905"/>
+        </w:tabs>
+        <w:rPr>
+          <w:rFonts w:asciiTheme="majorBidi" w:hAnsiTheme="majorBidi" w:cstheme="majorBidi"/>
+          <w:sz w:val="32"/>
+          <w:szCs w:val="40"/>
+        </w:rPr>
+      </w:pPr>
+    </w:p>
+    <w:p>
+      <w:pPr>
+        <w:tabs>
+          <w:tab w:val="left" w:pos="1905"/>
+        </w:tabs>
+        <w:rPr>
+          <w:rFonts w:asciiTheme="majorBidi" w:hAnsiTheme="majorBidi" w:cstheme="majorBidi"/>
+          <w:sz w:val="32"/>
+          <w:szCs w:val="40"/>
+        </w:rPr>
+      </w:pPr>
+    </w:p>
+    <w:p>
+      <w:pPr>
+        <w:tabs>
+          <w:tab w:val="left" w:pos="1905"/>
+        </w:tabs>
+        <w:jc w:val="center"/>
         <w:rPr>
           <w:rFonts w:asciiTheme="majorBidi" w:hAnsiTheme="majorBidi" w:cstheme="majorBidi"/>
           <w:sz w:val="24"/>
@@ -655,6 +830,10 @@
     </w:p>
     <w:p>
       <w:pPr>
+        <w:tabs>
+          <w:tab w:val="left" w:pos="1905"/>
+        </w:tabs>
+        <w:jc w:val="center"/>
         <w:rPr>
           <w:rFonts w:asciiTheme="majorBidi" w:hAnsiTheme="majorBidi" w:cstheme="majorBidi"/>
           <w:sz w:val="24"/>
@@ -664,6 +843,10 @@
     </w:p>
     <w:p>
       <w:pPr>
+        <w:tabs>
+          <w:tab w:val="left" w:pos="1905"/>
+        </w:tabs>
+        <w:jc w:val="center"/>
         <w:rPr>
           <w:rFonts w:asciiTheme="majorBidi" w:hAnsiTheme="majorBidi" w:cstheme="majorBidi"/>
           <w:sz w:val="24"/>
@@ -682,7 +865,6 @@
     </w:p>
     <w:p>
       <w:pPr>
-        <w:jc w:val="center"/>
         <w:rPr>
           <w:rFonts w:asciiTheme="majorBidi" w:hAnsiTheme="majorBidi" w:cstheme="majorBidi"/>
           <w:sz w:val="24"/>
@@ -698,197 +880,23 @@
           <w:szCs w:val="32"/>
         </w:rPr>
       </w:pPr>
-    </w:p>
-    <w:p>
-      <w:pPr>
-        <w:rPr>
-          <w:rFonts w:asciiTheme="majorBidi" w:hAnsiTheme="majorBidi" w:cstheme="majorBidi"/>
-          <w:sz w:val="24"/>
-          <w:szCs w:val="32"/>
-        </w:rPr>
-      </w:pPr>
-    </w:p>
-    <w:p>
-      <w:pPr>
-        <w:rPr>
-          <w:rFonts w:asciiTheme="majorBidi" w:hAnsiTheme="majorBidi" w:cstheme="majorBidi"/>
-          <w:sz w:val="24"/>
-          <w:szCs w:val="32"/>
-        </w:rPr>
-      </w:pPr>
-    </w:p>
-    <w:p>
-      <w:pPr>
-        <w:rPr>
-          <w:rFonts w:asciiTheme="majorBidi" w:hAnsiTheme="majorBidi" w:cstheme="majorBidi"/>
-          <w:sz w:val="24"/>
-          <w:szCs w:val="32"/>
-        </w:rPr>
-      </w:pPr>
-    </w:p>
-    <w:p>
-      <w:pPr>
-        <w:rPr>
-          <w:rFonts w:asciiTheme="majorBidi" w:hAnsiTheme="majorBidi" w:cstheme="majorBidi"/>
-          <w:sz w:val="24"/>
-          <w:szCs w:val="32"/>
-        </w:rPr>
-      </w:pPr>
-    </w:p>
-    <w:p>
-      <w:pPr>
-        <w:rPr>
-          <w:rFonts w:asciiTheme="majorBidi" w:hAnsiTheme="majorBidi" w:cstheme="majorBidi"/>
-          <w:sz w:val="24"/>
-          <w:szCs w:val="32"/>
-        </w:rPr>
-      </w:pPr>
-    </w:p>
-    <w:p>
-      <w:pPr>
-        <w:rPr>
-          <w:rFonts w:asciiTheme="majorBidi" w:hAnsiTheme="majorBidi" w:cstheme="majorBidi"/>
-          <w:sz w:val="24"/>
-          <w:szCs w:val="32"/>
-        </w:rPr>
-      </w:pPr>
-    </w:p>
-    <w:p>
-      <w:pPr>
-        <w:rPr>
-          <w:rFonts w:asciiTheme="majorBidi" w:hAnsiTheme="majorBidi" w:cstheme="majorBidi"/>
-          <w:sz w:val="32"/>
-          <w:szCs w:val="40"/>
-        </w:rPr>
-      </w:pPr>
-    </w:p>
-    <w:p>
-      <w:pPr>
-        <w:tabs>
-          <w:tab w:val="left" w:pos="3885"/>
-        </w:tabs>
-        <w:jc w:val="center"/>
-        <w:rPr>
-          <w:rFonts w:asciiTheme="majorBidi" w:hAnsiTheme="majorBidi" w:cstheme="majorBidi"/>
-          <w:sz w:val="32"/>
-          <w:szCs w:val="32"/>
-        </w:rPr>
-      </w:pPr>
-      <w:r>
-        <w:rPr>
-          <w:rFonts w:asciiTheme="majorBidi" w:hAnsiTheme="majorBidi" w:cstheme="majorBidi"/>
-          <w:sz w:val="32"/>
-          <w:szCs w:val="32"/>
-        </w:rPr>
-        <w:t xml:space="preserve">Actions – </w:t>
-      </w:r>
-      <w:r>
-        <w:rPr>
-          <w:rFonts w:asciiTheme="majorBidi" w:hAnsiTheme="majorBidi" w:cstheme="majorBidi" w:hint="cs"/>
-          <w:sz w:val="32"/>
-          <w:szCs w:val="32"/>
-          <w:cs/>
-        </w:rPr>
-        <w:t>ฟังก์ชั่นสำหรับโชว์ปฏิทินและสามารถเลือกช่วงเวลา</w:t>
-      </w:r>
-      <w:r>
-        <w:rPr>
-          <w:rFonts w:asciiTheme="majorBidi" w:hAnsiTheme="majorBidi" w:cstheme="majorBidi" w:hint="cs"/>
-          <w:sz w:val="32"/>
-          <w:szCs w:val="32"/>
-          <w:cs/>
-        </w:rPr>
-        <w:t>และ</w:t>
-      </w:r>
-      <w:r>
-        <w:rPr>
-          <w:rFonts w:asciiTheme="majorBidi" w:hAnsiTheme="majorBidi" w:cstheme="majorBidi"/>
-          <w:sz w:val="32"/>
-          <w:szCs w:val="32"/>
-        </w:rPr>
-        <w:t xml:space="preserve"> return </w:t>
-      </w:r>
-      <w:r>
-        <w:rPr>
-          <w:rFonts w:asciiTheme="majorBidi" w:hAnsiTheme="majorBidi" w:cstheme="majorBidi" w:hint="cs"/>
-          <w:sz w:val="32"/>
-          <w:szCs w:val="32"/>
-          <w:cs/>
-        </w:rPr>
-        <w:t>ค่าออกไป</w:t>
-      </w:r>
-      <w:r>
-        <w:rPr>
-          <w:rFonts w:asciiTheme="majorBidi" w:hAnsiTheme="majorBidi" w:cstheme="majorBidi" w:hint="cs"/>
-          <w:sz w:val="32"/>
-          <w:szCs w:val="32"/>
-          <w:cs/>
-        </w:rPr>
-        <w:t>ได้</w:t>
-      </w:r>
-    </w:p>
-    <w:p>
-      <w:pPr>
-        <w:rPr>
-          <w:rFonts w:asciiTheme="majorBidi" w:hAnsiTheme="majorBidi" w:cstheme="majorBidi"/>
-          <w:sz w:val="32"/>
-          <w:szCs w:val="40"/>
-        </w:rPr>
-      </w:pPr>
-      <w:r>
-        <w:rPr>
-          <w:rFonts w:asciiTheme="majorBidi" w:hAnsiTheme="majorBidi" w:cstheme="majorBidi"/>
-          <w:sz w:val="32"/>
-          <w:szCs w:val="40"/>
-        </w:rPr>
-        <w:lastRenderedPageBreak/>
-        <w:t xml:space="preserve">File - </w:t>
-      </w:r>
-      <w:proofErr w:type="gramStart"/>
-      <w:r>
-        <w:rPr>
-          <w:rFonts w:asciiTheme="majorBidi" w:hAnsiTheme="majorBidi" w:cstheme="majorBidi"/>
-          <w:sz w:val="32"/>
-          <w:szCs w:val="40"/>
-        </w:rPr>
-        <w:t>name :</w:t>
-      </w:r>
-      <w:proofErr w:type="gramEnd"/>
-      <w:r>
-        <w:rPr>
-          <w:rFonts w:asciiTheme="majorBidi" w:hAnsiTheme="majorBidi" w:cstheme="majorBidi"/>
-          <w:sz w:val="32"/>
-          <w:szCs w:val="40"/>
-        </w:rPr>
-        <w:t xml:space="preserve"> ConfirmAlert.js</w:t>
-      </w:r>
-    </w:p>
-    <w:p>
-      <w:pPr>
-        <w:jc w:val="center"/>
-        <w:rPr>
-          <w:rFonts w:asciiTheme="majorBidi" w:hAnsiTheme="majorBidi" w:cstheme="majorBidi"/>
-          <w:sz w:val="32"/>
-          <w:szCs w:val="40"/>
-        </w:rPr>
-      </w:pPr>
       <w:r>
         <w:rPr>
           <w:noProof/>
         </w:rPr>
         <w:drawing>
-          <wp:anchor distT="0" distB="0" distL="114300" distR="114300" simplePos="0" relativeHeight="251661312" behindDoc="0" locked="0" layoutInCell="1" allowOverlap="1" wp14:anchorId="0B663EFA" wp14:editId="75BBF516">
+          <wp:anchor distT="0" distB="0" distL="114300" distR="114300" simplePos="0" relativeHeight="251685888" behindDoc="0" locked="0" layoutInCell="1" allowOverlap="1" wp14:anchorId="04AF0112" wp14:editId="3093CC01">
             <wp:simplePos x="0" y="0"/>
             <wp:positionH relativeFrom="margin">
-              <wp:align>center</wp:align>
+              <wp:posOffset>-630606</wp:posOffset>
             </wp:positionH>
             <wp:positionV relativeFrom="paragraph">
-              <wp:posOffset>154940</wp:posOffset>
+              <wp:posOffset>247320</wp:posOffset>
             </wp:positionV>
-            <wp:extent cx="3883136" cy="5486400"/>
-            <wp:effectExtent l="0" t="0" r="3175" b="0"/>
+            <wp:extent cx="3408738" cy="2962284"/>
+            <wp:effectExtent l="0" t="0" r="1270" b="0"/>
             <wp:wrapNone/>
-            <wp:docPr id="5" name="Picture 5"/>
+            <wp:docPr id="2" name="Picture 2"/>
             <wp:cNvGraphicFramePr>
               <a:graphicFrameLocks xmlns:a="http://schemas.openxmlformats.org/drawingml/2006/main" noChangeAspect="1"/>
             </wp:cNvGraphicFramePr>
@@ -914,7 +922,7 @@
                   <pic:spPr>
                     <a:xfrm>
                       <a:off x="0" y="0"/>
-                      <a:ext cx="3883136" cy="5486400"/>
+                      <a:ext cx="3408738" cy="2962284"/>
                     </a:xfrm>
                     <a:prstGeom prst="rect">
                       <a:avLst/>
@@ -935,221 +943,91 @@
     </w:p>
     <w:p>
       <w:pPr>
-        <w:tabs>
-          <w:tab w:val="left" w:pos="3885"/>
-        </w:tabs>
-        <w:jc w:val="center"/>
-        <w:rPr>
-          <w:rFonts w:asciiTheme="majorBidi" w:hAnsiTheme="majorBidi" w:cstheme="majorBidi"/>
-          <w:sz w:val="32"/>
-          <w:szCs w:val="32"/>
-        </w:rPr>
-      </w:pPr>
-    </w:p>
-    <w:p>
-      <w:pPr>
-        <w:rPr>
-          <w:rFonts w:asciiTheme="majorBidi" w:hAnsiTheme="majorBidi" w:cstheme="majorBidi"/>
-          <w:sz w:val="32"/>
-          <w:szCs w:val="32"/>
-        </w:rPr>
-      </w:pPr>
-    </w:p>
-    <w:p>
-      <w:pPr>
-        <w:rPr>
-          <w:rFonts w:asciiTheme="majorBidi" w:hAnsiTheme="majorBidi" w:cstheme="majorBidi"/>
-          <w:sz w:val="32"/>
-          <w:szCs w:val="32"/>
-        </w:rPr>
-      </w:pPr>
-    </w:p>
-    <w:p>
-      <w:pPr>
-        <w:rPr>
-          <w:rFonts w:asciiTheme="majorBidi" w:hAnsiTheme="majorBidi" w:cstheme="majorBidi"/>
-          <w:sz w:val="32"/>
-          <w:szCs w:val="32"/>
-        </w:rPr>
-      </w:pPr>
-    </w:p>
-    <w:p>
-      <w:pPr>
-        <w:rPr>
-          <w:rFonts w:asciiTheme="majorBidi" w:hAnsiTheme="majorBidi" w:cstheme="majorBidi"/>
-          <w:sz w:val="32"/>
-          <w:szCs w:val="32"/>
-        </w:rPr>
-      </w:pPr>
-    </w:p>
-    <w:p>
-      <w:pPr>
-        <w:rPr>
-          <w:rFonts w:asciiTheme="majorBidi" w:hAnsiTheme="majorBidi" w:cstheme="majorBidi"/>
-          <w:sz w:val="32"/>
-          <w:szCs w:val="32"/>
-        </w:rPr>
-      </w:pPr>
-    </w:p>
-    <w:p>
-      <w:pPr>
-        <w:rPr>
-          <w:rFonts w:asciiTheme="majorBidi" w:hAnsiTheme="majorBidi" w:cstheme="majorBidi"/>
-          <w:sz w:val="32"/>
-          <w:szCs w:val="32"/>
-        </w:rPr>
-      </w:pPr>
-    </w:p>
-    <w:p>
-      <w:pPr>
-        <w:rPr>
-          <w:rFonts w:asciiTheme="majorBidi" w:hAnsiTheme="majorBidi" w:cstheme="majorBidi"/>
-          <w:sz w:val="32"/>
-          <w:szCs w:val="32"/>
-        </w:rPr>
-      </w:pPr>
-    </w:p>
-    <w:p>
-      <w:pPr>
-        <w:rPr>
-          <w:rFonts w:asciiTheme="majorBidi" w:hAnsiTheme="majorBidi" w:cstheme="majorBidi"/>
-          <w:sz w:val="32"/>
-          <w:szCs w:val="32"/>
-        </w:rPr>
-      </w:pPr>
-    </w:p>
-    <w:p>
-      <w:pPr>
-        <w:rPr>
-          <w:rFonts w:asciiTheme="majorBidi" w:hAnsiTheme="majorBidi" w:cstheme="majorBidi"/>
-          <w:sz w:val="32"/>
-          <w:szCs w:val="32"/>
-        </w:rPr>
-      </w:pPr>
-    </w:p>
-    <w:p>
-      <w:pPr>
-        <w:rPr>
-          <w:rFonts w:asciiTheme="majorBidi" w:hAnsiTheme="majorBidi" w:cstheme="majorBidi"/>
-          <w:sz w:val="32"/>
-          <w:szCs w:val="32"/>
-        </w:rPr>
-      </w:pPr>
-    </w:p>
-    <w:p>
-      <w:pPr>
-        <w:rPr>
-          <w:rFonts w:asciiTheme="majorBidi" w:hAnsiTheme="majorBidi" w:cstheme="majorBidi"/>
-          <w:sz w:val="32"/>
-          <w:szCs w:val="32"/>
-        </w:rPr>
-      </w:pPr>
-    </w:p>
-    <w:p>
-      <w:pPr>
-        <w:rPr>
-          <w:rFonts w:asciiTheme="majorBidi" w:hAnsiTheme="majorBidi" w:cstheme="majorBidi"/>
-          <w:sz w:val="32"/>
-          <w:szCs w:val="32"/>
-        </w:rPr>
-      </w:pPr>
-    </w:p>
-    <w:p>
-      <w:pPr>
-        <w:rPr>
-          <w:rFonts w:asciiTheme="majorBidi" w:hAnsiTheme="majorBidi" w:cstheme="majorBidi"/>
-          <w:sz w:val="32"/>
-          <w:szCs w:val="32"/>
-        </w:rPr>
-      </w:pPr>
-    </w:p>
-    <w:p>
-      <w:pPr>
-        <w:jc w:val="center"/>
-        <w:rPr>
-          <w:rFonts w:asciiTheme="majorBidi" w:hAnsiTheme="majorBidi" w:cstheme="majorBidi"/>
-          <w:sz w:val="32"/>
-          <w:szCs w:val="32"/>
-        </w:rPr>
-      </w:pPr>
-      <w:r>
-        <w:rPr>
-          <w:rFonts w:asciiTheme="majorBidi" w:hAnsiTheme="majorBidi" w:cstheme="majorBidi"/>
-          <w:sz w:val="32"/>
-          <w:szCs w:val="32"/>
-        </w:rPr>
-        <w:t xml:space="preserve">Actions - </w:t>
-      </w:r>
-      <w:r>
-        <w:rPr>
-          <w:rFonts w:asciiTheme="majorBidi" w:hAnsiTheme="majorBidi" w:cstheme="majorBidi" w:hint="cs"/>
-          <w:sz w:val="32"/>
-          <w:szCs w:val="32"/>
-          <w:cs/>
-        </w:rPr>
-        <w:t xml:space="preserve">ฟังก์ชั่นสำหรับการแจ้งเตือนรูปแบบ </w:t>
-      </w:r>
-      <w:r>
-        <w:rPr>
-          <w:rFonts w:asciiTheme="majorBidi" w:hAnsiTheme="majorBidi" w:cstheme="majorBidi"/>
-          <w:sz w:val="32"/>
-          <w:szCs w:val="32"/>
-        </w:rPr>
-        <w:t xml:space="preserve">modal </w:t>
-      </w:r>
-      <w:r>
-        <w:rPr>
-          <w:rFonts w:asciiTheme="majorBidi" w:hAnsiTheme="majorBidi" w:cstheme="majorBidi" w:hint="cs"/>
-          <w:sz w:val="32"/>
-          <w:szCs w:val="32"/>
-          <w:cs/>
-        </w:rPr>
-        <w:t xml:space="preserve">เพื่อใช้ในการ </w:t>
-      </w:r>
-      <w:r>
-        <w:rPr>
-          <w:rFonts w:asciiTheme="majorBidi" w:hAnsiTheme="majorBidi" w:cstheme="majorBidi"/>
-          <w:sz w:val="32"/>
-          <w:szCs w:val="32"/>
-        </w:rPr>
-        <w:t xml:space="preserve">confirm </w:t>
-      </w:r>
-      <w:r>
-        <w:rPr>
-          <w:rFonts w:asciiTheme="majorBidi" w:hAnsiTheme="majorBidi" w:cstheme="majorBidi" w:hint="cs"/>
-          <w:sz w:val="32"/>
-          <w:szCs w:val="32"/>
-          <w:cs/>
-        </w:rPr>
-        <w:t>การกระทำต่างๆ ยกตัวอย่าง เช่น การลบข้อมูล การเพิ่มข้อมูล เป็นต้น</w:t>
-      </w:r>
-    </w:p>
-    <w:p>
-      <w:pPr>
-        <w:jc w:val="center"/>
-        <w:rPr>
-          <w:rFonts w:asciiTheme="majorBidi" w:hAnsiTheme="majorBidi" w:cstheme="majorBidi"/>
-          <w:sz w:val="32"/>
-          <w:szCs w:val="32"/>
-        </w:rPr>
-      </w:pPr>
-    </w:p>
-    <w:p>
-      <w:pPr>
-        <w:jc w:val="center"/>
-        <w:rPr>
-          <w:rFonts w:asciiTheme="majorBidi" w:hAnsiTheme="majorBidi" w:cstheme="majorBidi"/>
-          <w:sz w:val="32"/>
-          <w:szCs w:val="32"/>
-        </w:rPr>
-      </w:pPr>
-    </w:p>
-    <w:p>
-      <w:pPr>
-        <w:jc w:val="center"/>
-        <w:rPr>
-          <w:rFonts w:asciiTheme="majorBidi" w:hAnsiTheme="majorBidi" w:cstheme="majorBidi"/>
-          <w:sz w:val="32"/>
+        <w:rPr>
+          <w:rFonts w:asciiTheme="majorBidi" w:hAnsiTheme="majorBidi" w:cstheme="majorBidi"/>
+          <w:sz w:val="24"/>
+          <w:szCs w:val="32"/>
+        </w:rPr>
+      </w:pPr>
+    </w:p>
+    <w:p>
+      <w:pPr>
+        <w:rPr>
+          <w:rFonts w:asciiTheme="majorBidi" w:hAnsiTheme="majorBidi" w:cstheme="majorBidi"/>
+          <w:sz w:val="24"/>
+          <w:szCs w:val="32"/>
+        </w:rPr>
+      </w:pPr>
+    </w:p>
+    <w:p>
+      <w:pPr>
+        <w:rPr>
+          <w:rFonts w:asciiTheme="majorBidi" w:hAnsiTheme="majorBidi" w:cstheme="majorBidi"/>
+          <w:sz w:val="24"/>
+          <w:szCs w:val="32"/>
+        </w:rPr>
+      </w:pPr>
+    </w:p>
+    <w:p>
+      <w:pPr>
+        <w:rPr>
+          <w:rFonts w:asciiTheme="majorBidi" w:hAnsiTheme="majorBidi" w:cstheme="majorBidi"/>
+          <w:sz w:val="24"/>
+          <w:szCs w:val="32"/>
+        </w:rPr>
+      </w:pPr>
+    </w:p>
+    <w:p>
+      <w:pPr>
+        <w:rPr>
+          <w:rFonts w:asciiTheme="majorBidi" w:hAnsiTheme="majorBidi" w:cstheme="majorBidi"/>
+          <w:sz w:val="24"/>
+          <w:szCs w:val="32"/>
+        </w:rPr>
+      </w:pPr>
+    </w:p>
+    <w:p>
+      <w:pPr>
+        <w:jc w:val="center"/>
+        <w:rPr>
+          <w:rFonts w:asciiTheme="majorBidi" w:hAnsiTheme="majorBidi" w:cstheme="majorBidi"/>
+          <w:sz w:val="24"/>
+          <w:szCs w:val="32"/>
+        </w:rPr>
+      </w:pPr>
+    </w:p>
+    <w:p>
+      <w:pPr>
+        <w:rPr>
+          <w:rFonts w:asciiTheme="majorBidi" w:hAnsiTheme="majorBidi" w:cstheme="majorBidi"/>
+          <w:sz w:val="24"/>
+          <w:szCs w:val="32"/>
+        </w:rPr>
+      </w:pPr>
+    </w:p>
+    <w:p>
+      <w:pPr>
+        <w:rPr>
+          <w:rFonts w:asciiTheme="majorBidi" w:hAnsiTheme="majorBidi" w:cstheme="majorBidi"/>
+          <w:sz w:val="24"/>
+          <w:szCs w:val="32"/>
+        </w:rPr>
+      </w:pPr>
+    </w:p>
+    <w:p>
+      <w:pPr>
+        <w:rPr>
+          <w:rFonts w:asciiTheme="majorBidi" w:hAnsiTheme="majorBidi" w:cstheme="majorBidi"/>
+          <w:sz w:val="24"/>
+          <w:szCs w:val="32"/>
+        </w:rPr>
+      </w:pPr>
+    </w:p>
+    <w:p>
+      <w:pPr>
+        <w:rPr>
+          <w:rFonts w:asciiTheme="majorBidi" w:hAnsiTheme="majorBidi" w:cstheme="majorBidi"/>
+          <w:sz w:val="24"/>
           <w:szCs w:val="32"/>
         </w:rPr>
       </w:pPr>
@@ -1183,20 +1061,195 @@
       <w:proofErr w:type="gramEnd"/>
       <w:r>
         <w:rPr>
-          <w:rFonts w:asciiTheme="majorBidi" w:hAnsiTheme="majorBidi" w:cstheme="majorBidi" w:hint="cs"/>
-          <w:sz w:val="32"/>
-          <w:szCs w:val="40"/>
-          <w:cs/>
+          <w:rFonts w:asciiTheme="majorBidi" w:hAnsiTheme="majorBidi" w:cstheme="majorBidi"/>
+          <w:sz w:val="32"/>
+          <w:szCs w:val="40"/>
+        </w:rPr>
+        <w:t xml:space="preserve"> ConfirmAlert.js</w:t>
+      </w:r>
+    </w:p>
+    <w:p>
+      <w:pPr>
+        <w:rPr>
+          <w:rFonts w:asciiTheme="majorBidi" w:hAnsiTheme="majorBidi" w:cstheme="majorBidi" w:hint="cs"/>
+        </w:rPr>
+      </w:pPr>
+      <w:r>
+        <w:rPr>
+          <w:rFonts w:asciiTheme="majorBidi" w:hAnsiTheme="majorBidi" w:cstheme="majorBidi"/>
+          <w:sz w:val="32"/>
+          <w:szCs w:val="40"/>
+        </w:rPr>
+        <w:t xml:space="preserve">Page </w:t>
+      </w:r>
+      <w:proofErr w:type="gramStart"/>
+      <w:r>
+        <w:rPr>
+          <w:rFonts w:asciiTheme="majorBidi" w:hAnsiTheme="majorBidi" w:cstheme="majorBidi"/>
+          <w:sz w:val="32"/>
+          <w:szCs w:val="40"/>
+        </w:rPr>
+        <w:t>used :</w:t>
+      </w:r>
+      <w:proofErr w:type="gramEnd"/>
+      <w:r>
+        <w:rPr>
+          <w:rFonts w:asciiTheme="majorBidi" w:hAnsiTheme="majorBidi" w:cstheme="majorBidi"/>
+          <w:sz w:val="32"/>
+          <w:szCs w:val="40"/>
         </w:rPr>
         <w:t xml:space="preserve"> </w:t>
       </w:r>
       <w:r>
         <w:rPr>
-          <w:rFonts w:asciiTheme="majorBidi" w:hAnsiTheme="majorBidi" w:cstheme="majorBidi"/>
-          <w:sz w:val="32"/>
-          <w:szCs w:val="40"/>
-        </w:rPr>
-        <w:t>Dialog.js</w:t>
+          <w:rFonts w:asciiTheme="majorBidi" w:hAnsiTheme="majorBidi" w:cstheme="majorBidi" w:hint="cs"/>
+          <w:cs/>
+        </w:rPr>
+        <w:t>ใช้ในหน้า เช็คอิน</w:t>
+      </w:r>
+      <w:r>
+        <w:rPr>
+          <w:rFonts w:asciiTheme="majorBidi" w:hAnsiTheme="majorBidi" w:cstheme="majorBidi"/>
+        </w:rPr>
+        <w:t>,</w:t>
+      </w:r>
+      <w:r>
+        <w:rPr>
+          <w:rFonts w:asciiTheme="majorBidi" w:hAnsiTheme="majorBidi" w:cstheme="majorBidi" w:hint="cs"/>
+          <w:cs/>
+        </w:rPr>
+        <w:t>เช็คเอาท์</w:t>
+      </w:r>
+      <w:r>
+        <w:rPr>
+          <w:rFonts w:asciiTheme="majorBidi" w:hAnsiTheme="majorBidi" w:cstheme="majorBidi"/>
+        </w:rPr>
+        <w:t>,</w:t>
+      </w:r>
+      <w:r>
+        <w:rPr>
+          <w:rFonts w:asciiTheme="majorBidi" w:hAnsiTheme="majorBidi" w:cstheme="majorBidi" w:hint="cs"/>
+          <w:cs/>
+        </w:rPr>
+        <w:t>สัญญา</w:t>
+      </w:r>
+      <w:r>
+        <w:rPr>
+          <w:rFonts w:asciiTheme="majorBidi" w:hAnsiTheme="majorBidi" w:cstheme="majorBidi"/>
+        </w:rPr>
+        <w:t>,</w:t>
+      </w:r>
+      <w:r>
+        <w:rPr>
+          <w:rFonts w:asciiTheme="majorBidi" w:hAnsiTheme="majorBidi" w:cstheme="majorBidi" w:hint="cs"/>
+          <w:cs/>
+        </w:rPr>
+        <w:t>สร้างใบแจ้งหนี้</w:t>
+      </w:r>
+      <w:r>
+        <w:rPr>
+          <w:rFonts w:asciiTheme="majorBidi" w:hAnsiTheme="majorBidi" w:cstheme="majorBidi"/>
+        </w:rPr>
+        <w:t>,</w:t>
+      </w:r>
+      <w:r>
+        <w:rPr>
+          <w:rFonts w:asciiTheme="majorBidi" w:hAnsiTheme="majorBidi" w:cstheme="majorBidi" w:hint="cs"/>
+          <w:cs/>
+        </w:rPr>
+        <w:t>ใบเสร็จ</w:t>
+      </w:r>
+      <w:r>
+        <w:rPr>
+          <w:rFonts w:asciiTheme="majorBidi" w:hAnsiTheme="majorBidi" w:cstheme="majorBidi"/>
+        </w:rPr>
+        <w:t>,</w:t>
+      </w:r>
+      <w:r>
+        <w:rPr>
+          <w:rFonts w:asciiTheme="majorBidi" w:hAnsiTheme="majorBidi" w:cstheme="majorBidi" w:hint="cs"/>
+          <w:cs/>
+        </w:rPr>
+        <w:t>คืนเงินประกัน</w:t>
+      </w:r>
+      <w:r>
+        <w:rPr>
+          <w:rFonts w:asciiTheme="majorBidi" w:hAnsiTheme="majorBidi" w:cstheme="majorBidi"/>
+        </w:rPr>
+        <w:t>,</w:t>
+      </w:r>
+      <w:r>
+        <w:rPr>
+          <w:rFonts w:asciiTheme="majorBidi" w:hAnsiTheme="majorBidi" w:cstheme="majorBidi" w:hint="cs"/>
+          <w:cs/>
+        </w:rPr>
+        <w:t xml:space="preserve">ที่อยู่ </w:t>
+      </w:r>
+      <w:r>
+        <w:rPr>
+          <w:rFonts w:asciiTheme="majorBidi" w:hAnsiTheme="majorBidi" w:cstheme="majorBidi"/>
+        </w:rPr>
+        <w:t>Address</w:t>
+      </w:r>
+    </w:p>
+    <w:p>
+      <w:pPr>
+        <w:rPr>
+          <w:rFonts w:asciiTheme="majorBidi" w:hAnsiTheme="majorBidi" w:cstheme="majorBidi"/>
+          <w:sz w:val="32"/>
+          <w:szCs w:val="32"/>
+        </w:rPr>
+      </w:pPr>
+      <w:r>
+        <w:rPr>
+          <w:rFonts w:asciiTheme="majorBidi" w:hAnsiTheme="majorBidi" w:cstheme="majorBidi"/>
+          <w:sz w:val="32"/>
+          <w:szCs w:val="32"/>
+        </w:rPr>
+        <w:t xml:space="preserve">Actions - </w:t>
+      </w:r>
+      <w:r>
+        <w:rPr>
+          <w:rFonts w:asciiTheme="majorBidi" w:hAnsiTheme="majorBidi" w:cstheme="majorBidi" w:hint="cs"/>
+          <w:sz w:val="32"/>
+          <w:szCs w:val="32"/>
+          <w:cs/>
+        </w:rPr>
+        <w:t xml:space="preserve">ฟังก์ชั่นสำหรับการแจ้งเตือนรูปแบบ </w:t>
+      </w:r>
+      <w:r>
+        <w:rPr>
+          <w:rFonts w:asciiTheme="majorBidi" w:hAnsiTheme="majorBidi" w:cstheme="majorBidi"/>
+          <w:sz w:val="32"/>
+          <w:szCs w:val="32"/>
+        </w:rPr>
+        <w:t xml:space="preserve">modal </w:t>
+      </w:r>
+      <w:r>
+        <w:rPr>
+          <w:rFonts w:asciiTheme="majorBidi" w:hAnsiTheme="majorBidi" w:cstheme="majorBidi" w:hint="cs"/>
+          <w:sz w:val="32"/>
+          <w:szCs w:val="32"/>
+          <w:cs/>
+        </w:rPr>
+        <w:t xml:space="preserve">เพื่อใช้ในการ </w:t>
+      </w:r>
+      <w:r>
+        <w:rPr>
+          <w:rFonts w:asciiTheme="majorBidi" w:hAnsiTheme="majorBidi" w:cstheme="majorBidi"/>
+          <w:sz w:val="32"/>
+          <w:szCs w:val="32"/>
+        </w:rPr>
+        <w:t xml:space="preserve">confirm </w:t>
+      </w:r>
+      <w:r>
+        <w:rPr>
+          <w:rFonts w:asciiTheme="majorBidi" w:hAnsiTheme="majorBidi" w:cstheme="majorBidi" w:hint="cs"/>
+          <w:sz w:val="32"/>
+          <w:szCs w:val="32"/>
+          <w:cs/>
+        </w:rPr>
+        <w:t>การกระทำต่างๆ ยกตัวอย่าง เช่น การลบข้อมูล การเพิ่มข้อมูล เป็นต้น</w:t>
       </w:r>
     </w:p>
     <w:p>
@@ -1212,13 +1265,545 @@
           <w:noProof/>
         </w:rPr>
         <w:drawing>
-          <wp:anchor distT="0" distB="0" distL="114300" distR="114300" simplePos="0" relativeHeight="251662336" behindDoc="0" locked="0" layoutInCell="1" allowOverlap="1" wp14:anchorId="2CA33C0B" wp14:editId="4AC0ED08">
+          <wp:anchor distT="0" distB="0" distL="114300" distR="114300" simplePos="0" relativeHeight="251661312" behindDoc="0" locked="0" layoutInCell="1" allowOverlap="1" wp14:anchorId="0B663EFA" wp14:editId="293A5EB8">
             <wp:simplePos x="0" y="0"/>
             <wp:positionH relativeFrom="margin">
               <wp:align>center</wp:align>
             </wp:positionH>
             <wp:positionV relativeFrom="paragraph">
-              <wp:posOffset>12065</wp:posOffset>
+              <wp:posOffset>148514</wp:posOffset>
+            </wp:positionV>
+            <wp:extent cx="2275027" cy="3214338"/>
+            <wp:effectExtent l="0" t="0" r="0" b="5715"/>
+            <wp:wrapNone/>
+            <wp:docPr id="5" name="Picture 5"/>
+            <wp:cNvGraphicFramePr>
+              <a:graphicFrameLocks xmlns:a="http://schemas.openxmlformats.org/drawingml/2006/main" noChangeAspect="1"/>
+            </wp:cNvGraphicFramePr>
+            <a:graphic xmlns:a="http://schemas.openxmlformats.org/drawingml/2006/main">
+              <a:graphicData uri="http://schemas.openxmlformats.org/drawingml/2006/picture">
+                <pic:pic xmlns:pic="http://schemas.openxmlformats.org/drawingml/2006/picture">
+                  <pic:nvPicPr>
+                    <pic:cNvPr id="1" name=""/>
+                    <pic:cNvPicPr/>
+                  </pic:nvPicPr>
+                  <pic:blipFill>
+                    <a:blip r:embed="rId10">
+                      <a:extLst>
+                        <a:ext uri="{28A0092B-C50C-407E-A947-70E740481C1C}">
+                          <a14:useLocalDpi xmlns:a14="http://schemas.microsoft.com/office/drawing/2010/main" val="0"/>
+                        </a:ext>
+                      </a:extLst>
+                    </a:blip>
+                    <a:stretch>
+                      <a:fillRect/>
+                    </a:stretch>
+                  </pic:blipFill>
+                  <pic:spPr>
+                    <a:xfrm>
+                      <a:off x="0" y="0"/>
+                      <a:ext cx="2275027" cy="3214338"/>
+                    </a:xfrm>
+                    <a:prstGeom prst="rect">
+                      <a:avLst/>
+                    </a:prstGeom>
+                  </pic:spPr>
+                </pic:pic>
+              </a:graphicData>
+            </a:graphic>
+            <wp14:sizeRelH relativeFrom="margin">
+              <wp14:pctWidth>0</wp14:pctWidth>
+            </wp14:sizeRelH>
+            <wp14:sizeRelV relativeFrom="margin">
+              <wp14:pctHeight>0</wp14:pctHeight>
+            </wp14:sizeRelV>
+          </wp:anchor>
+        </w:drawing>
+      </w:r>
+    </w:p>
+    <w:p>
+      <w:pPr>
+        <w:jc w:val="center"/>
+        <w:rPr>
+          <w:rFonts w:asciiTheme="majorBidi" w:hAnsiTheme="majorBidi" w:cstheme="majorBidi"/>
+          <w:sz w:val="32"/>
+          <w:szCs w:val="40"/>
+        </w:rPr>
+      </w:pPr>
+    </w:p>
+    <w:p>
+      <w:pPr>
+        <w:tabs>
+          <w:tab w:val="left" w:pos="3885"/>
+        </w:tabs>
+        <w:jc w:val="center"/>
+        <w:rPr>
+          <w:rFonts w:asciiTheme="majorBidi" w:hAnsiTheme="majorBidi" w:cstheme="majorBidi"/>
+          <w:sz w:val="32"/>
+          <w:szCs w:val="32"/>
+        </w:rPr>
+      </w:pPr>
+    </w:p>
+    <w:p>
+      <w:pPr>
+        <w:rPr>
+          <w:rFonts w:asciiTheme="majorBidi" w:hAnsiTheme="majorBidi" w:cstheme="majorBidi"/>
+          <w:sz w:val="32"/>
+          <w:szCs w:val="32"/>
+        </w:rPr>
+      </w:pPr>
+    </w:p>
+    <w:p>
+      <w:pPr>
+        <w:rPr>
+          <w:rFonts w:asciiTheme="majorBidi" w:hAnsiTheme="majorBidi" w:cstheme="majorBidi"/>
+          <w:sz w:val="32"/>
+          <w:szCs w:val="32"/>
+        </w:rPr>
+      </w:pPr>
+    </w:p>
+    <w:p>
+      <w:pPr>
+        <w:rPr>
+          <w:rFonts w:asciiTheme="majorBidi" w:hAnsiTheme="majorBidi" w:cstheme="majorBidi"/>
+          <w:sz w:val="32"/>
+          <w:szCs w:val="32"/>
+        </w:rPr>
+      </w:pPr>
+    </w:p>
+    <w:p>
+      <w:pPr>
+        <w:rPr>
+          <w:rFonts w:asciiTheme="majorBidi" w:hAnsiTheme="majorBidi" w:cstheme="majorBidi"/>
+          <w:sz w:val="32"/>
+          <w:szCs w:val="32"/>
+        </w:rPr>
+      </w:pPr>
+    </w:p>
+    <w:p>
+      <w:pPr>
+        <w:rPr>
+          <w:rFonts w:asciiTheme="majorBidi" w:hAnsiTheme="majorBidi" w:cstheme="majorBidi"/>
+          <w:sz w:val="32"/>
+          <w:szCs w:val="32"/>
+        </w:rPr>
+      </w:pPr>
+    </w:p>
+    <w:p>
+      <w:pPr>
+        <w:rPr>
+          <w:rFonts w:asciiTheme="majorBidi" w:hAnsiTheme="majorBidi" w:cstheme="majorBidi"/>
+          <w:sz w:val="32"/>
+          <w:szCs w:val="32"/>
+        </w:rPr>
+      </w:pPr>
+    </w:p>
+    <w:p>
+      <w:pPr>
+        <w:rPr>
+          <w:rFonts w:asciiTheme="majorBidi" w:hAnsiTheme="majorBidi" w:cstheme="majorBidi"/>
+          <w:sz w:val="32"/>
+          <w:szCs w:val="32"/>
+        </w:rPr>
+      </w:pPr>
+      <w:r>
+        <w:rPr>
+          <w:noProof/>
+        </w:rPr>
+        <w:drawing>
+          <wp:anchor distT="0" distB="0" distL="114300" distR="114300" simplePos="0" relativeHeight="251686912" behindDoc="0" locked="0" layoutInCell="1" allowOverlap="1" wp14:anchorId="02761F55" wp14:editId="52B1728B">
+            <wp:simplePos x="0" y="0"/>
+            <wp:positionH relativeFrom="margin">
+              <wp:align>center</wp:align>
+            </wp:positionH>
+            <wp:positionV relativeFrom="paragraph">
+              <wp:posOffset>89941</wp:posOffset>
+            </wp:positionV>
+            <wp:extent cx="4272077" cy="2490181"/>
+            <wp:effectExtent l="0" t="0" r="0" b="5715"/>
+            <wp:wrapNone/>
+            <wp:docPr id="29" name="Picture 29"/>
+            <wp:cNvGraphicFramePr>
+              <a:graphicFrameLocks xmlns:a="http://schemas.openxmlformats.org/drawingml/2006/main" noChangeAspect="1"/>
+            </wp:cNvGraphicFramePr>
+            <a:graphic xmlns:a="http://schemas.openxmlformats.org/drawingml/2006/main">
+              <a:graphicData uri="http://schemas.openxmlformats.org/drawingml/2006/picture">
+                <pic:pic xmlns:pic="http://schemas.openxmlformats.org/drawingml/2006/picture">
+                  <pic:nvPicPr>
+                    <pic:cNvPr id="1" name=""/>
+                    <pic:cNvPicPr/>
+                  </pic:nvPicPr>
+                  <pic:blipFill>
+                    <a:blip r:embed="rId11">
+                      <a:extLst>
+                        <a:ext uri="{28A0092B-C50C-407E-A947-70E740481C1C}">
+                          <a14:useLocalDpi xmlns:a14="http://schemas.microsoft.com/office/drawing/2010/main" val="0"/>
+                        </a:ext>
+                      </a:extLst>
+                    </a:blip>
+                    <a:stretch>
+                      <a:fillRect/>
+                    </a:stretch>
+                  </pic:blipFill>
+                  <pic:spPr>
+                    <a:xfrm>
+                      <a:off x="0" y="0"/>
+                      <a:ext cx="4272077" cy="2490181"/>
+                    </a:xfrm>
+                    <a:prstGeom prst="rect">
+                      <a:avLst/>
+                    </a:prstGeom>
+                  </pic:spPr>
+                </pic:pic>
+              </a:graphicData>
+            </a:graphic>
+            <wp14:sizeRelH relativeFrom="margin">
+              <wp14:pctWidth>0</wp14:pctWidth>
+            </wp14:sizeRelH>
+            <wp14:sizeRelV relativeFrom="margin">
+              <wp14:pctHeight>0</wp14:pctHeight>
+            </wp14:sizeRelV>
+          </wp:anchor>
+        </w:drawing>
+      </w:r>
+    </w:p>
+    <w:p>
+      <w:pPr>
+        <w:rPr>
+          <w:rFonts w:asciiTheme="majorBidi" w:hAnsiTheme="majorBidi" w:cstheme="majorBidi"/>
+          <w:sz w:val="32"/>
+          <w:szCs w:val="32"/>
+        </w:rPr>
+      </w:pPr>
+    </w:p>
+    <w:p>
+      <w:pPr>
+        <w:rPr>
+          <w:rFonts w:asciiTheme="majorBidi" w:hAnsiTheme="majorBidi" w:cstheme="majorBidi"/>
+          <w:sz w:val="32"/>
+          <w:szCs w:val="32"/>
+        </w:rPr>
+      </w:pPr>
+    </w:p>
+    <w:p>
+      <w:pPr>
+        <w:rPr>
+          <w:rFonts w:asciiTheme="majorBidi" w:hAnsiTheme="majorBidi" w:cstheme="majorBidi"/>
+          <w:sz w:val="32"/>
+          <w:szCs w:val="32"/>
+        </w:rPr>
+      </w:pPr>
+    </w:p>
+    <w:p>
+      <w:pPr>
+        <w:rPr>
+          <w:rFonts w:asciiTheme="majorBidi" w:hAnsiTheme="majorBidi" w:cstheme="majorBidi"/>
+          <w:sz w:val="32"/>
+          <w:szCs w:val="32"/>
+        </w:rPr>
+      </w:pPr>
+    </w:p>
+    <w:p>
+      <w:pPr>
+        <w:rPr>
+          <w:rFonts w:asciiTheme="majorBidi" w:hAnsiTheme="majorBidi" w:cstheme="majorBidi"/>
+          <w:sz w:val="32"/>
+          <w:szCs w:val="32"/>
+        </w:rPr>
+      </w:pPr>
+    </w:p>
+    <w:p>
+      <w:pPr>
+        <w:rPr>
+          <w:rFonts w:asciiTheme="majorBidi" w:hAnsiTheme="majorBidi" w:cstheme="majorBidi"/>
+          <w:sz w:val="32"/>
+          <w:szCs w:val="32"/>
+        </w:rPr>
+      </w:pPr>
+    </w:p>
+    <w:p>
+      <w:pPr>
+        <w:jc w:val="center"/>
+        <w:rPr>
+          <w:rFonts w:asciiTheme="majorBidi" w:hAnsiTheme="majorBidi" w:cstheme="majorBidi"/>
+          <w:sz w:val="32"/>
+          <w:szCs w:val="32"/>
+        </w:rPr>
+      </w:pPr>
+    </w:p>
+    <w:p>
+      <w:pPr>
+        <w:rPr>
+          <w:rFonts w:asciiTheme="majorBidi" w:hAnsiTheme="majorBidi" w:cstheme="majorBidi"/>
+          <w:sz w:val="32"/>
+          <w:szCs w:val="40"/>
+        </w:rPr>
+      </w:pPr>
+      <w:r>
+        <w:rPr>
+          <w:rFonts w:asciiTheme="majorBidi" w:hAnsiTheme="majorBidi" w:cstheme="majorBidi"/>
+          <w:sz w:val="32"/>
+          <w:szCs w:val="40"/>
+        </w:rPr>
+        <w:lastRenderedPageBreak/>
+        <w:t xml:space="preserve">File - </w:t>
+      </w:r>
+      <w:proofErr w:type="gramStart"/>
+      <w:r>
+        <w:rPr>
+          <w:rFonts w:asciiTheme="majorBidi" w:hAnsiTheme="majorBidi" w:cstheme="majorBidi"/>
+          <w:sz w:val="32"/>
+          <w:szCs w:val="40"/>
+        </w:rPr>
+        <w:t>name :</w:t>
+      </w:r>
+      <w:proofErr w:type="gramEnd"/>
+      <w:r>
+        <w:rPr>
+          <w:rFonts w:asciiTheme="majorBidi" w:hAnsiTheme="majorBidi" w:cstheme="majorBidi" w:hint="cs"/>
+          <w:sz w:val="32"/>
+          <w:szCs w:val="40"/>
+          <w:cs/>
+        </w:rPr>
+        <w:t xml:space="preserve"> </w:t>
+      </w:r>
+      <w:r>
+        <w:rPr>
+          <w:rFonts w:asciiTheme="majorBidi" w:hAnsiTheme="majorBidi" w:cstheme="majorBidi"/>
+          <w:sz w:val="32"/>
+          <w:szCs w:val="40"/>
+        </w:rPr>
+        <w:t>Dialog.js</w:t>
+      </w:r>
+    </w:p>
+    <w:p>
+      <w:pPr>
+        <w:rPr>
+          <w:rFonts w:asciiTheme="majorBidi" w:hAnsiTheme="majorBidi" w:cstheme="majorBidi" w:hint="cs"/>
+        </w:rPr>
+      </w:pPr>
+      <w:r>
+        <w:rPr>
+          <w:rFonts w:asciiTheme="majorBidi" w:hAnsiTheme="majorBidi" w:cstheme="majorBidi"/>
+          <w:sz w:val="32"/>
+          <w:szCs w:val="40"/>
+        </w:rPr>
+        <w:t xml:space="preserve">Page – </w:t>
+      </w:r>
+      <w:proofErr w:type="gramStart"/>
+      <w:r>
+        <w:rPr>
+          <w:rFonts w:asciiTheme="majorBidi" w:hAnsiTheme="majorBidi" w:cstheme="majorBidi"/>
+          <w:sz w:val="32"/>
+          <w:szCs w:val="40"/>
+        </w:rPr>
+        <w:t>Used :</w:t>
+      </w:r>
+      <w:proofErr w:type="gramEnd"/>
+      <w:r>
+        <w:rPr>
+          <w:rFonts w:asciiTheme="majorBidi" w:hAnsiTheme="majorBidi" w:cstheme="majorBidi"/>
+          <w:sz w:val="32"/>
+          <w:szCs w:val="40"/>
+        </w:rPr>
+        <w:t xml:space="preserve"> </w:t>
+      </w:r>
+      <w:r>
+        <w:rPr>
+          <w:rFonts w:asciiTheme="majorBidi" w:hAnsiTheme="majorBidi" w:cstheme="majorBidi" w:hint="cs"/>
+          <w:cs/>
+        </w:rPr>
+        <w:t xml:space="preserve">จองห้อง </w:t>
+      </w:r>
+      <w:r>
+        <w:rPr>
+          <w:rFonts w:asciiTheme="majorBidi" w:hAnsiTheme="majorBidi" w:cstheme="majorBidi"/>
+        </w:rPr>
+        <w:t>,</w:t>
+      </w:r>
+      <w:r>
+        <w:rPr>
+          <w:rFonts w:asciiTheme="majorBidi" w:hAnsiTheme="majorBidi" w:cstheme="majorBidi" w:hint="cs"/>
+          <w:cs/>
+        </w:rPr>
+        <w:t xml:space="preserve"> ย้ายเข้า </w:t>
+      </w:r>
+      <w:r>
+        <w:rPr>
+          <w:rFonts w:asciiTheme="majorBidi" w:hAnsiTheme="majorBidi" w:cstheme="majorBidi"/>
+        </w:rPr>
+        <w:t>,</w:t>
+      </w:r>
+      <w:r>
+        <w:rPr>
+          <w:rFonts w:asciiTheme="majorBidi" w:hAnsiTheme="majorBidi" w:cstheme="majorBidi" w:hint="cs"/>
+          <w:cs/>
+        </w:rPr>
+        <w:t xml:space="preserve"> สร้างใบแจ้งหนี้</w:t>
+      </w:r>
+      <w:r>
+        <w:rPr>
+          <w:rFonts w:asciiTheme="majorBidi" w:hAnsiTheme="majorBidi" w:cstheme="majorBidi"/>
+        </w:rPr>
+        <w:t xml:space="preserve"> ,</w:t>
+      </w:r>
+      <w:r>
+        <w:rPr>
+          <w:rFonts w:asciiTheme="majorBidi" w:hAnsiTheme="majorBidi" w:cstheme="majorBidi" w:hint="cs"/>
+          <w:cs/>
+        </w:rPr>
+        <w:t xml:space="preserve"> สัญญา</w:t>
+      </w:r>
+    </w:p>
+    <w:p>
+      <w:pPr>
+        <w:rPr>
+          <w:rFonts w:asciiTheme="majorBidi" w:hAnsiTheme="majorBidi" w:cstheme="majorBidi"/>
+          <w:sz w:val="32"/>
+          <w:szCs w:val="32"/>
+        </w:rPr>
+      </w:pPr>
+      <w:r>
+        <w:rPr>
+          <w:rFonts w:asciiTheme="majorBidi" w:hAnsiTheme="majorBidi" w:cstheme="majorBidi"/>
+          <w:sz w:val="32"/>
+          <w:szCs w:val="32"/>
+        </w:rPr>
+        <w:t xml:space="preserve">Actions - </w:t>
+      </w:r>
+      <w:r>
+        <w:rPr>
+          <w:rFonts w:asciiTheme="majorBidi" w:hAnsiTheme="majorBidi" w:cstheme="majorBidi" w:hint="cs"/>
+          <w:sz w:val="32"/>
+          <w:szCs w:val="32"/>
+          <w:cs/>
+        </w:rPr>
+        <w:t xml:space="preserve">ฟังก์ชั่นสำหรับการแจ้งเตือนรูปแบบ </w:t>
+      </w:r>
+      <w:r>
+        <w:rPr>
+          <w:rFonts w:asciiTheme="majorBidi" w:hAnsiTheme="majorBidi" w:cstheme="majorBidi"/>
+          <w:sz w:val="32"/>
+          <w:szCs w:val="32"/>
+        </w:rPr>
+        <w:t xml:space="preserve">modal </w:t>
+      </w:r>
+      <w:r>
+        <w:rPr>
+          <w:rFonts w:asciiTheme="majorBidi" w:hAnsiTheme="majorBidi" w:cstheme="majorBidi" w:hint="cs"/>
+          <w:sz w:val="32"/>
+          <w:szCs w:val="32"/>
+          <w:cs/>
+        </w:rPr>
+        <w:t xml:space="preserve">เพื่อใช้ในการ </w:t>
+      </w:r>
+      <w:r>
+        <w:rPr>
+          <w:rFonts w:asciiTheme="majorBidi" w:hAnsiTheme="majorBidi" w:cstheme="majorBidi"/>
+          <w:sz w:val="32"/>
+          <w:szCs w:val="32"/>
+        </w:rPr>
+        <w:t xml:space="preserve">confirm </w:t>
+      </w:r>
+      <w:r>
+        <w:rPr>
+          <w:rFonts w:asciiTheme="majorBidi" w:hAnsiTheme="majorBidi" w:cstheme="majorBidi" w:hint="cs"/>
+          <w:sz w:val="32"/>
+          <w:szCs w:val="32"/>
+          <w:cs/>
+        </w:rPr>
+        <w:t>การกระทำต่างๆ ยกตัวอย่าง เช่น การลบข้อมูล การเพิ่มข้อมูล เป็นต้น ก่อนที่จะนำไปสู่หน้าต่อไป</w:t>
+      </w:r>
+    </w:p>
+    <w:p>
+      <w:pPr>
+        <w:rPr>
+          <w:rFonts w:asciiTheme="majorBidi" w:hAnsiTheme="majorBidi" w:cstheme="majorBidi"/>
+          <w:sz w:val="32"/>
+          <w:szCs w:val="40"/>
+        </w:rPr>
+      </w:pPr>
+      <w:r>
+        <w:rPr>
+          <w:noProof/>
+        </w:rPr>
+        <w:drawing>
+          <wp:anchor distT="0" distB="0" distL="114300" distR="114300" simplePos="0" relativeHeight="251663360" behindDoc="0" locked="0" layoutInCell="1" allowOverlap="1" wp14:anchorId="50342931" wp14:editId="05DACDAE">
+            <wp:simplePos x="0" y="0"/>
+            <wp:positionH relativeFrom="margin">
+              <wp:posOffset>-426694</wp:posOffset>
+            </wp:positionH>
+            <wp:positionV relativeFrom="paragraph">
+              <wp:posOffset>434670</wp:posOffset>
+            </wp:positionV>
+            <wp:extent cx="3447548" cy="3724275"/>
+            <wp:effectExtent l="0" t="0" r="635" b="0"/>
+            <wp:wrapNone/>
+            <wp:docPr id="7" name="Picture 7"/>
+            <wp:cNvGraphicFramePr>
+              <a:graphicFrameLocks xmlns:a="http://schemas.openxmlformats.org/drawingml/2006/main" noChangeAspect="1"/>
+            </wp:cNvGraphicFramePr>
+            <a:graphic xmlns:a="http://schemas.openxmlformats.org/drawingml/2006/main">
+              <a:graphicData uri="http://schemas.openxmlformats.org/drawingml/2006/picture">
+                <pic:pic xmlns:pic="http://schemas.openxmlformats.org/drawingml/2006/picture">
+                  <pic:nvPicPr>
+                    <pic:cNvPr id="1" name=""/>
+                    <pic:cNvPicPr/>
+                  </pic:nvPicPr>
+                  <pic:blipFill>
+                    <a:blip r:embed="rId12">
+                      <a:extLst>
+                        <a:ext uri="{28A0092B-C50C-407E-A947-70E740481C1C}">
+                          <a14:useLocalDpi xmlns:a14="http://schemas.microsoft.com/office/drawing/2010/main" val="0"/>
+                        </a:ext>
+                      </a:extLst>
+                    </a:blip>
+                    <a:stretch>
+                      <a:fillRect/>
+                    </a:stretch>
+                  </pic:blipFill>
+                  <pic:spPr>
+                    <a:xfrm>
+                      <a:off x="0" y="0"/>
+                      <a:ext cx="3447548" cy="3724275"/>
+                    </a:xfrm>
+                    <a:prstGeom prst="rect">
+                      <a:avLst/>
+                    </a:prstGeom>
+                  </pic:spPr>
+                </pic:pic>
+              </a:graphicData>
+            </a:graphic>
+            <wp14:sizeRelH relativeFrom="margin">
+              <wp14:pctWidth>0</wp14:pctWidth>
+            </wp14:sizeRelH>
+            <wp14:sizeRelV relativeFrom="margin">
+              <wp14:pctHeight>0</wp14:pctHeight>
+            </wp14:sizeRelV>
+          </wp:anchor>
+        </w:drawing>
+      </w:r>
+    </w:p>
+    <w:p>
+      <w:pPr>
+        <w:rPr>
+          <w:rFonts w:asciiTheme="majorBidi" w:hAnsiTheme="majorBidi" w:cstheme="majorBidi"/>
+          <w:sz w:val="32"/>
+          <w:szCs w:val="40"/>
+        </w:rPr>
+      </w:pPr>
+      <w:r>
+        <w:rPr>
+          <w:noProof/>
+        </w:rPr>
+        <w:drawing>
+          <wp:anchor distT="0" distB="0" distL="114300" distR="114300" simplePos="0" relativeHeight="251662336" behindDoc="0" locked="0" layoutInCell="1" allowOverlap="1" wp14:anchorId="2CA33C0B" wp14:editId="4073E38B">
+            <wp:simplePos x="0" y="0"/>
+            <wp:positionH relativeFrom="margin">
+              <wp:posOffset>3377793</wp:posOffset>
+            </wp:positionH>
+            <wp:positionV relativeFrom="paragraph">
+              <wp:posOffset>209143</wp:posOffset>
             </wp:positionV>
             <wp:extent cx="2844589" cy="3390900"/>
             <wp:effectExtent l="0" t="0" r="0" b="0"/>
@@ -1235,7 +1820,7 @@
                     <pic:cNvPicPr/>
                   </pic:nvPicPr>
                   <pic:blipFill>
-                    <a:blip r:embed="rId10">
+                    <a:blip r:embed="rId13">
                       <a:extLst>
                         <a:ext uri="{28A0092B-C50C-407E-A947-70E740481C1C}">
                           <a14:useLocalDpi xmlns:a14="http://schemas.microsoft.com/office/drawing/2010/main" val="0"/>
@@ -1340,23 +1925,41 @@
           <w:szCs w:val="32"/>
         </w:rPr>
       </w:pPr>
+    </w:p>
+    <w:p>
+      <w:pPr>
+        <w:rPr>
+          <w:rFonts w:asciiTheme="majorBidi" w:hAnsiTheme="majorBidi" w:cstheme="majorBidi"/>
+          <w:sz w:val="32"/>
+          <w:szCs w:val="32"/>
+        </w:rPr>
+      </w:pPr>
+    </w:p>
+    <w:p>
+      <w:pPr>
+        <w:rPr>
+          <w:rFonts w:asciiTheme="majorBidi" w:hAnsiTheme="majorBidi" w:cstheme="majorBidi"/>
+          <w:sz w:val="32"/>
+          <w:szCs w:val="32"/>
+        </w:rPr>
+      </w:pPr>
       <w:r>
         <w:rPr>
           <w:noProof/>
         </w:rPr>
         <w:drawing>
-          <wp:anchor distT="0" distB="0" distL="114300" distR="114300" simplePos="0" relativeHeight="251663360" behindDoc="0" locked="0" layoutInCell="1" allowOverlap="1" wp14:anchorId="50342931" wp14:editId="0F5F3614">
+          <wp:anchor distT="0" distB="0" distL="114300" distR="114300" simplePos="0" relativeHeight="251687936" behindDoc="0" locked="0" layoutInCell="1" allowOverlap="1" wp14:anchorId="0A6D4EC0" wp14:editId="669363DC">
             <wp:simplePos x="0" y="0"/>
             <wp:positionH relativeFrom="margin">
               <wp:align>center</wp:align>
             </wp:positionH>
             <wp:positionV relativeFrom="paragraph">
-              <wp:posOffset>248920</wp:posOffset>
+              <wp:posOffset>37389</wp:posOffset>
             </wp:positionV>
-            <wp:extent cx="3447548" cy="3724275"/>
-            <wp:effectExtent l="0" t="0" r="635" b="0"/>
+            <wp:extent cx="3781958" cy="2590739"/>
+            <wp:effectExtent l="0" t="0" r="0" b="635"/>
             <wp:wrapNone/>
-            <wp:docPr id="7" name="Picture 7"/>
+            <wp:docPr id="30" name="Picture 30"/>
             <wp:cNvGraphicFramePr>
               <a:graphicFrameLocks xmlns:a="http://schemas.openxmlformats.org/drawingml/2006/main" noChangeAspect="1"/>
             </wp:cNvGraphicFramePr>
@@ -1368,7 +1971,7 @@
                     <pic:cNvPicPr/>
                   </pic:nvPicPr>
                   <pic:blipFill>
-                    <a:blip r:embed="rId11">
+                    <a:blip r:embed="rId14">
                       <a:extLst>
                         <a:ext uri="{28A0092B-C50C-407E-A947-70E740481C1C}">
                           <a14:useLocalDpi xmlns:a14="http://schemas.microsoft.com/office/drawing/2010/main" val="0"/>
@@ -1382,7 +1985,7 @@
                   <pic:spPr>
                     <a:xfrm>
                       <a:off x="0" y="0"/>
-                      <a:ext cx="3447548" cy="3724275"/>
+                      <a:ext cx="3781958" cy="2590739"/>
                     </a:xfrm>
                     <a:prstGeom prst="rect">
                       <a:avLst/>
@@ -1448,104 +2051,6 @@
     </w:p>
     <w:p>
       <w:pPr>
-        <w:rPr>
-          <w:rFonts w:asciiTheme="majorBidi" w:hAnsiTheme="majorBidi" w:cstheme="majorBidi"/>
-          <w:sz w:val="32"/>
-          <w:szCs w:val="32"/>
-        </w:rPr>
-      </w:pPr>
-    </w:p>
-    <w:p>
-      <w:pPr>
-        <w:rPr>
-          <w:rFonts w:asciiTheme="majorBidi" w:hAnsiTheme="majorBidi" w:cstheme="majorBidi"/>
-          <w:sz w:val="32"/>
-          <w:szCs w:val="32"/>
-        </w:rPr>
-      </w:pPr>
-    </w:p>
-    <w:p>
-      <w:pPr>
-        <w:rPr>
-          <w:rFonts w:asciiTheme="majorBidi" w:hAnsiTheme="majorBidi" w:cstheme="majorBidi"/>
-          <w:sz w:val="32"/>
-          <w:szCs w:val="32"/>
-        </w:rPr>
-      </w:pPr>
-    </w:p>
-    <w:p>
-      <w:pPr>
-        <w:rPr>
-          <w:rFonts w:asciiTheme="majorBidi" w:hAnsiTheme="majorBidi" w:cstheme="majorBidi"/>
-          <w:sz w:val="32"/>
-          <w:szCs w:val="32"/>
-        </w:rPr>
-      </w:pPr>
-    </w:p>
-    <w:p>
-      <w:pPr>
-        <w:jc w:val="center"/>
-        <w:rPr>
-          <w:rFonts w:asciiTheme="majorBidi" w:hAnsiTheme="majorBidi" w:cstheme="majorBidi"/>
-          <w:sz w:val="32"/>
-          <w:szCs w:val="32"/>
-        </w:rPr>
-      </w:pPr>
-      <w:r>
-        <w:rPr>
-          <w:rFonts w:asciiTheme="majorBidi" w:hAnsiTheme="majorBidi" w:cstheme="majorBidi"/>
-          <w:sz w:val="32"/>
-          <w:szCs w:val="32"/>
-        </w:rPr>
-        <w:tab/>
-        <w:t xml:space="preserve">Actions - </w:t>
-      </w:r>
-      <w:r>
-        <w:rPr>
-          <w:rFonts w:asciiTheme="majorBidi" w:hAnsiTheme="majorBidi" w:cstheme="majorBidi" w:hint="cs"/>
-          <w:sz w:val="32"/>
-          <w:szCs w:val="32"/>
-          <w:cs/>
-        </w:rPr>
-        <w:t xml:space="preserve">ฟังก์ชั่นสำหรับการแจ้งเตือนรูปแบบ </w:t>
-      </w:r>
-      <w:r>
-        <w:rPr>
-          <w:rFonts w:asciiTheme="majorBidi" w:hAnsiTheme="majorBidi" w:cstheme="majorBidi"/>
-          <w:sz w:val="32"/>
-          <w:szCs w:val="32"/>
-        </w:rPr>
-        <w:t xml:space="preserve">modal </w:t>
-      </w:r>
-      <w:r>
-        <w:rPr>
-          <w:rFonts w:asciiTheme="majorBidi" w:hAnsiTheme="majorBidi" w:cstheme="majorBidi" w:hint="cs"/>
-          <w:sz w:val="32"/>
-          <w:szCs w:val="32"/>
-          <w:cs/>
-        </w:rPr>
-        <w:t xml:space="preserve">เพื่อใช้ในการ </w:t>
-      </w:r>
-      <w:r>
-        <w:rPr>
-          <w:rFonts w:asciiTheme="majorBidi" w:hAnsiTheme="majorBidi" w:cstheme="majorBidi"/>
-          <w:sz w:val="32"/>
-          <w:szCs w:val="32"/>
-        </w:rPr>
-        <w:t xml:space="preserve">confirm </w:t>
-      </w:r>
-      <w:r>
-        <w:rPr>
-          <w:rFonts w:asciiTheme="majorBidi" w:hAnsiTheme="majorBidi" w:cstheme="majorBidi" w:hint="cs"/>
-          <w:sz w:val="32"/>
-          <w:szCs w:val="32"/>
-          <w:cs/>
-        </w:rPr>
-        <w:t>การกระทำต่างๆ ยกตัวอย่าง เช่น การลบข้อมูล การเพิ่มข้อมูล เป็นต้น ก่อนที่จะนำไปสู่หน้าต่อไป</w:t>
-      </w:r>
-    </w:p>
-    <w:p>
-      <w:pPr>
         <w:tabs>
           <w:tab w:val="left" w:pos="4020"/>
           <w:tab w:val="center" w:pos="4680"/>
@@ -1576,16 +2081,126 @@
       </w:pPr>
       <w:r>
         <w:rPr>
+          <w:rFonts w:asciiTheme="majorBidi" w:hAnsiTheme="majorBidi" w:cstheme="majorBidi"/>
+          <w:sz w:val="32"/>
+          <w:szCs w:val="40"/>
+        </w:rPr>
+        <w:t xml:space="preserve">File - </w:t>
+      </w:r>
+      <w:proofErr w:type="gramStart"/>
+      <w:r>
+        <w:rPr>
+          <w:rFonts w:asciiTheme="majorBidi" w:hAnsiTheme="majorBidi" w:cstheme="majorBidi"/>
+          <w:sz w:val="32"/>
+          <w:szCs w:val="40"/>
+        </w:rPr>
+        <w:t>name :</w:t>
+      </w:r>
+      <w:proofErr w:type="gramEnd"/>
+      <w:r>
+        <w:rPr>
+          <w:rFonts w:asciiTheme="majorBidi" w:hAnsiTheme="majorBidi" w:cstheme="majorBidi"/>
+          <w:sz w:val="32"/>
+          <w:szCs w:val="40"/>
+        </w:rPr>
+        <w:t xml:space="preserve"> Contract.js</w:t>
+      </w:r>
+      <w:r>
+        <w:rPr>
+          <w:rFonts w:asciiTheme="majorBidi" w:hAnsiTheme="majorBidi" w:cstheme="majorBidi" w:hint="cs"/>
+          <w:sz w:val="32"/>
+          <w:szCs w:val="40"/>
+          <w:cs/>
+        </w:rPr>
+        <w:t xml:space="preserve"> // </w:t>
+      </w:r>
+      <w:r>
+        <w:rPr>
+          <w:rFonts w:asciiTheme="majorBidi" w:hAnsiTheme="majorBidi" w:cstheme="majorBidi"/>
+          <w:sz w:val="32"/>
+          <w:szCs w:val="40"/>
+        </w:rPr>
+        <w:t>File - name : Contract</w:t>
+      </w:r>
+      <w:r>
+        <w:rPr>
+          <w:rFonts w:asciiTheme="majorBidi" w:hAnsiTheme="majorBidi" w:cstheme="majorBidi" w:hint="cs"/>
+          <w:sz w:val="32"/>
+          <w:szCs w:val="40"/>
+          <w:cs/>
+        </w:rPr>
+        <w:t>/</w:t>
+      </w:r>
+      <w:r>
+        <w:rPr>
+          <w:rFonts w:asciiTheme="majorBidi" w:hAnsiTheme="majorBidi" w:cstheme="majorBidi"/>
+          <w:sz w:val="32"/>
+          <w:szCs w:val="40"/>
+        </w:rPr>
+        <w:t>function.js</w:t>
+      </w:r>
+    </w:p>
+    <w:p>
+      <w:pPr>
+        <w:rPr>
+          <w:rFonts w:asciiTheme="majorBidi" w:hAnsiTheme="majorBidi" w:cstheme="majorBidi" w:hint="cs"/>
+          <w:cs/>
+        </w:rPr>
+      </w:pPr>
+      <w:r>
+        <w:rPr>
+          <w:rFonts w:asciiTheme="majorBidi" w:hAnsiTheme="majorBidi" w:cstheme="majorBidi"/>
+          <w:sz w:val="32"/>
+          <w:szCs w:val="40"/>
+        </w:rPr>
+        <w:t xml:space="preserve">Page – </w:t>
+      </w:r>
+      <w:proofErr w:type="gramStart"/>
+      <w:r>
+        <w:rPr>
+          <w:rFonts w:asciiTheme="majorBidi" w:hAnsiTheme="majorBidi" w:cstheme="majorBidi"/>
+          <w:sz w:val="32"/>
+          <w:szCs w:val="40"/>
+        </w:rPr>
+        <w:t>Used :</w:t>
+      </w:r>
+      <w:proofErr w:type="gramEnd"/>
+      <w:r>
+        <w:rPr>
+          <w:rFonts w:asciiTheme="majorBidi" w:hAnsiTheme="majorBidi" w:cstheme="majorBidi"/>
+          <w:sz w:val="32"/>
+          <w:szCs w:val="40"/>
+        </w:rPr>
+        <w:t xml:space="preserve"> </w:t>
+      </w:r>
+      <w:r>
+        <w:rPr>
+          <w:rFonts w:asciiTheme="majorBidi" w:hAnsiTheme="majorBidi" w:cstheme="majorBidi" w:hint="cs"/>
+          <w:cs/>
+        </w:rPr>
+        <w:t>ใช้ในหน้าสัญญา</w:t>
+      </w:r>
+    </w:p>
+    <w:p>
+      <w:pPr>
+        <w:rPr>
+          <w:rFonts w:asciiTheme="majorBidi" w:hAnsiTheme="majorBidi" w:cstheme="majorBidi"/>
+          <w:sz w:val="32"/>
+          <w:szCs w:val="40"/>
+        </w:rPr>
+      </w:pPr>
+      <w:r>
+        <w:rPr>
           <w:noProof/>
         </w:rPr>
         <w:drawing>
-          <wp:anchor distT="0" distB="0" distL="114300" distR="114300" simplePos="0" relativeHeight="251664384" behindDoc="0" locked="0" layoutInCell="1" allowOverlap="1" wp14:anchorId="60B53D31" wp14:editId="0AA54A08">
+          <wp:anchor distT="0" distB="0" distL="114300" distR="114300" simplePos="0" relativeHeight="251664384" behindDoc="0" locked="0" layoutInCell="1" allowOverlap="1" wp14:anchorId="60B53D31" wp14:editId="627A8617">
             <wp:simplePos x="0" y="0"/>
             <wp:positionH relativeFrom="margin">
               <wp:align>center</wp:align>
             </wp:positionH>
             <wp:positionV relativeFrom="paragraph">
-              <wp:posOffset>288290</wp:posOffset>
+              <wp:posOffset>108686</wp:posOffset>
             </wp:positionV>
             <wp:extent cx="3133725" cy="2561983"/>
             <wp:effectExtent l="0" t="0" r="0" b="0"/>
@@ -1602,7 +2217,7 @@
                     <pic:cNvPicPr/>
                   </pic:nvPicPr>
                   <pic:blipFill>
-                    <a:blip r:embed="rId12">
+                    <a:blip r:embed="rId15">
                       <a:extLst>
                         <a:ext uri="{28A0092B-C50C-407E-A947-70E740481C1C}">
                           <a14:useLocalDpi xmlns:a14="http://schemas.microsoft.com/office/drawing/2010/main" val="0"/>
@@ -1628,66 +2243,6 @@
           </wp:anchor>
         </w:drawing>
       </w:r>
-      <w:r>
-        <w:rPr>
-          <w:rFonts w:asciiTheme="majorBidi" w:hAnsiTheme="majorBidi" w:cstheme="majorBidi"/>
-          <w:sz w:val="32"/>
-          <w:szCs w:val="40"/>
-        </w:rPr>
-        <w:t xml:space="preserve">File - </w:t>
-      </w:r>
-      <w:proofErr w:type="gramStart"/>
-      <w:r>
-        <w:rPr>
-          <w:rFonts w:asciiTheme="majorBidi" w:hAnsiTheme="majorBidi" w:cstheme="majorBidi"/>
-          <w:sz w:val="32"/>
-          <w:szCs w:val="40"/>
-        </w:rPr>
-        <w:t>name :</w:t>
-      </w:r>
-      <w:proofErr w:type="gramEnd"/>
-      <w:r>
-        <w:rPr>
-          <w:rFonts w:asciiTheme="majorBidi" w:hAnsiTheme="majorBidi" w:cstheme="majorBidi"/>
-          <w:sz w:val="32"/>
-          <w:szCs w:val="40"/>
-        </w:rPr>
-        <w:t xml:space="preserve"> Contract.js</w:t>
-      </w:r>
-      <w:r>
-        <w:rPr>
-          <w:rFonts w:asciiTheme="majorBidi" w:hAnsiTheme="majorBidi" w:cstheme="majorBidi" w:hint="cs"/>
-          <w:sz w:val="32"/>
-          <w:szCs w:val="40"/>
-          <w:cs/>
-        </w:rPr>
-        <w:t xml:space="preserve"> // </w:t>
-      </w:r>
-      <w:r>
-        <w:rPr>
-          <w:rFonts w:asciiTheme="majorBidi" w:hAnsiTheme="majorBidi" w:cstheme="majorBidi"/>
-          <w:sz w:val="32"/>
-          <w:szCs w:val="40"/>
-        </w:rPr>
-        <w:t>File - name : Contract</w:t>
-      </w:r>
-      <w:r>
-        <w:rPr>
-          <w:rFonts w:asciiTheme="majorBidi" w:hAnsiTheme="majorBidi" w:cstheme="majorBidi" w:hint="cs"/>
-          <w:sz w:val="32"/>
-          <w:szCs w:val="40"/>
-          <w:cs/>
-        </w:rPr>
-        <w:t>/</w:t>
-      </w:r>
-      <w:r>
-        <w:rPr>
-          <w:rFonts w:asciiTheme="majorBidi" w:hAnsiTheme="majorBidi" w:cstheme="majorBidi"/>
-          <w:sz w:val="32"/>
-          <w:szCs w:val="40"/>
-        </w:rPr>
-        <w:t>function.js</w:t>
-      </w:r>
     </w:p>
     <w:p>
       <w:pPr>
@@ -1825,16 +2380,16 @@
           <w:noProof/>
         </w:rPr>
         <w:drawing>
-          <wp:anchor distT="0" distB="0" distL="114300" distR="114300" simplePos="0" relativeHeight="251665408" behindDoc="0" locked="0" layoutInCell="1" allowOverlap="1" wp14:anchorId="583B7F1E" wp14:editId="24B1931A">
+          <wp:anchor distT="0" distB="0" distL="114300" distR="114300" simplePos="0" relativeHeight="251665408" behindDoc="0" locked="0" layoutInCell="1" allowOverlap="1" wp14:anchorId="583B7F1E" wp14:editId="2A6F1460">
             <wp:simplePos x="0" y="0"/>
             <wp:positionH relativeFrom="margin">
               <wp:align>center</wp:align>
             </wp:positionH>
             <wp:positionV relativeFrom="paragraph">
-              <wp:posOffset>151765</wp:posOffset>
+              <wp:posOffset>6096</wp:posOffset>
             </wp:positionV>
-            <wp:extent cx="4095750" cy="3308985"/>
-            <wp:effectExtent l="0" t="0" r="0" b="5715"/>
+            <wp:extent cx="3141914" cy="2538374"/>
+            <wp:effectExtent l="0" t="0" r="1905" b="0"/>
             <wp:wrapNone/>
             <wp:docPr id="9" name="Picture 9"/>
             <wp:cNvGraphicFramePr>
@@ -1848,7 +2403,7 @@
                     <pic:cNvPicPr/>
                   </pic:nvPicPr>
                   <pic:blipFill>
-                    <a:blip r:embed="rId13">
+                    <a:blip r:embed="rId16">
                       <a:extLst>
                         <a:ext uri="{28A0092B-C50C-407E-A947-70E740481C1C}">
                           <a14:useLocalDpi xmlns:a14="http://schemas.microsoft.com/office/drawing/2010/main" val="0"/>
@@ -1862,7 +2417,7 @@
                   <pic:spPr>
                     <a:xfrm>
                       <a:off x="0" y="0"/>
-                      <a:ext cx="4095750" cy="3308985"/>
+                      <a:ext cx="3141914" cy="2538374"/>
                     </a:xfrm>
                     <a:prstGeom prst="rect">
                       <a:avLst/>
@@ -1871,6 +2426,12 @@
                 </pic:pic>
               </a:graphicData>
             </a:graphic>
+            <wp14:sizeRelH relativeFrom="margin">
+              <wp14:pctWidth>0</wp14:pctWidth>
+            </wp14:sizeRelH>
+            <wp14:sizeRelV relativeFrom="margin">
+              <wp14:pctHeight>0</wp14:pctHeight>
+            </wp14:sizeRelV>
           </wp:anchor>
         </w:drawing>
       </w:r>
@@ -1922,24 +2483,11 @@
     </w:p>
     <w:p>
       <w:pPr>
-        <w:rPr>
-          <w:rFonts w:asciiTheme="majorBidi" w:hAnsiTheme="majorBidi" w:cstheme="majorBidi"/>
-          <w:sz w:val="32"/>
-          <w:szCs w:val="32"/>
-        </w:rPr>
-      </w:pPr>
-    </w:p>
-    <w:p>
-      <w:pPr>
-        <w:rPr>
-          <w:rFonts w:asciiTheme="majorBidi" w:hAnsiTheme="majorBidi" w:cstheme="majorBidi"/>
-          <w:sz w:val="32"/>
-          <w:szCs w:val="32"/>
-        </w:rPr>
-      </w:pPr>
-    </w:p>
-    <w:p>
-      <w:pPr>
+        <w:tabs>
+          <w:tab w:val="left" w:pos="4020"/>
+          <w:tab w:val="center" w:pos="4680"/>
+        </w:tabs>
+        <w:jc w:val="center"/>
         <w:rPr>
           <w:rFonts w:asciiTheme="majorBidi" w:hAnsiTheme="majorBidi" w:cstheme="majorBidi"/>
           <w:sz w:val="32"/>
@@ -2050,7 +2598,7 @@
                     <pic:cNvPicPr/>
                   </pic:nvPicPr>
                   <pic:blipFill>
-                    <a:blip r:embed="rId14" cstate="print">
+                    <a:blip r:embed="rId17" cstate="print">
                       <a:extLst>
                         <a:ext uri="{28A0092B-C50C-407E-A947-70E740481C1C}">
                           <a14:useLocalDpi xmlns:a14="http://schemas.microsoft.com/office/drawing/2010/main" val="0"/>
@@ -2163,21 +2711,66 @@
           <w:szCs w:val="32"/>
         </w:rPr>
       </w:pPr>
+    </w:p>
+    <w:p>
+      <w:pPr>
+        <w:tabs>
+          <w:tab w:val="left" w:pos="4020"/>
+          <w:tab w:val="center" w:pos="4680"/>
+        </w:tabs>
+        <w:jc w:val="center"/>
+        <w:rPr>
+          <w:rFonts w:asciiTheme="majorBidi" w:hAnsiTheme="majorBidi" w:cstheme="majorBidi"/>
+          <w:sz w:val="32"/>
+          <w:szCs w:val="32"/>
+        </w:rPr>
+      </w:pPr>
+      <w:r>
+        <w:rPr>
+          <w:rFonts w:asciiTheme="majorBidi" w:hAnsiTheme="majorBidi" w:cstheme="majorBidi"/>
+          <w:sz w:val="32"/>
+          <w:szCs w:val="32"/>
+        </w:rPr>
+        <w:t xml:space="preserve">Actions – </w:t>
+      </w:r>
+      <w:r>
+        <w:rPr>
+          <w:rFonts w:asciiTheme="majorBidi" w:hAnsiTheme="majorBidi" w:cstheme="majorBidi" w:hint="cs"/>
+          <w:sz w:val="32"/>
+          <w:szCs w:val="32"/>
+          <w:cs/>
+        </w:rPr>
+        <w:t>ฟังก์ชั่นสำหรับการฟิลเตอร์หรือค้นหาข้อมูล</w:t>
+      </w:r>
+    </w:p>
+    <w:p>
+      <w:pPr>
+        <w:tabs>
+          <w:tab w:val="left" w:pos="4020"/>
+          <w:tab w:val="center" w:pos="4680"/>
+        </w:tabs>
+        <w:jc w:val="center"/>
+        <w:rPr>
+          <w:rFonts w:asciiTheme="majorBidi" w:hAnsiTheme="majorBidi" w:cstheme="majorBidi"/>
+          <w:sz w:val="32"/>
+          <w:szCs w:val="32"/>
+        </w:rPr>
+      </w:pPr>
       <w:r>
         <w:rPr>
           <w:noProof/>
         </w:rPr>
         <w:drawing>
-          <wp:anchor distT="0" distB="0" distL="114300" distR="114300" simplePos="0" relativeHeight="251667456" behindDoc="0" locked="0" layoutInCell="1" allowOverlap="1" wp14:anchorId="1F5204E6" wp14:editId="5DF44130">
+          <wp:anchor distT="0" distB="0" distL="114300" distR="114300" simplePos="0" relativeHeight="251667456" behindDoc="0" locked="0" layoutInCell="1" allowOverlap="1" wp14:anchorId="1F5204E6" wp14:editId="543A5CC7">
             <wp:simplePos x="0" y="0"/>
             <wp:positionH relativeFrom="margin">
               <wp:align>center</wp:align>
             </wp:positionH>
             <wp:positionV relativeFrom="paragraph">
-              <wp:posOffset>298450</wp:posOffset>
+              <wp:posOffset>8255</wp:posOffset>
             </wp:positionV>
-            <wp:extent cx="4791223" cy="3800475"/>
-            <wp:effectExtent l="0" t="0" r="9525" b="0"/>
+            <wp:extent cx="4306768" cy="3416198"/>
+            <wp:effectExtent l="0" t="0" r="0" b="0"/>
             <wp:wrapNone/>
             <wp:docPr id="11" name="Picture 11"/>
             <wp:cNvGraphicFramePr>
@@ -2191,7 +2784,7 @@
                     <pic:cNvPicPr/>
                   </pic:nvPicPr>
                   <pic:blipFill>
-                    <a:blip r:embed="rId15">
+                    <a:blip r:embed="rId18">
                       <a:extLst>
                         <a:ext uri="{28A0092B-C50C-407E-A947-70E740481C1C}">
                           <a14:useLocalDpi xmlns:a14="http://schemas.microsoft.com/office/drawing/2010/main" val="0"/>
@@ -2205,7 +2798,7 @@
                   <pic:spPr>
                     <a:xfrm>
                       <a:off x="0" y="0"/>
-                      <a:ext cx="4791223" cy="3800475"/>
+                      <a:ext cx="4306768" cy="3416198"/>
                     </a:xfrm>
                     <a:prstGeom prst="rect">
                       <a:avLst/>
@@ -2223,37 +2816,6 @@
           </wp:anchor>
         </w:drawing>
       </w:r>
-      <w:r>
-        <w:rPr>
-          <w:rFonts w:asciiTheme="majorBidi" w:hAnsiTheme="majorBidi" w:cstheme="majorBidi"/>
-          <w:sz w:val="32"/>
-          <w:szCs w:val="32"/>
-        </w:rPr>
-        <w:t xml:space="preserve">Actions – </w:t>
-      </w:r>
-      <w:r>
-        <w:rPr>
-          <w:rFonts w:asciiTheme="majorBidi" w:hAnsiTheme="majorBidi" w:cstheme="majorBidi" w:hint="cs"/>
-          <w:sz w:val="32"/>
-          <w:szCs w:val="32"/>
-          <w:cs/>
-        </w:rPr>
-        <w:t>ฟังก์ชั่นสำหรับการฟิลเตอร์หรือค้นหาข้อมูล</w:t>
-      </w:r>
-    </w:p>
-    <w:p>
-      <w:pPr>
-        <w:tabs>
-          <w:tab w:val="left" w:pos="4020"/>
-          <w:tab w:val="center" w:pos="4680"/>
-        </w:tabs>
-        <w:jc w:val="center"/>
-        <w:rPr>
-          <w:rFonts w:asciiTheme="majorBidi" w:hAnsiTheme="majorBidi" w:cstheme="majorBidi"/>
-          <w:sz w:val="32"/>
-          <w:szCs w:val="32"/>
-        </w:rPr>
-      </w:pPr>
     </w:p>
     <w:p>
       <w:pPr>
@@ -2336,19 +2898,46 @@
           <w:tab w:val="left" w:pos="4770"/>
           <w:tab w:val="left" w:pos="5790"/>
         </w:tabs>
-        <w:rPr>
-          <w:rFonts w:asciiTheme="majorBidi" w:hAnsiTheme="majorBidi" w:cstheme="majorBidi"/>
-          <w:sz w:val="32"/>
-          <w:szCs w:val="32"/>
-        </w:rPr>
-      </w:pPr>
-      <w:r>
-        <w:rPr>
-          <w:rFonts w:asciiTheme="majorBidi" w:hAnsiTheme="majorBidi" w:cstheme="majorBidi"/>
-          <w:sz w:val="32"/>
-          <w:szCs w:val="32"/>
-        </w:rPr>
-        <w:tab/>
+        <w:jc w:val="center"/>
+        <w:rPr>
+          <w:rFonts w:asciiTheme="majorBidi" w:hAnsiTheme="majorBidi" w:cstheme="majorBidi"/>
+          <w:sz w:val="32"/>
+          <w:szCs w:val="32"/>
+        </w:rPr>
+      </w:pPr>
+      <w:r>
+        <w:rPr>
+          <w:rFonts w:asciiTheme="majorBidi" w:hAnsiTheme="majorBidi" w:cstheme="majorBidi"/>
+          <w:sz w:val="32"/>
+          <w:szCs w:val="32"/>
+        </w:rPr>
+        <w:t xml:space="preserve">Actions – </w:t>
+      </w:r>
+      <w:r>
+        <w:rPr>
+          <w:rFonts w:asciiTheme="majorBidi" w:hAnsiTheme="majorBidi" w:cstheme="majorBidi" w:hint="cs"/>
+          <w:sz w:val="32"/>
+          <w:szCs w:val="32"/>
+          <w:cs/>
+        </w:rPr>
+        <w:t xml:space="preserve">ฟังก์ชั่นสำหรับจัดการฟอร์มและ </w:t>
+      </w:r>
+      <w:r>
+        <w:rPr>
+          <w:rFonts w:asciiTheme="majorBidi" w:hAnsiTheme="majorBidi" w:cstheme="majorBidi"/>
+          <w:sz w:val="32"/>
+          <w:szCs w:val="32"/>
+        </w:rPr>
+        <w:t xml:space="preserve">Validate input </w:t>
+      </w:r>
+      <w:r>
+        <w:rPr>
+          <w:rFonts w:asciiTheme="majorBidi" w:hAnsiTheme="majorBidi" w:cstheme="majorBidi" w:hint="cs"/>
+          <w:sz w:val="32"/>
+          <w:szCs w:val="32"/>
+          <w:cs/>
+        </w:rPr>
+        <w:t>ที่กรอกเข้ามา</w:t>
       </w:r>
     </w:p>
     <w:p>
@@ -2357,46 +2946,106 @@
           <w:tab w:val="left" w:pos="4770"/>
           <w:tab w:val="left" w:pos="5790"/>
         </w:tabs>
-        <w:jc w:val="center"/>
-        <w:rPr>
-          <w:rFonts w:asciiTheme="majorBidi" w:hAnsiTheme="majorBidi" w:cstheme="majorBidi"/>
-          <w:sz w:val="32"/>
-          <w:szCs w:val="32"/>
-        </w:rPr>
-      </w:pPr>
-      <w:r>
-        <w:rPr>
-          <w:rFonts w:asciiTheme="majorBidi" w:hAnsiTheme="majorBidi" w:cstheme="majorBidi"/>
-          <w:sz w:val="32"/>
-          <w:szCs w:val="32"/>
-        </w:rPr>
-        <w:t xml:space="preserve">Actions – </w:t>
-      </w:r>
-      <w:r>
-        <w:rPr>
-          <w:rFonts w:asciiTheme="majorBidi" w:hAnsiTheme="majorBidi" w:cstheme="majorBidi" w:hint="cs"/>
-          <w:sz w:val="32"/>
-          <w:szCs w:val="32"/>
-          <w:cs/>
-        </w:rPr>
-        <w:t xml:space="preserve">ฟังก์ชั่นสำหรับจัดการฟอร์มและ </w:t>
-      </w:r>
-      <w:r>
-        <w:rPr>
-          <w:rFonts w:asciiTheme="majorBidi" w:hAnsiTheme="majorBidi" w:cstheme="majorBidi"/>
-          <w:sz w:val="32"/>
-          <w:szCs w:val="32"/>
-        </w:rPr>
-        <w:t xml:space="preserve">Validate input </w:t>
-      </w:r>
-      <w:r>
-        <w:rPr>
-          <w:rFonts w:asciiTheme="majorBidi" w:hAnsiTheme="majorBidi" w:cstheme="majorBidi" w:hint="cs"/>
-          <w:sz w:val="32"/>
-          <w:szCs w:val="32"/>
-          <w:cs/>
-        </w:rPr>
-        <w:t>ที่กรอกเข้ามา</w:t>
+        <w:rPr>
+          <w:rFonts w:asciiTheme="majorBidi" w:hAnsiTheme="majorBidi" w:cstheme="majorBidi"/>
+          <w:sz w:val="32"/>
+          <w:szCs w:val="40"/>
+        </w:rPr>
+      </w:pPr>
+      <w:r>
+        <w:rPr>
+          <w:rFonts w:asciiTheme="majorBidi" w:hAnsiTheme="majorBidi" w:cstheme="majorBidi"/>
+          <w:sz w:val="32"/>
+          <w:szCs w:val="40"/>
+        </w:rPr>
+        <w:lastRenderedPageBreak/>
+        <w:t xml:space="preserve">File - </w:t>
+      </w:r>
+      <w:proofErr w:type="gramStart"/>
+      <w:r>
+        <w:rPr>
+          <w:rFonts w:asciiTheme="majorBidi" w:hAnsiTheme="majorBidi" w:cstheme="majorBidi"/>
+          <w:sz w:val="32"/>
+          <w:szCs w:val="40"/>
+        </w:rPr>
+        <w:t>name :</w:t>
+      </w:r>
+      <w:proofErr w:type="gramEnd"/>
+      <w:r>
+        <w:rPr>
+          <w:rFonts w:asciiTheme="majorBidi" w:hAnsiTheme="majorBidi" w:cstheme="majorBidi"/>
+          <w:sz w:val="32"/>
+          <w:szCs w:val="40"/>
+        </w:rPr>
+        <w:t xml:space="preserve"> </w:t>
+      </w:r>
+      <w:r>
+        <w:rPr>
+          <w:rFonts w:asciiTheme="majorBidi" w:hAnsiTheme="majorBidi" w:cstheme="majorBidi"/>
+          <w:sz w:val="32"/>
+          <w:szCs w:val="40"/>
+        </w:rPr>
+        <w:t>CreateInvoice</w:t>
+      </w:r>
+      <w:r>
+        <w:rPr>
+          <w:rFonts w:asciiTheme="majorBidi" w:hAnsiTheme="majorBidi" w:cstheme="majorBidi"/>
+          <w:sz w:val="32"/>
+          <w:szCs w:val="40"/>
+        </w:rPr>
+        <w:t>.js</w:t>
+      </w:r>
+      <w:r>
+        <w:rPr>
+          <w:rFonts w:asciiTheme="majorBidi" w:hAnsiTheme="majorBidi" w:cstheme="majorBidi" w:hint="cs"/>
+          <w:sz w:val="32"/>
+          <w:szCs w:val="40"/>
+          <w:cs/>
+        </w:rPr>
+        <w:t xml:space="preserve"> // </w:t>
+      </w:r>
+      <w:r>
+        <w:rPr>
+          <w:rFonts w:asciiTheme="majorBidi" w:hAnsiTheme="majorBidi" w:cstheme="majorBidi"/>
+          <w:sz w:val="32"/>
+          <w:szCs w:val="40"/>
+        </w:rPr>
+        <w:t xml:space="preserve">File - name : </w:t>
+      </w:r>
+      <w:proofErr w:type="spellStart"/>
+      <w:r>
+        <w:rPr>
+          <w:rFonts w:asciiTheme="majorBidi" w:hAnsiTheme="majorBidi" w:cstheme="majorBidi"/>
+          <w:sz w:val="32"/>
+          <w:szCs w:val="40"/>
+        </w:rPr>
+        <w:t>CreateInvoice</w:t>
+      </w:r>
+      <w:proofErr w:type="spellEnd"/>
+      <w:r>
+        <w:rPr>
+          <w:rFonts w:asciiTheme="majorBidi" w:hAnsiTheme="majorBidi" w:cstheme="majorBidi" w:hint="cs"/>
+          <w:sz w:val="32"/>
+          <w:szCs w:val="40"/>
+        </w:rPr>
+        <w:t xml:space="preserve"> </w:t>
+      </w:r>
+      <w:r>
+        <w:rPr>
+          <w:rFonts w:asciiTheme="majorBidi" w:hAnsiTheme="majorBidi" w:cstheme="majorBidi" w:hint="cs"/>
+          <w:sz w:val="32"/>
+          <w:szCs w:val="40"/>
+          <w:cs/>
+        </w:rPr>
+        <w:t>/</w:t>
+      </w:r>
+      <w:r>
+        <w:rPr>
+          <w:rFonts w:asciiTheme="majorBidi" w:hAnsiTheme="majorBidi" w:cstheme="majorBidi"/>
+          <w:sz w:val="32"/>
+          <w:szCs w:val="40"/>
+        </w:rPr>
+        <w:t>function.js</w:t>
       </w:r>
     </w:p>
     <w:p>
@@ -2406,19 +3055,19 @@
           <w:tab w:val="left" w:pos="5790"/>
         </w:tabs>
         <w:rPr>
-          <w:rFonts w:asciiTheme="majorBidi" w:hAnsiTheme="majorBidi" w:cstheme="majorBidi"/>
-          <w:sz w:val="32"/>
-          <w:szCs w:val="40"/>
-        </w:rPr>
-      </w:pPr>
-      <w:r>
-        <w:rPr>
-          <w:rFonts w:asciiTheme="majorBidi" w:hAnsiTheme="majorBidi" w:cstheme="majorBidi"/>
-          <w:sz w:val="32"/>
-          <w:szCs w:val="40"/>
-        </w:rPr>
-        <w:lastRenderedPageBreak/>
-        <w:t xml:space="preserve">File - </w:t>
+          <w:rFonts w:asciiTheme="majorBidi" w:hAnsiTheme="majorBidi" w:cstheme="majorBidi" w:hint="cs"/>
+          <w:sz w:val="32"/>
+          <w:szCs w:val="40"/>
+          <w:cs/>
+        </w:rPr>
+      </w:pPr>
+      <w:r>
+        <w:rPr>
+          <w:rFonts w:asciiTheme="majorBidi" w:hAnsiTheme="majorBidi" w:cstheme="majorBidi"/>
+          <w:sz w:val="32"/>
+          <w:szCs w:val="40"/>
+        </w:rPr>
+        <w:t xml:space="preserve">Page – </w:t>
       </w:r>
       <w:proofErr w:type="gramStart"/>
       <w:r>
@@ -2427,7 +3076,7 @@
           <w:sz w:val="32"/>
           <w:szCs w:val="40"/>
         </w:rPr>
-        <w:t>name :</w:t>
+        <w:t>Used :</w:t>
       </w:r>
       <w:proofErr w:type="gramEnd"/>
       <w:r>
@@ -2440,71 +3089,17 @@
       </w:r>
       <w:r>
         <w:rPr>
-          <w:rFonts w:asciiTheme="majorBidi" w:hAnsiTheme="majorBidi" w:cstheme="majorBidi"/>
-          <w:sz w:val="32"/>
-          <w:szCs w:val="40"/>
-        </w:rPr>
-        <w:t>CreateInvoice</w:t>
-      </w:r>
-      <w:r>
-        <w:rPr>
-          <w:rFonts w:asciiTheme="majorBidi" w:hAnsiTheme="majorBidi" w:cstheme="majorBidi"/>
-          <w:sz w:val="32"/>
-          <w:szCs w:val="40"/>
-        </w:rPr>
-        <w:t>.js</w:t>
-      </w:r>
-      <w:r>
-        <w:rPr>
-          <w:rFonts w:asciiTheme="majorBidi" w:hAnsiTheme="majorBidi" w:cstheme="majorBidi" w:hint="cs"/>
-          <w:sz w:val="32"/>
-          <w:szCs w:val="40"/>
-          <w:cs/>
-        </w:rPr>
-        <w:t xml:space="preserve"> // </w:t>
-      </w:r>
-      <w:r>
-        <w:rPr>
-          <w:rFonts w:asciiTheme="majorBidi" w:hAnsiTheme="majorBidi" w:cstheme="majorBidi"/>
-          <w:sz w:val="32"/>
-          <w:szCs w:val="40"/>
-        </w:rPr>
-        <w:t xml:space="preserve">File - name : </w:t>
-      </w:r>
-      <w:proofErr w:type="spellStart"/>
-      <w:r>
-        <w:rPr>
-          <w:rFonts w:asciiTheme="majorBidi" w:hAnsiTheme="majorBidi" w:cstheme="majorBidi"/>
-          <w:sz w:val="32"/>
-          <w:szCs w:val="40"/>
-        </w:rPr>
-        <w:t>CreateInvoice</w:t>
-      </w:r>
-      <w:proofErr w:type="spellEnd"/>
-      <w:r>
-        <w:rPr>
-          <w:rFonts w:asciiTheme="majorBidi" w:hAnsiTheme="majorBidi" w:cstheme="majorBidi" w:hint="cs"/>
-          <w:sz w:val="32"/>
-          <w:szCs w:val="40"/>
-        </w:rPr>
-        <w:t xml:space="preserve"> </w:t>
-      </w:r>
-      <w:r>
-        <w:rPr>
-          <w:rFonts w:asciiTheme="majorBidi" w:hAnsiTheme="majorBidi" w:cstheme="majorBidi" w:hint="cs"/>
-          <w:sz w:val="32"/>
-          <w:szCs w:val="40"/>
-          <w:cs/>
-        </w:rPr>
-        <w:t>/</w:t>
-      </w:r>
-      <w:r>
-        <w:rPr>
-          <w:rFonts w:asciiTheme="majorBidi" w:hAnsiTheme="majorBidi" w:cstheme="majorBidi"/>
-          <w:sz w:val="32"/>
-          <w:szCs w:val="40"/>
-        </w:rPr>
-        <w:t>function.js</w:t>
+          <w:rFonts w:asciiTheme="majorBidi" w:hAnsiTheme="majorBidi" w:cstheme="majorBidi" w:hint="cs"/>
+          <w:cs/>
+        </w:rPr>
+        <w:t>ใช้ในหน้าสร้าง</w:t>
+      </w:r>
+      <w:r>
+        <w:rPr>
+          <w:rFonts w:asciiTheme="majorBidi" w:hAnsiTheme="majorBidi" w:cstheme="majorBidi" w:hint="cs"/>
+          <w:cs/>
+        </w:rPr>
+        <w:t>ใบแจ้งหนี้</w:t>
       </w:r>
     </w:p>
     <w:p>
@@ -2547,7 +3142,7 @@
                     <pic:cNvPicPr/>
                   </pic:nvPicPr>
                   <pic:blipFill>
-                    <a:blip r:embed="rId16">
+                    <a:blip r:embed="rId19">
                       <a:extLst>
                         <a:ext uri="{28A0092B-C50C-407E-A947-70E740481C1C}">
                           <a14:useLocalDpi xmlns:a14="http://schemas.microsoft.com/office/drawing/2010/main" val="0"/>
@@ -2697,16 +3292,16 @@
           <w:noProof/>
         </w:rPr>
         <w:drawing>
-          <wp:anchor distT="0" distB="0" distL="114300" distR="114300" simplePos="0" relativeHeight="251670528" behindDoc="0" locked="0" layoutInCell="1" allowOverlap="1" wp14:anchorId="0F685C8E" wp14:editId="5F99B4DD">
+          <wp:anchor distT="0" distB="0" distL="114300" distR="114300" simplePos="0" relativeHeight="251670528" behindDoc="0" locked="0" layoutInCell="1" allowOverlap="1" wp14:anchorId="0F685C8E" wp14:editId="371F524B">
             <wp:simplePos x="0" y="0"/>
             <wp:positionH relativeFrom="margin">
-              <wp:align>right</wp:align>
+              <wp:align>center</wp:align>
             </wp:positionH>
             <wp:positionV relativeFrom="paragraph">
-              <wp:posOffset>140335</wp:posOffset>
+              <wp:posOffset>133655</wp:posOffset>
             </wp:positionV>
-            <wp:extent cx="5943600" cy="2722880"/>
-            <wp:effectExtent l="0" t="0" r="0" b="1270"/>
+            <wp:extent cx="5581498" cy="2556994"/>
+            <wp:effectExtent l="0" t="0" r="635" b="0"/>
             <wp:wrapNone/>
             <wp:docPr id="13" name="Picture 13"/>
             <wp:cNvGraphicFramePr>
@@ -2720,7 +3315,7 @@
                     <pic:cNvPicPr/>
                   </pic:nvPicPr>
                   <pic:blipFill>
-                    <a:blip r:embed="rId17">
+                    <a:blip r:embed="rId20">
                       <a:extLst>
                         <a:ext uri="{28A0092B-C50C-407E-A947-70E740481C1C}">
                           <a14:useLocalDpi xmlns:a14="http://schemas.microsoft.com/office/drawing/2010/main" val="0"/>
@@ -2734,7 +3329,7 @@
                   <pic:spPr>
                     <a:xfrm>
                       <a:off x="0" y="0"/>
-                      <a:ext cx="5943600" cy="2722880"/>
+                      <a:ext cx="5581498" cy="2556994"/>
                     </a:xfrm>
                     <a:prstGeom prst="rect">
                       <a:avLst/>
@@ -2743,6 +3338,12 @@
                 </pic:pic>
               </a:graphicData>
             </a:graphic>
+            <wp14:sizeRelH relativeFrom="margin">
+              <wp14:pctWidth>0</wp14:pctWidth>
+            </wp14:sizeRelH>
+            <wp14:sizeRelV relativeFrom="margin">
+              <wp14:pctHeight>0</wp14:pctHeight>
+            </wp14:sizeRelV>
           </wp:anchor>
         </w:drawing>
       </w:r>
@@ -2816,16 +3417,6 @@
           <w:szCs w:val="32"/>
         </w:rPr>
       </w:pPr>
-    </w:p>
-    <w:p>
-      <w:pPr>
-        <w:jc w:val="center"/>
-        <w:rPr>
-          <w:rFonts w:asciiTheme="majorBidi" w:hAnsiTheme="majorBidi" w:cstheme="majorBidi"/>
-          <w:sz w:val="32"/>
-          <w:szCs w:val="32"/>
-        </w:rPr>
-      </w:pPr>
       <w:r>
         <w:rPr>
           <w:rFonts w:asciiTheme="majorBidi" w:hAnsiTheme="majorBidi" w:cstheme="majorBidi"/>
@@ -2850,7 +3441,15 @@
           <w:sz w:val="32"/>
           <w:szCs w:val="32"/>
         </w:rPr>
-        <w:t>tempRoom</w:t>
+        <w:t>t</w:t>
+      </w:r>
+      <w:r>
+        <w:rPr>
+          <w:rFonts w:asciiTheme="majorBidi" w:hAnsiTheme="majorBidi" w:cstheme="majorBidi"/>
+          <w:sz w:val="32"/>
+          <w:szCs w:val="32"/>
+        </w:rPr>
+        <w:t>empRoom</w:t>
       </w:r>
       <w:proofErr w:type="spellEnd"/>
       <w:r>
@@ -2968,6 +3567,71 @@
           <w:tab w:val="left" w:pos="5790"/>
         </w:tabs>
         <w:rPr>
+          <w:rFonts w:asciiTheme="majorBidi" w:hAnsiTheme="majorBidi" w:cstheme="majorBidi" w:hint="cs"/>
+          <w:sz w:val="32"/>
+          <w:szCs w:val="40"/>
+          <w:cs/>
+        </w:rPr>
+      </w:pPr>
+      <w:r>
+        <w:rPr>
+          <w:rFonts w:asciiTheme="majorBidi" w:hAnsiTheme="majorBidi" w:cstheme="majorBidi"/>
+          <w:sz w:val="32"/>
+          <w:szCs w:val="40"/>
+        </w:rPr>
+        <w:t>Page-</w:t>
+      </w:r>
+      <w:proofErr w:type="gramStart"/>
+      <w:r>
+        <w:rPr>
+          <w:rFonts w:asciiTheme="majorBidi" w:hAnsiTheme="majorBidi" w:cstheme="majorBidi"/>
+          <w:sz w:val="32"/>
+          <w:szCs w:val="40"/>
+        </w:rPr>
+        <w:t>Used</w:t>
+      </w:r>
+      <w:r>
+        <w:rPr>
+          <w:rFonts w:asciiTheme="majorBidi" w:hAnsiTheme="majorBidi" w:cstheme="majorBidi" w:hint="cs"/>
+          <w:sz w:val="32"/>
+          <w:szCs w:val="40"/>
+          <w:cs/>
+        </w:rPr>
+        <w:t xml:space="preserve"> </w:t>
+      </w:r>
+      <w:r>
+        <w:rPr>
+          <w:rFonts w:asciiTheme="majorBidi" w:hAnsiTheme="majorBidi" w:cstheme="majorBidi"/>
+          <w:sz w:val="32"/>
+          <w:szCs w:val="40"/>
+        </w:rPr>
+        <w:t>:</w:t>
+      </w:r>
+      <w:proofErr w:type="gramEnd"/>
+      <w:r>
+        <w:rPr>
+          <w:rFonts w:asciiTheme="majorBidi" w:hAnsiTheme="majorBidi" w:cstheme="majorBidi" w:hint="cs"/>
+          <w:sz w:val="32"/>
+          <w:szCs w:val="40"/>
+          <w:cs/>
+        </w:rPr>
+        <w:t xml:space="preserve"> </w:t>
+      </w:r>
+      <w:r>
+        <w:rPr>
+          <w:rFonts w:asciiTheme="majorBidi" w:hAnsiTheme="majorBidi" w:cstheme="majorBidi" w:hint="cs"/>
+          <w:cs/>
+        </w:rPr>
+        <w:t>ใช้ในหน้าใบเสร็จ</w:t>
+      </w:r>
+    </w:p>
+    <w:p>
+      <w:pPr>
+        <w:tabs>
+          <w:tab w:val="left" w:pos="4770"/>
+          <w:tab w:val="left" w:pos="5790"/>
+        </w:tabs>
+        <w:rPr>
           <w:rFonts w:asciiTheme="majorBidi" w:hAnsiTheme="majorBidi" w:cstheme="majorBidi"/>
           <w:sz w:val="32"/>
           <w:szCs w:val="40"/>
@@ -2978,13 +3642,13 @@
           <w:noProof/>
         </w:rPr>
         <w:drawing>
-          <wp:anchor distT="0" distB="0" distL="114300" distR="114300" simplePos="0" relativeHeight="251669504" behindDoc="0" locked="0" layoutInCell="1" allowOverlap="1" wp14:anchorId="450605E4" wp14:editId="7993E907">
+          <wp:anchor distT="0" distB="0" distL="114300" distR="114300" simplePos="0" relativeHeight="251669504" behindDoc="0" locked="0" layoutInCell="1" allowOverlap="1" wp14:anchorId="450605E4" wp14:editId="1812271E">
             <wp:simplePos x="0" y="0"/>
-            <wp:positionH relativeFrom="column">
-              <wp:posOffset>0</wp:posOffset>
+            <wp:positionH relativeFrom="margin">
+              <wp:align>right</wp:align>
             </wp:positionH>
             <wp:positionV relativeFrom="paragraph">
-              <wp:posOffset>4445</wp:posOffset>
+              <wp:posOffset>121488</wp:posOffset>
             </wp:positionV>
             <wp:extent cx="5943600" cy="1321435"/>
             <wp:effectExtent l="0" t="0" r="0" b="0"/>
@@ -3001,7 +3665,7 @@
                     <pic:cNvPicPr/>
                   </pic:nvPicPr>
                   <pic:blipFill>
-                    <a:blip r:embed="rId18">
+                    <a:blip r:embed="rId21">
                       <a:extLst>
                         <a:ext uri="{28A0092B-C50C-407E-A947-70E740481C1C}">
                           <a14:useLocalDpi xmlns:a14="http://schemas.microsoft.com/office/drawing/2010/main" val="0"/>
@@ -3129,7 +3793,7 @@
                     <pic:cNvPicPr/>
                   </pic:nvPicPr>
                   <pic:blipFill>
-                    <a:blip r:embed="rId19">
+                    <a:blip r:embed="rId22">
                       <a:extLst>
                         <a:ext uri="{28A0092B-C50C-407E-A947-70E740481C1C}">
                           <a14:useLocalDpi xmlns:a14="http://schemas.microsoft.com/office/drawing/2010/main" val="0"/>
@@ -3327,7 +3991,6 @@
         <w:rPr>
           <w:noProof/>
         </w:rPr>
-        <w:lastRenderedPageBreak/>
         <w:drawing>
           <wp:anchor distT="0" distB="0" distL="114300" distR="114300" simplePos="0" relativeHeight="251672576" behindDoc="0" locked="0" layoutInCell="1" allowOverlap="1" wp14:anchorId="4D952E28" wp14:editId="6002181B">
             <wp:simplePos x="0" y="0"/>
@@ -3352,7 +4015,7 @@
                     <pic:cNvPicPr/>
                   </pic:nvPicPr>
                   <pic:blipFill>
-                    <a:blip r:embed="rId20" cstate="print">
+                    <a:blip r:embed="rId23" cstate="print">
                       <a:extLst>
                         <a:ext uri="{28A0092B-C50C-407E-A947-70E740481C1C}">
                           <a14:useLocalDpi xmlns:a14="http://schemas.microsoft.com/office/drawing/2010/main" val="0"/>
@@ -3566,6 +4229,60 @@
           <w:tab w:val="left" w:pos="5790"/>
         </w:tabs>
         <w:rPr>
+          <w:rFonts w:asciiTheme="majorBidi" w:hAnsiTheme="majorBidi" w:cstheme="majorBidi" w:hint="cs"/>
+          <w:sz w:val="32"/>
+          <w:szCs w:val="40"/>
+          <w:cs/>
+        </w:rPr>
+      </w:pPr>
+      <w:r>
+        <w:rPr>
+          <w:rFonts w:asciiTheme="majorBidi" w:hAnsiTheme="majorBidi" w:cstheme="majorBidi"/>
+          <w:sz w:val="32"/>
+          <w:szCs w:val="40"/>
+        </w:rPr>
+        <w:t xml:space="preserve">Page – </w:t>
+      </w:r>
+      <w:proofErr w:type="gramStart"/>
+      <w:r>
+        <w:rPr>
+          <w:rFonts w:asciiTheme="majorBidi" w:hAnsiTheme="majorBidi" w:cstheme="majorBidi"/>
+          <w:sz w:val="32"/>
+          <w:szCs w:val="40"/>
+        </w:rPr>
+        <w:t>Used :</w:t>
+      </w:r>
+      <w:proofErr w:type="gramEnd"/>
+      <w:r>
+        <w:rPr>
+          <w:rFonts w:asciiTheme="majorBidi" w:hAnsiTheme="majorBidi" w:cstheme="majorBidi"/>
+          <w:sz w:val="32"/>
+          <w:szCs w:val="40"/>
+        </w:rPr>
+        <w:t xml:space="preserve"> </w:t>
+      </w:r>
+      <w:r>
+        <w:rPr>
+          <w:rFonts w:asciiTheme="majorBidi" w:hAnsiTheme="majorBidi" w:cstheme="majorBidi" w:hint="cs"/>
+          <w:cs/>
+        </w:rPr>
+        <w:t>ใช้ในหน้า</w:t>
+      </w:r>
+      <w:r>
+        <w:rPr>
+          <w:rFonts w:asciiTheme="majorBidi" w:hAnsiTheme="majorBidi" w:cstheme="majorBidi" w:hint="cs"/>
+          <w:cs/>
+        </w:rPr>
+        <w:t xml:space="preserve"> คืนเงินประกัน</w:t>
+      </w:r>
+    </w:p>
+    <w:p>
+      <w:pPr>
+        <w:tabs>
+          <w:tab w:val="left" w:pos="4770"/>
+          <w:tab w:val="left" w:pos="5790"/>
+        </w:tabs>
+        <w:rPr>
           <w:rFonts w:asciiTheme="majorBidi" w:hAnsiTheme="majorBidi" w:cstheme="majorBidi"/>
           <w:sz w:val="32"/>
           <w:szCs w:val="40"/>
@@ -3599,7 +4316,7 @@
                     <pic:cNvPicPr/>
                   </pic:nvPicPr>
                   <pic:blipFill>
-                    <a:blip r:embed="rId21">
+                    <a:blip r:embed="rId24">
                       <a:extLst>
                         <a:ext uri="{28A0092B-C50C-407E-A947-70E740481C1C}">
                           <a14:useLocalDpi xmlns:a14="http://schemas.microsoft.com/office/drawing/2010/main" val="0"/>
@@ -3782,7 +4499,6 @@
         <w:rPr>
           <w:noProof/>
         </w:rPr>
-        <w:lastRenderedPageBreak/>
         <w:drawing>
           <wp:anchor distT="0" distB="0" distL="114300" distR="114300" simplePos="0" relativeHeight="251674624" behindDoc="0" locked="0" layoutInCell="1" allowOverlap="1" wp14:anchorId="0AB74B25" wp14:editId="2E8174E3">
             <wp:simplePos x="0" y="0"/>
@@ -3807,7 +4523,7 @@
                     <pic:cNvPicPr/>
                   </pic:nvPicPr>
                   <pic:blipFill>
-                    <a:blip r:embed="rId22">
+                    <a:blip r:embed="rId25">
                       <a:extLst>
                         <a:ext uri="{28A0092B-C50C-407E-A947-70E740481C1C}">
                           <a14:useLocalDpi xmlns:a14="http://schemas.microsoft.com/office/drawing/2010/main" val="0"/>
@@ -4091,7 +4807,6 @@
           <w:sz w:val="32"/>
           <w:szCs w:val="40"/>
         </w:rPr>
-        <w:lastRenderedPageBreak/>
         <w:t xml:space="preserve">File - </w:t>
       </w:r>
       <w:proofErr w:type="gramStart"/>
@@ -4127,6 +4842,57 @@
           <w:szCs w:val="40"/>
         </w:rPr>
         <w:t>port</w:t>
+      </w:r>
+    </w:p>
+    <w:p>
+      <w:pPr>
+        <w:tabs>
+          <w:tab w:val="left" w:pos="4770"/>
+          <w:tab w:val="left" w:pos="5790"/>
+        </w:tabs>
+        <w:rPr>
+          <w:rFonts w:asciiTheme="majorBidi" w:hAnsiTheme="majorBidi" w:cstheme="majorBidi" w:hint="cs"/>
+          <w:sz w:val="28"/>
+        </w:rPr>
+      </w:pPr>
+      <w:r>
+        <w:rPr>
+          <w:rFonts w:asciiTheme="majorBidi" w:hAnsiTheme="majorBidi" w:cstheme="majorBidi"/>
+          <w:sz w:val="28"/>
+        </w:rPr>
+        <w:t xml:space="preserve">Page – </w:t>
+      </w:r>
+      <w:proofErr w:type="gramStart"/>
+      <w:r>
+        <w:rPr>
+          <w:rFonts w:asciiTheme="majorBidi" w:hAnsiTheme="majorBidi" w:cstheme="majorBidi"/>
+          <w:sz w:val="28"/>
+        </w:rPr>
+        <w:t>Used :</w:t>
+      </w:r>
+      <w:r>
+        <w:rPr>
+          <w:rFonts w:asciiTheme="majorBidi" w:hAnsiTheme="majorBidi" w:cstheme="majorBidi" w:hint="cs"/>
+          <w:sz w:val="28"/>
+          <w:cs/>
+        </w:rPr>
+        <w:t>ใช้ในหน้า</w:t>
+      </w:r>
+      <w:proofErr w:type="gramEnd"/>
+      <w:r>
+        <w:rPr>
+          <w:rFonts w:asciiTheme="majorBidi" w:hAnsiTheme="majorBidi" w:cstheme="majorBidi" w:hint="cs"/>
+          <w:sz w:val="28"/>
+          <w:cs/>
+        </w:rPr>
+        <w:t xml:space="preserve"> </w:t>
+      </w:r>
+      <w:r>
+        <w:rPr>
+          <w:rFonts w:asciiTheme="majorBidi" w:hAnsiTheme="majorBidi" w:cstheme="majorBidi"/>
+          <w:sz w:val="28"/>
+        </w:rPr>
+        <w:t>financial</w:t>
       </w:r>
     </w:p>
     <w:p>
@@ -4170,7 +4936,7 @@
                     <pic:cNvPicPr/>
                   </pic:nvPicPr>
                   <pic:blipFill>
-                    <a:blip r:embed="rId23">
+                    <a:blip r:embed="rId26">
                       <a:extLst>
                         <a:ext uri="{28A0092B-C50C-407E-A947-70E740481C1C}">
                           <a14:useLocalDpi xmlns:a14="http://schemas.microsoft.com/office/drawing/2010/main" val="0"/>
@@ -4289,7 +5055,7 @@
                     <pic:cNvPicPr/>
                   </pic:nvPicPr>
                   <pic:blipFill>
-                    <a:blip r:embed="rId24">
+                    <a:blip r:embed="rId27">
                       <a:extLst>
                         <a:ext uri="{28A0092B-C50C-407E-A947-70E740481C1C}">
                           <a14:useLocalDpi xmlns:a14="http://schemas.microsoft.com/office/drawing/2010/main" val="0"/>
@@ -4480,7 +5246,6 @@
         <w:rPr>
           <w:noProof/>
         </w:rPr>
-        <w:lastRenderedPageBreak/>
         <w:drawing>
           <wp:anchor distT="0" distB="0" distL="114300" distR="114300" simplePos="0" relativeHeight="251677696" behindDoc="0" locked="0" layoutInCell="1" allowOverlap="1" wp14:anchorId="20192A56" wp14:editId="324B579F">
             <wp:simplePos x="0" y="0"/>
@@ -4505,7 +5270,7 @@
                     <pic:cNvPicPr/>
                   </pic:nvPicPr>
                   <pic:blipFill>
-                    <a:blip r:embed="rId25">
+                    <a:blip r:embed="rId28">
                       <a:extLst>
                         <a:ext uri="{28A0092B-C50C-407E-A947-70E740481C1C}">
                           <a14:useLocalDpi xmlns:a14="http://schemas.microsoft.com/office/drawing/2010/main" val="0"/>
@@ -4715,6 +5480,43 @@
           <w:tab w:val="left" w:pos="5790"/>
         </w:tabs>
         <w:rPr>
+          <w:rFonts w:asciiTheme="majorBidi" w:hAnsiTheme="majorBidi" w:cstheme="majorBidi" w:hint="cs"/>
+          <w:sz w:val="28"/>
+          <w:cs/>
+        </w:rPr>
+      </w:pPr>
+      <w:r>
+        <w:rPr>
+          <w:rFonts w:asciiTheme="majorBidi" w:hAnsiTheme="majorBidi" w:cstheme="majorBidi"/>
+          <w:sz w:val="28"/>
+        </w:rPr>
+        <w:t xml:space="preserve">Page – </w:t>
+      </w:r>
+      <w:proofErr w:type="gramStart"/>
+      <w:r>
+        <w:rPr>
+          <w:rFonts w:asciiTheme="majorBidi" w:hAnsiTheme="majorBidi" w:cstheme="majorBidi"/>
+          <w:sz w:val="28"/>
+        </w:rPr>
+        <w:t>Used :</w:t>
+      </w:r>
+      <w:proofErr w:type="gramEnd"/>
+      <w:r>
+        <w:rPr>
+          <w:rFonts w:asciiTheme="majorBidi" w:hAnsiTheme="majorBidi" w:cstheme="majorBidi" w:hint="cs"/>
+          <w:sz w:val="28"/>
+          <w:cs/>
+        </w:rPr>
+        <w:t xml:space="preserve"> ใช้ในหน้า ค่าน้ำ ค่าไฟ </w:t>
+      </w:r>
+    </w:p>
+    <w:p>
+      <w:pPr>
+        <w:tabs>
+          <w:tab w:val="left" w:pos="4770"/>
+          <w:tab w:val="left" w:pos="5790"/>
+        </w:tabs>
+        <w:rPr>
           <w:rFonts w:asciiTheme="majorBidi" w:hAnsiTheme="majorBidi" w:cstheme="majorBidi"/>
           <w:sz w:val="32"/>
           <w:szCs w:val="40"/>
@@ -4748,7 +5550,7 @@
                     <pic:cNvPicPr/>
                   </pic:nvPicPr>
                   <pic:blipFill>
-                    <a:blip r:embed="rId26" cstate="print">
+                    <a:blip r:embed="rId29" cstate="print">
                       <a:extLst>
                         <a:ext uri="{28A0092B-C50C-407E-A947-70E740481C1C}">
                           <a14:useLocalDpi xmlns:a14="http://schemas.microsoft.com/office/drawing/2010/main" val="0"/>
@@ -4935,7 +5737,6 @@
         <w:rPr>
           <w:noProof/>
         </w:rPr>
-        <w:lastRenderedPageBreak/>
         <w:drawing>
           <wp:anchor distT="0" distB="0" distL="114300" distR="114300" simplePos="0" relativeHeight="251679744" behindDoc="0" locked="0" layoutInCell="1" allowOverlap="1" wp14:anchorId="062C2C31" wp14:editId="16F05AAD">
             <wp:simplePos x="0" y="0"/>
@@ -4949,605 +5750,6 @@
             <wp:effectExtent l="0" t="0" r="0" b="0"/>
             <wp:wrapNone/>
             <wp:docPr id="23" name="Picture 23"/>
-            <wp:cNvGraphicFramePr>
-              <a:graphicFrameLocks xmlns:a="http://schemas.openxmlformats.org/drawingml/2006/main" noChangeAspect="1"/>
-            </wp:cNvGraphicFramePr>
-            <a:graphic xmlns:a="http://schemas.openxmlformats.org/drawingml/2006/main">
-              <a:graphicData uri="http://schemas.openxmlformats.org/drawingml/2006/picture">
-                <pic:pic xmlns:pic="http://schemas.openxmlformats.org/drawingml/2006/picture">
-                  <pic:nvPicPr>
-                    <pic:cNvPr id="1" name=""/>
-                    <pic:cNvPicPr/>
-                  </pic:nvPicPr>
-                  <pic:blipFill>
-                    <a:blip r:embed="rId27">
-                      <a:extLst>
-                        <a:ext uri="{28A0092B-C50C-407E-A947-70E740481C1C}">
-                          <a14:useLocalDpi xmlns:a14="http://schemas.microsoft.com/office/drawing/2010/main" val="0"/>
-                        </a:ext>
-                      </a:extLst>
-                    </a:blip>
-                    <a:stretch>
-                      <a:fillRect/>
-                    </a:stretch>
-                  </pic:blipFill>
-                  <pic:spPr>
-                    <a:xfrm>
-                      <a:off x="0" y="0"/>
-                      <a:ext cx="5943600" cy="2498090"/>
-                    </a:xfrm>
-                    <a:prstGeom prst="rect">
-                      <a:avLst/>
-                    </a:prstGeom>
-                  </pic:spPr>
-                </pic:pic>
-              </a:graphicData>
-            </a:graphic>
-          </wp:anchor>
-        </w:drawing>
-      </w:r>
-    </w:p>
-    <w:p>
-      <w:pPr>
-        <w:rPr>
-          <w:rFonts w:asciiTheme="majorBidi" w:hAnsiTheme="majorBidi" w:cstheme="majorBidi"/>
-          <w:sz w:val="32"/>
-          <w:szCs w:val="32"/>
-        </w:rPr>
-      </w:pPr>
-    </w:p>
-    <w:p>
-      <w:pPr>
-        <w:rPr>
-          <w:rFonts w:asciiTheme="majorBidi" w:hAnsiTheme="majorBidi" w:cstheme="majorBidi"/>
-          <w:sz w:val="32"/>
-          <w:szCs w:val="32"/>
-        </w:rPr>
-      </w:pPr>
-    </w:p>
-    <w:p>
-      <w:pPr>
-        <w:rPr>
-          <w:rFonts w:asciiTheme="majorBidi" w:hAnsiTheme="majorBidi" w:cstheme="majorBidi"/>
-          <w:sz w:val="32"/>
-          <w:szCs w:val="32"/>
-        </w:rPr>
-      </w:pPr>
-    </w:p>
-    <w:p>
-      <w:pPr>
-        <w:rPr>
-          <w:rFonts w:asciiTheme="majorBidi" w:hAnsiTheme="majorBidi" w:cstheme="majorBidi"/>
-          <w:sz w:val="32"/>
-          <w:szCs w:val="32"/>
-        </w:rPr>
-      </w:pPr>
-    </w:p>
-    <w:p>
-      <w:pPr>
-        <w:rPr>
-          <w:rFonts w:asciiTheme="majorBidi" w:hAnsiTheme="majorBidi" w:cstheme="majorBidi"/>
-          <w:sz w:val="32"/>
-          <w:szCs w:val="32"/>
-        </w:rPr>
-      </w:pPr>
-    </w:p>
-    <w:p>
-      <w:pPr>
-        <w:rPr>
-          <w:rFonts w:asciiTheme="majorBidi" w:hAnsiTheme="majorBidi" w:cstheme="majorBidi"/>
-          <w:sz w:val="32"/>
-          <w:szCs w:val="32"/>
-        </w:rPr>
-      </w:pPr>
-    </w:p>
-    <w:p>
-      <w:pPr>
-        <w:jc w:val="center"/>
-        <w:rPr>
-          <w:rFonts w:asciiTheme="majorBidi" w:hAnsiTheme="majorBidi" w:cstheme="majorBidi"/>
-          <w:sz w:val="32"/>
-          <w:szCs w:val="32"/>
-        </w:rPr>
-      </w:pPr>
-      <w:r>
-        <w:rPr>
-          <w:rFonts w:asciiTheme="majorBidi" w:hAnsiTheme="majorBidi" w:cstheme="majorBidi"/>
-          <w:sz w:val="32"/>
-          <w:szCs w:val="32"/>
-        </w:rPr>
-        <w:t xml:space="preserve">Actions – </w:t>
-      </w:r>
-      <w:r>
-        <w:rPr>
-          <w:rFonts w:asciiTheme="majorBidi" w:hAnsiTheme="majorBidi" w:cstheme="majorBidi" w:hint="cs"/>
-          <w:sz w:val="32"/>
-          <w:szCs w:val="32"/>
-          <w:cs/>
-        </w:rPr>
-        <w:t xml:space="preserve">ฟังก์ชั่นจัดการฟอร์ม </w:t>
-      </w:r>
-      <w:r>
-        <w:rPr>
-          <w:rFonts w:asciiTheme="majorBidi" w:hAnsiTheme="majorBidi" w:cstheme="majorBidi"/>
-          <w:sz w:val="32"/>
-          <w:szCs w:val="32"/>
-        </w:rPr>
-        <w:t xml:space="preserve">Validate input </w:t>
-      </w:r>
-      <w:r>
-        <w:rPr>
-          <w:rFonts w:asciiTheme="majorBidi" w:hAnsiTheme="majorBidi" w:cstheme="majorBidi" w:hint="cs"/>
-          <w:sz w:val="32"/>
-          <w:szCs w:val="32"/>
-          <w:cs/>
-        </w:rPr>
-        <w:t>ที่ได้รับเข้ามา</w:t>
-      </w:r>
-    </w:p>
-    <w:p>
-      <w:pPr>
-        <w:jc w:val="center"/>
-        <w:rPr>
-          <w:rFonts w:asciiTheme="majorBidi" w:hAnsiTheme="majorBidi" w:cstheme="majorBidi"/>
-          <w:sz w:val="32"/>
-          <w:szCs w:val="32"/>
-        </w:rPr>
-      </w:pPr>
-      <w:r>
-        <w:rPr>
-          <w:noProof/>
-        </w:rPr>
-        <w:drawing>
-          <wp:anchor distT="0" distB="0" distL="114300" distR="114300" simplePos="0" relativeHeight="251680768" behindDoc="0" locked="0" layoutInCell="1" allowOverlap="1" wp14:anchorId="56C8B202" wp14:editId="08DAD457">
-            <wp:simplePos x="0" y="0"/>
-            <wp:positionH relativeFrom="column">
-              <wp:posOffset>0</wp:posOffset>
-            </wp:positionH>
-            <wp:positionV relativeFrom="paragraph">
-              <wp:posOffset>-1270</wp:posOffset>
-            </wp:positionV>
-            <wp:extent cx="5943600" cy="2724785"/>
-            <wp:effectExtent l="0" t="0" r="0" b="0"/>
-            <wp:wrapNone/>
-            <wp:docPr id="24" name="Picture 24"/>
-            <wp:cNvGraphicFramePr>
-              <a:graphicFrameLocks xmlns:a="http://schemas.openxmlformats.org/drawingml/2006/main" noChangeAspect="1"/>
-            </wp:cNvGraphicFramePr>
-            <a:graphic xmlns:a="http://schemas.openxmlformats.org/drawingml/2006/main">
-              <a:graphicData uri="http://schemas.openxmlformats.org/drawingml/2006/picture">
-                <pic:pic xmlns:pic="http://schemas.openxmlformats.org/drawingml/2006/picture">
-                  <pic:nvPicPr>
-                    <pic:cNvPr id="1" name=""/>
-                    <pic:cNvPicPr/>
-                  </pic:nvPicPr>
-                  <pic:blipFill>
-                    <a:blip r:embed="rId28">
-                      <a:extLst>
-                        <a:ext uri="{28A0092B-C50C-407E-A947-70E740481C1C}">
-                          <a14:useLocalDpi xmlns:a14="http://schemas.microsoft.com/office/drawing/2010/main" val="0"/>
-                        </a:ext>
-                      </a:extLst>
-                    </a:blip>
-                    <a:stretch>
-                      <a:fillRect/>
-                    </a:stretch>
-                  </pic:blipFill>
-                  <pic:spPr>
-                    <a:xfrm>
-                      <a:off x="0" y="0"/>
-                      <a:ext cx="5943600" cy="2724785"/>
-                    </a:xfrm>
-                    <a:prstGeom prst="rect">
-                      <a:avLst/>
-                    </a:prstGeom>
-                  </pic:spPr>
-                </pic:pic>
-              </a:graphicData>
-            </a:graphic>
-          </wp:anchor>
-        </w:drawing>
-      </w:r>
-    </w:p>
-    <w:p>
-      <w:pPr>
-        <w:jc w:val="center"/>
-        <w:rPr>
-          <w:rFonts w:asciiTheme="majorBidi" w:hAnsiTheme="majorBidi" w:cstheme="majorBidi"/>
-          <w:sz w:val="32"/>
-          <w:szCs w:val="32"/>
-        </w:rPr>
-      </w:pPr>
-    </w:p>
-    <w:p>
-      <w:pPr>
-        <w:rPr>
-          <w:rFonts w:asciiTheme="majorBidi" w:hAnsiTheme="majorBidi" w:cstheme="majorBidi"/>
-          <w:sz w:val="32"/>
-          <w:szCs w:val="32"/>
-        </w:rPr>
-      </w:pPr>
-    </w:p>
-    <w:p>
-      <w:pPr>
-        <w:rPr>
-          <w:rFonts w:asciiTheme="majorBidi" w:hAnsiTheme="majorBidi" w:cstheme="majorBidi"/>
-          <w:sz w:val="32"/>
-          <w:szCs w:val="32"/>
-        </w:rPr>
-      </w:pPr>
-    </w:p>
-    <w:p>
-      <w:pPr>
-        <w:rPr>
-          <w:rFonts w:asciiTheme="majorBidi" w:hAnsiTheme="majorBidi" w:cstheme="majorBidi"/>
-          <w:sz w:val="32"/>
-          <w:szCs w:val="32"/>
-        </w:rPr>
-      </w:pPr>
-    </w:p>
-    <w:p>
-      <w:pPr>
-        <w:rPr>
-          <w:rFonts w:asciiTheme="majorBidi" w:hAnsiTheme="majorBidi" w:cstheme="majorBidi"/>
-          <w:sz w:val="32"/>
-          <w:szCs w:val="32"/>
-        </w:rPr>
-      </w:pPr>
-    </w:p>
-    <w:p>
-      <w:pPr>
-        <w:rPr>
-          <w:rFonts w:asciiTheme="majorBidi" w:hAnsiTheme="majorBidi" w:cstheme="majorBidi"/>
-          <w:sz w:val="32"/>
-          <w:szCs w:val="32"/>
-        </w:rPr>
-      </w:pPr>
-    </w:p>
-    <w:p>
-      <w:pPr>
-        <w:jc w:val="center"/>
-        <w:rPr>
-          <w:rFonts w:asciiTheme="majorBidi" w:hAnsiTheme="majorBidi" w:cstheme="majorBidi"/>
-          <w:sz w:val="32"/>
-          <w:szCs w:val="32"/>
-        </w:rPr>
-      </w:pPr>
-      <w:r>
-        <w:rPr>
-          <w:rFonts w:asciiTheme="majorBidi" w:hAnsiTheme="majorBidi" w:cstheme="majorBidi"/>
-          <w:sz w:val="32"/>
-          <w:szCs w:val="32"/>
-        </w:rPr>
-        <w:t xml:space="preserve">Actions – </w:t>
-      </w:r>
-      <w:r>
-        <w:rPr>
-          <w:rFonts w:asciiTheme="majorBidi" w:hAnsiTheme="majorBidi" w:cstheme="majorBidi" w:hint="cs"/>
-          <w:sz w:val="32"/>
-          <w:szCs w:val="32"/>
-          <w:cs/>
-        </w:rPr>
-        <w:t xml:space="preserve">ฟังก์ชั่นตรวจสอบว่ามีการเลือกช่วงเวลาเข้ามาหรือป่าว และฟังก์ชั่นดึงค่า </w:t>
-      </w:r>
-      <w:r>
-        <w:rPr>
-          <w:rFonts w:asciiTheme="majorBidi" w:hAnsiTheme="majorBidi" w:cstheme="majorBidi"/>
-          <w:sz w:val="32"/>
-          <w:szCs w:val="32"/>
-        </w:rPr>
-        <w:t xml:space="preserve">building </w:t>
-      </w:r>
-      <w:r>
-        <w:rPr>
-          <w:rFonts w:asciiTheme="majorBidi" w:hAnsiTheme="majorBidi" w:cstheme="majorBidi" w:hint="cs"/>
-          <w:sz w:val="32"/>
-          <w:szCs w:val="32"/>
-          <w:cs/>
-        </w:rPr>
-        <w:t xml:space="preserve">จาก </w:t>
-      </w:r>
-      <w:r>
-        <w:rPr>
-          <w:rFonts w:asciiTheme="majorBidi" w:hAnsiTheme="majorBidi" w:cstheme="majorBidi"/>
-          <w:sz w:val="32"/>
-          <w:szCs w:val="32"/>
-        </w:rPr>
-        <w:t>API</w:t>
-      </w:r>
-    </w:p>
-    <w:p>
-      <w:pPr>
-        <w:jc w:val="center"/>
-        <w:rPr>
-          <w:rFonts w:asciiTheme="majorBidi" w:hAnsiTheme="majorBidi" w:cstheme="majorBidi"/>
-          <w:sz w:val="32"/>
-          <w:szCs w:val="32"/>
-        </w:rPr>
-      </w:pPr>
-    </w:p>
-    <w:p>
-      <w:pPr>
-        <w:jc w:val="center"/>
-        <w:rPr>
-          <w:rFonts w:asciiTheme="majorBidi" w:hAnsiTheme="majorBidi" w:cstheme="majorBidi"/>
-          <w:sz w:val="32"/>
-          <w:szCs w:val="32"/>
-        </w:rPr>
-      </w:pPr>
-    </w:p>
-    <w:p>
-      <w:pPr>
-        <w:jc w:val="center"/>
-        <w:rPr>
-          <w:rFonts w:asciiTheme="majorBidi" w:hAnsiTheme="majorBidi" w:cstheme="majorBidi"/>
-          <w:sz w:val="32"/>
-          <w:szCs w:val="32"/>
-        </w:rPr>
-      </w:pPr>
-    </w:p>
-    <w:p>
-      <w:pPr>
-        <w:jc w:val="center"/>
-        <w:rPr>
-          <w:rFonts w:asciiTheme="majorBidi" w:hAnsiTheme="majorBidi" w:cstheme="majorBidi"/>
-          <w:sz w:val="32"/>
-          <w:szCs w:val="32"/>
-        </w:rPr>
-      </w:pPr>
-    </w:p>
-    <w:p>
-      <w:pPr>
-        <w:tabs>
-          <w:tab w:val="left" w:pos="4770"/>
-          <w:tab w:val="left" w:pos="5790"/>
-        </w:tabs>
-        <w:rPr>
-          <w:rFonts w:asciiTheme="majorBidi" w:hAnsiTheme="majorBidi" w:cstheme="majorBidi"/>
-          <w:sz w:val="32"/>
-          <w:szCs w:val="40"/>
-        </w:rPr>
-      </w:pPr>
-      <w:r>
-        <w:rPr>
-          <w:noProof/>
-        </w:rPr>
-        <w:lastRenderedPageBreak/>
-        <w:drawing>
-          <wp:anchor distT="0" distB="0" distL="114300" distR="114300" simplePos="0" relativeHeight="251681792" behindDoc="0" locked="0" layoutInCell="1" allowOverlap="1" wp14:anchorId="299FFE13" wp14:editId="4E0C9B90">
-            <wp:simplePos x="0" y="0"/>
-            <wp:positionH relativeFrom="margin">
-              <wp:align>center</wp:align>
-            </wp:positionH>
-            <wp:positionV relativeFrom="paragraph">
-              <wp:posOffset>466725</wp:posOffset>
-            </wp:positionV>
-            <wp:extent cx="2733675" cy="1943100"/>
-            <wp:effectExtent l="0" t="0" r="9525" b="0"/>
-            <wp:wrapNone/>
-            <wp:docPr id="25" name="Picture 25"/>
-            <wp:cNvGraphicFramePr>
-              <a:graphicFrameLocks xmlns:a="http://schemas.openxmlformats.org/drawingml/2006/main" noChangeAspect="1"/>
-            </wp:cNvGraphicFramePr>
-            <a:graphic xmlns:a="http://schemas.openxmlformats.org/drawingml/2006/main">
-              <a:graphicData uri="http://schemas.openxmlformats.org/drawingml/2006/picture">
-                <pic:pic xmlns:pic="http://schemas.openxmlformats.org/drawingml/2006/picture">
-                  <pic:nvPicPr>
-                    <pic:cNvPr id="1" name=""/>
-                    <pic:cNvPicPr/>
-                  </pic:nvPicPr>
-                  <pic:blipFill>
-                    <a:blip r:embed="rId29">
-                      <a:extLst>
-                        <a:ext uri="{28A0092B-C50C-407E-A947-70E740481C1C}">
-                          <a14:useLocalDpi xmlns:a14="http://schemas.microsoft.com/office/drawing/2010/main" val="0"/>
-                        </a:ext>
-                      </a:extLst>
-                    </a:blip>
-                    <a:stretch>
-                      <a:fillRect/>
-                    </a:stretch>
-                  </pic:blipFill>
-                  <pic:spPr>
-                    <a:xfrm>
-                      <a:off x="0" y="0"/>
-                      <a:ext cx="2733675" cy="1943100"/>
-                    </a:xfrm>
-                    <a:prstGeom prst="rect">
-                      <a:avLst/>
-                    </a:prstGeom>
-                  </pic:spPr>
-                </pic:pic>
-              </a:graphicData>
-            </a:graphic>
-          </wp:anchor>
-        </w:drawing>
-      </w:r>
-      <w:r>
-        <w:rPr>
-          <w:rFonts w:asciiTheme="majorBidi" w:hAnsiTheme="majorBidi" w:cstheme="majorBidi"/>
-          <w:sz w:val="32"/>
-          <w:szCs w:val="40"/>
-        </w:rPr>
-        <w:t xml:space="preserve">File - </w:t>
-      </w:r>
-      <w:proofErr w:type="gramStart"/>
-      <w:r>
-        <w:rPr>
-          <w:rFonts w:asciiTheme="majorBidi" w:hAnsiTheme="majorBidi" w:cstheme="majorBidi"/>
-          <w:sz w:val="32"/>
-          <w:szCs w:val="40"/>
-        </w:rPr>
-        <w:t>name :</w:t>
-      </w:r>
-      <w:proofErr w:type="gramEnd"/>
-      <w:r>
-        <w:rPr>
-          <w:rFonts w:asciiTheme="majorBidi" w:hAnsiTheme="majorBidi" w:cstheme="majorBidi"/>
-          <w:sz w:val="32"/>
-          <w:szCs w:val="40"/>
-        </w:rPr>
-        <w:t xml:space="preserve"> Address.js</w:t>
-      </w:r>
-      <w:r>
-        <w:rPr>
-          <w:rFonts w:asciiTheme="majorBidi" w:hAnsiTheme="majorBidi" w:cstheme="majorBidi" w:hint="cs"/>
-          <w:sz w:val="32"/>
-          <w:szCs w:val="40"/>
-          <w:cs/>
-        </w:rPr>
-        <w:t xml:space="preserve"> // </w:t>
-      </w:r>
-      <w:r>
-        <w:rPr>
-          <w:rFonts w:asciiTheme="majorBidi" w:hAnsiTheme="majorBidi" w:cstheme="majorBidi"/>
-          <w:sz w:val="32"/>
-          <w:szCs w:val="40"/>
-        </w:rPr>
-        <w:t>File - name : Address</w:t>
-      </w:r>
-      <w:r>
-        <w:rPr>
-          <w:rFonts w:asciiTheme="majorBidi" w:hAnsiTheme="majorBidi" w:cstheme="majorBidi" w:hint="cs"/>
-          <w:sz w:val="32"/>
-          <w:szCs w:val="40"/>
-          <w:cs/>
-        </w:rPr>
-        <w:t xml:space="preserve"> /</w:t>
-      </w:r>
-      <w:r>
-        <w:rPr>
-          <w:rFonts w:asciiTheme="majorBidi" w:hAnsiTheme="majorBidi" w:cstheme="majorBidi"/>
-          <w:sz w:val="32"/>
-          <w:szCs w:val="40"/>
-        </w:rPr>
-        <w:t>function.js</w:t>
-      </w:r>
-    </w:p>
-    <w:p>
-      <w:pPr>
-        <w:tabs>
-          <w:tab w:val="left" w:pos="4770"/>
-          <w:tab w:val="left" w:pos="5790"/>
-        </w:tabs>
-        <w:rPr>
-          <w:rFonts w:asciiTheme="majorBidi" w:hAnsiTheme="majorBidi" w:cstheme="majorBidi"/>
-          <w:sz w:val="32"/>
-          <w:szCs w:val="40"/>
-        </w:rPr>
-      </w:pPr>
-    </w:p>
-    <w:p>
-      <w:pPr>
-        <w:jc w:val="center"/>
-        <w:rPr>
-          <w:rFonts w:asciiTheme="majorBidi" w:hAnsiTheme="majorBidi" w:cstheme="majorBidi"/>
-          <w:sz w:val="32"/>
-          <w:szCs w:val="32"/>
-        </w:rPr>
-      </w:pPr>
-    </w:p>
-    <w:p>
-      <w:pPr>
-        <w:jc w:val="center"/>
-        <w:rPr>
-          <w:rFonts w:asciiTheme="majorBidi" w:hAnsiTheme="majorBidi" w:cstheme="majorBidi"/>
-          <w:sz w:val="32"/>
-          <w:szCs w:val="32"/>
-        </w:rPr>
-      </w:pPr>
-    </w:p>
-    <w:p>
-      <w:pPr>
-        <w:jc w:val="center"/>
-        <w:rPr>
-          <w:rFonts w:asciiTheme="majorBidi" w:hAnsiTheme="majorBidi" w:cstheme="majorBidi"/>
-          <w:sz w:val="32"/>
-          <w:szCs w:val="32"/>
-        </w:rPr>
-      </w:pPr>
-    </w:p>
-    <w:p>
-      <w:pPr>
-        <w:jc w:val="center"/>
-        <w:rPr>
-          <w:rFonts w:asciiTheme="majorBidi" w:hAnsiTheme="majorBidi" w:cstheme="majorBidi"/>
-          <w:sz w:val="32"/>
-          <w:szCs w:val="32"/>
-        </w:rPr>
-      </w:pPr>
-    </w:p>
-    <w:p>
-      <w:pPr>
-        <w:jc w:val="center"/>
-        <w:rPr>
-          <w:rFonts w:asciiTheme="majorBidi" w:hAnsiTheme="majorBidi" w:cstheme="majorBidi"/>
-          <w:sz w:val="32"/>
-          <w:szCs w:val="32"/>
-          <w:cs/>
-        </w:rPr>
-      </w:pPr>
-      <w:r>
-        <w:rPr>
-          <w:rFonts w:asciiTheme="majorBidi" w:hAnsiTheme="majorBidi" w:cstheme="majorBidi"/>
-          <w:sz w:val="32"/>
-          <w:szCs w:val="32"/>
-        </w:rPr>
-        <w:t xml:space="preserve">Actions – </w:t>
-      </w:r>
-      <w:r>
-        <w:rPr>
-          <w:rFonts w:asciiTheme="majorBidi" w:hAnsiTheme="majorBidi" w:cstheme="majorBidi" w:hint="cs"/>
-          <w:sz w:val="32"/>
-          <w:szCs w:val="32"/>
-          <w:cs/>
-        </w:rPr>
-        <w:t xml:space="preserve">ฟังก์ชั่นสำหรับ </w:t>
-      </w:r>
-      <w:r>
-        <w:rPr>
-          <w:rFonts w:asciiTheme="majorBidi" w:hAnsiTheme="majorBidi" w:cstheme="majorBidi"/>
-          <w:sz w:val="32"/>
-          <w:szCs w:val="32"/>
-        </w:rPr>
-        <w:t xml:space="preserve">Edit </w:t>
-      </w:r>
-      <w:r>
-        <w:rPr>
-          <w:rFonts w:asciiTheme="majorBidi" w:hAnsiTheme="majorBidi" w:cstheme="majorBidi" w:hint="cs"/>
-          <w:sz w:val="32"/>
-          <w:szCs w:val="32"/>
-          <w:cs/>
-        </w:rPr>
-        <w:t>บางข้อมูล</w:t>
-      </w:r>
-    </w:p>
-    <w:p>
-      <w:pPr>
-        <w:jc w:val="center"/>
-        <w:rPr>
-          <w:rFonts w:asciiTheme="majorBidi" w:hAnsiTheme="majorBidi" w:cstheme="majorBidi"/>
-          <w:sz w:val="32"/>
-          <w:szCs w:val="32"/>
-        </w:rPr>
-      </w:pPr>
-      <w:r>
-        <w:rPr>
-          <w:noProof/>
-        </w:rPr>
-        <w:drawing>
-          <wp:anchor distT="0" distB="0" distL="114300" distR="114300" simplePos="0" relativeHeight="251682816" behindDoc="0" locked="0" layoutInCell="1" allowOverlap="1" wp14:anchorId="6B566E2D" wp14:editId="11581667">
-            <wp:simplePos x="0" y="0"/>
-            <wp:positionH relativeFrom="column">
-              <wp:posOffset>0</wp:posOffset>
-            </wp:positionH>
-            <wp:positionV relativeFrom="paragraph">
-              <wp:posOffset>-1270</wp:posOffset>
-            </wp:positionV>
-            <wp:extent cx="5943600" cy="2895600"/>
-            <wp:effectExtent l="0" t="0" r="0" b="0"/>
-            <wp:wrapNone/>
-            <wp:docPr id="26" name="Picture 26"/>
             <wp:cNvGraphicFramePr>
               <a:graphicFrameLocks xmlns:a="http://schemas.openxmlformats.org/drawingml/2006/main" noChangeAspect="1"/>
             </wp:cNvGraphicFramePr>
@@ -5573,7 +5775,7 @@
                   <pic:spPr>
                     <a:xfrm>
                       <a:off x="0" y="0"/>
-                      <a:ext cx="5943600" cy="2895600"/>
+                      <a:ext cx="5943600" cy="2498090"/>
                     </a:xfrm>
                     <a:prstGeom prst="rect">
                       <a:avLst/>
@@ -5642,109 +5844,51 @@
     </w:p>
     <w:p>
       <w:pPr>
-        <w:rPr>
-          <w:rFonts w:asciiTheme="majorBidi" w:hAnsiTheme="majorBidi" w:cstheme="majorBidi"/>
-          <w:sz w:val="32"/>
-          <w:szCs w:val="32"/>
-        </w:rPr>
-      </w:pPr>
-    </w:p>
-    <w:p>
-      <w:pPr>
-        <w:jc w:val="center"/>
-        <w:rPr>
-          <w:rFonts w:asciiTheme="majorBidi" w:hAnsiTheme="majorBidi" w:cstheme="majorBidi"/>
-          <w:sz w:val="32"/>
-          <w:szCs w:val="32"/>
-          <w:cs/>
-        </w:rPr>
-      </w:pPr>
-      <w:r>
-        <w:rPr>
-          <w:rFonts w:asciiTheme="majorBidi" w:hAnsiTheme="majorBidi" w:cstheme="majorBidi"/>
-          <w:sz w:val="32"/>
-          <w:szCs w:val="32"/>
-        </w:rPr>
-        <w:t>Actions -</w:t>
-      </w:r>
-      <w:r>
-        <w:rPr>
-          <w:rFonts w:asciiTheme="majorBidi" w:hAnsiTheme="majorBidi" w:cstheme="majorBidi" w:hint="cs"/>
-          <w:sz w:val="32"/>
-          <w:szCs w:val="32"/>
-          <w:cs/>
-        </w:rPr>
-        <w:t xml:space="preserve"> ฟังก์ชั่นสำหรับดึงข้อมูลจาก </w:t>
-      </w:r>
-      <w:r>
-        <w:rPr>
-          <w:rFonts w:asciiTheme="majorBidi" w:hAnsiTheme="majorBidi" w:cstheme="majorBidi"/>
-          <w:sz w:val="32"/>
-          <w:szCs w:val="32"/>
-        </w:rPr>
-        <w:t xml:space="preserve">API </w:t>
-      </w:r>
-      <w:r>
-        <w:rPr>
-          <w:rFonts w:asciiTheme="majorBidi" w:hAnsiTheme="majorBidi" w:cstheme="majorBidi" w:hint="cs"/>
-          <w:sz w:val="32"/>
-          <w:szCs w:val="32"/>
-          <w:cs/>
-        </w:rPr>
-        <w:t>มาโชว์</w:t>
-      </w:r>
-    </w:p>
-    <w:p>
-      <w:pPr>
-        <w:jc w:val="center"/>
-        <w:rPr>
-          <w:rFonts w:asciiTheme="majorBidi" w:hAnsiTheme="majorBidi" w:cstheme="majorBidi"/>
-          <w:sz w:val="32"/>
-          <w:szCs w:val="32"/>
-        </w:rPr>
-      </w:pPr>
-    </w:p>
-    <w:p>
-      <w:pPr>
-        <w:jc w:val="center"/>
-        <w:rPr>
-          <w:rFonts w:asciiTheme="majorBidi" w:hAnsiTheme="majorBidi" w:cstheme="majorBidi"/>
-          <w:sz w:val="32"/>
-          <w:szCs w:val="32"/>
-        </w:rPr>
-      </w:pPr>
-    </w:p>
-    <w:p>
-      <w:pPr>
-        <w:jc w:val="center"/>
-        <w:rPr>
-          <w:rFonts w:asciiTheme="majorBidi" w:hAnsiTheme="majorBidi" w:cstheme="majorBidi"/>
-          <w:sz w:val="32"/>
-          <w:szCs w:val="32"/>
-        </w:rPr>
-      </w:pPr>
-    </w:p>
-    <w:p>
-      <w:pPr>
-        <w:jc w:val="center"/>
-        <w:rPr>
-          <w:rFonts w:asciiTheme="majorBidi" w:hAnsiTheme="majorBidi" w:cstheme="majorBidi"/>
-          <w:sz w:val="32"/>
-          <w:szCs w:val="32"/>
-        </w:rPr>
-      </w:pPr>
-    </w:p>
-    <w:p>
-      <w:pPr>
-        <w:rPr>
-          <w:rFonts w:asciiTheme="majorBidi" w:hAnsiTheme="majorBidi" w:cstheme="majorBidi"/>
-          <w:sz w:val="32"/>
-          <w:szCs w:val="32"/>
-        </w:rPr>
-      </w:pPr>
-    </w:p>
-    <w:p>
-      <w:pPr>
+        <w:jc w:val="center"/>
+        <w:rPr>
+          <w:rFonts w:asciiTheme="majorBidi" w:hAnsiTheme="majorBidi" w:cstheme="majorBidi"/>
+          <w:sz w:val="32"/>
+          <w:szCs w:val="32"/>
+        </w:rPr>
+      </w:pPr>
+      <w:r>
+        <w:rPr>
+          <w:rFonts w:asciiTheme="majorBidi" w:hAnsiTheme="majorBidi" w:cstheme="majorBidi"/>
+          <w:sz w:val="32"/>
+          <w:szCs w:val="32"/>
+        </w:rPr>
+        <w:t xml:space="preserve">Actions – </w:t>
+      </w:r>
+      <w:r>
+        <w:rPr>
+          <w:rFonts w:asciiTheme="majorBidi" w:hAnsiTheme="majorBidi" w:cstheme="majorBidi" w:hint="cs"/>
+          <w:sz w:val="32"/>
+          <w:szCs w:val="32"/>
+          <w:cs/>
+        </w:rPr>
+        <w:t xml:space="preserve">ฟังก์ชั่นจัดการฟอร์ม </w:t>
+      </w:r>
+      <w:r>
+        <w:rPr>
+          <w:rFonts w:asciiTheme="majorBidi" w:hAnsiTheme="majorBidi" w:cstheme="majorBidi"/>
+          <w:sz w:val="32"/>
+          <w:szCs w:val="32"/>
+        </w:rPr>
+        <w:t xml:space="preserve">Validate input </w:t>
+      </w:r>
+      <w:r>
+        <w:rPr>
+          <w:rFonts w:asciiTheme="majorBidi" w:hAnsiTheme="majorBidi" w:cstheme="majorBidi" w:hint="cs"/>
+          <w:sz w:val="32"/>
+          <w:szCs w:val="32"/>
+          <w:cs/>
+        </w:rPr>
+        <w:t>ที่ได้รับเข้ามา</w:t>
+      </w:r>
+    </w:p>
+    <w:p>
+      <w:pPr>
+        <w:jc w:val="center"/>
         <w:rPr>
           <w:rFonts w:asciiTheme="majorBidi" w:hAnsiTheme="majorBidi" w:cstheme="majorBidi"/>
           <w:sz w:val="32"/>
@@ -5756,13 +5900,680 @@
           <w:noProof/>
         </w:rPr>
         <w:drawing>
-          <wp:anchor distT="0" distB="0" distL="114300" distR="114300" simplePos="0" relativeHeight="251683840" behindDoc="0" locked="0" layoutInCell="1" allowOverlap="1" wp14:anchorId="28621AAE" wp14:editId="4B6399EB">
+          <wp:anchor distT="0" distB="0" distL="114300" distR="114300" simplePos="0" relativeHeight="251680768" behindDoc="0" locked="0" layoutInCell="1" allowOverlap="1" wp14:anchorId="56C8B202" wp14:editId="08DAD457">
+            <wp:simplePos x="0" y="0"/>
+            <wp:positionH relativeFrom="column">
+              <wp:posOffset>0</wp:posOffset>
+            </wp:positionH>
+            <wp:positionV relativeFrom="paragraph">
+              <wp:posOffset>-1270</wp:posOffset>
+            </wp:positionV>
+            <wp:extent cx="5943600" cy="2724785"/>
+            <wp:effectExtent l="0" t="0" r="0" b="0"/>
+            <wp:wrapNone/>
+            <wp:docPr id="24" name="Picture 24"/>
+            <wp:cNvGraphicFramePr>
+              <a:graphicFrameLocks xmlns:a="http://schemas.openxmlformats.org/drawingml/2006/main" noChangeAspect="1"/>
+            </wp:cNvGraphicFramePr>
+            <a:graphic xmlns:a="http://schemas.openxmlformats.org/drawingml/2006/main">
+              <a:graphicData uri="http://schemas.openxmlformats.org/drawingml/2006/picture">
+                <pic:pic xmlns:pic="http://schemas.openxmlformats.org/drawingml/2006/picture">
+                  <pic:nvPicPr>
+                    <pic:cNvPr id="1" name=""/>
+                    <pic:cNvPicPr/>
+                  </pic:nvPicPr>
+                  <pic:blipFill>
+                    <a:blip r:embed="rId31">
+                      <a:extLst>
+                        <a:ext uri="{28A0092B-C50C-407E-A947-70E740481C1C}">
+                          <a14:useLocalDpi xmlns:a14="http://schemas.microsoft.com/office/drawing/2010/main" val="0"/>
+                        </a:ext>
+                      </a:extLst>
+                    </a:blip>
+                    <a:stretch>
+                      <a:fillRect/>
+                    </a:stretch>
+                  </pic:blipFill>
+                  <pic:spPr>
+                    <a:xfrm>
+                      <a:off x="0" y="0"/>
+                      <a:ext cx="5943600" cy="2724785"/>
+                    </a:xfrm>
+                    <a:prstGeom prst="rect">
+                      <a:avLst/>
+                    </a:prstGeom>
+                  </pic:spPr>
+                </pic:pic>
+              </a:graphicData>
+            </a:graphic>
+          </wp:anchor>
+        </w:drawing>
+      </w:r>
+    </w:p>
+    <w:p>
+      <w:pPr>
+        <w:jc w:val="center"/>
+        <w:rPr>
+          <w:rFonts w:asciiTheme="majorBidi" w:hAnsiTheme="majorBidi" w:cstheme="majorBidi"/>
+          <w:sz w:val="32"/>
+          <w:szCs w:val="32"/>
+        </w:rPr>
+      </w:pPr>
+    </w:p>
+    <w:p>
+      <w:pPr>
+        <w:rPr>
+          <w:rFonts w:asciiTheme="majorBidi" w:hAnsiTheme="majorBidi" w:cstheme="majorBidi"/>
+          <w:sz w:val="32"/>
+          <w:szCs w:val="32"/>
+        </w:rPr>
+      </w:pPr>
+    </w:p>
+    <w:p>
+      <w:pPr>
+        <w:rPr>
+          <w:rFonts w:asciiTheme="majorBidi" w:hAnsiTheme="majorBidi" w:cstheme="majorBidi"/>
+          <w:sz w:val="32"/>
+          <w:szCs w:val="32"/>
+        </w:rPr>
+      </w:pPr>
+    </w:p>
+    <w:p>
+      <w:pPr>
+        <w:rPr>
+          <w:rFonts w:asciiTheme="majorBidi" w:hAnsiTheme="majorBidi" w:cstheme="majorBidi"/>
+          <w:sz w:val="32"/>
+          <w:szCs w:val="32"/>
+        </w:rPr>
+      </w:pPr>
+    </w:p>
+    <w:p>
+      <w:pPr>
+        <w:rPr>
+          <w:rFonts w:asciiTheme="majorBidi" w:hAnsiTheme="majorBidi" w:cstheme="majorBidi"/>
+          <w:sz w:val="32"/>
+          <w:szCs w:val="32"/>
+        </w:rPr>
+      </w:pPr>
+    </w:p>
+    <w:p>
+      <w:pPr>
+        <w:rPr>
+          <w:rFonts w:asciiTheme="majorBidi" w:hAnsiTheme="majorBidi" w:cstheme="majorBidi"/>
+          <w:sz w:val="32"/>
+          <w:szCs w:val="32"/>
+        </w:rPr>
+      </w:pPr>
+    </w:p>
+    <w:p>
+      <w:pPr>
+        <w:jc w:val="center"/>
+        <w:rPr>
+          <w:rFonts w:asciiTheme="majorBidi" w:hAnsiTheme="majorBidi" w:cstheme="majorBidi"/>
+          <w:sz w:val="32"/>
+          <w:szCs w:val="32"/>
+        </w:rPr>
+      </w:pPr>
+      <w:r>
+        <w:rPr>
+          <w:rFonts w:asciiTheme="majorBidi" w:hAnsiTheme="majorBidi" w:cstheme="majorBidi"/>
+          <w:sz w:val="32"/>
+          <w:szCs w:val="32"/>
+        </w:rPr>
+        <w:t xml:space="preserve">Actions – </w:t>
+      </w:r>
+      <w:r>
+        <w:rPr>
+          <w:rFonts w:asciiTheme="majorBidi" w:hAnsiTheme="majorBidi" w:cstheme="majorBidi" w:hint="cs"/>
+          <w:sz w:val="32"/>
+          <w:szCs w:val="32"/>
+          <w:cs/>
+        </w:rPr>
+        <w:t xml:space="preserve">ฟังก์ชั่นตรวจสอบว่ามีการเลือกช่วงเวลาเข้ามาหรือป่าว และฟังก์ชั่นดึงค่า </w:t>
+      </w:r>
+      <w:r>
+        <w:rPr>
+          <w:rFonts w:asciiTheme="majorBidi" w:hAnsiTheme="majorBidi" w:cstheme="majorBidi"/>
+          <w:sz w:val="32"/>
+          <w:szCs w:val="32"/>
+        </w:rPr>
+        <w:t xml:space="preserve">building </w:t>
+      </w:r>
+      <w:r>
+        <w:rPr>
+          <w:rFonts w:asciiTheme="majorBidi" w:hAnsiTheme="majorBidi" w:cstheme="majorBidi" w:hint="cs"/>
+          <w:sz w:val="32"/>
+          <w:szCs w:val="32"/>
+          <w:cs/>
+        </w:rPr>
+        <w:t xml:space="preserve">จาก </w:t>
+      </w:r>
+      <w:r>
+        <w:rPr>
+          <w:rFonts w:asciiTheme="majorBidi" w:hAnsiTheme="majorBidi" w:cstheme="majorBidi"/>
+          <w:sz w:val="32"/>
+          <w:szCs w:val="32"/>
+        </w:rPr>
+        <w:t>API</w:t>
+      </w:r>
+    </w:p>
+    <w:p>
+      <w:pPr>
+        <w:jc w:val="center"/>
+        <w:rPr>
+          <w:rFonts w:asciiTheme="majorBidi" w:hAnsiTheme="majorBidi" w:cstheme="majorBidi"/>
+          <w:sz w:val="32"/>
+          <w:szCs w:val="32"/>
+        </w:rPr>
+      </w:pPr>
+    </w:p>
+    <w:p>
+      <w:pPr>
+        <w:jc w:val="center"/>
+        <w:rPr>
+          <w:rFonts w:asciiTheme="majorBidi" w:hAnsiTheme="majorBidi" w:cstheme="majorBidi"/>
+          <w:sz w:val="32"/>
+          <w:szCs w:val="32"/>
+        </w:rPr>
+      </w:pPr>
+    </w:p>
+    <w:p>
+      <w:pPr>
+        <w:jc w:val="center"/>
+        <w:rPr>
+          <w:rFonts w:asciiTheme="majorBidi" w:hAnsiTheme="majorBidi" w:cstheme="majorBidi"/>
+          <w:sz w:val="32"/>
+          <w:szCs w:val="32"/>
+        </w:rPr>
+      </w:pPr>
+    </w:p>
+    <w:p>
+      <w:pPr>
+        <w:jc w:val="center"/>
+        <w:rPr>
+          <w:rFonts w:asciiTheme="majorBidi" w:hAnsiTheme="majorBidi" w:cstheme="majorBidi"/>
+          <w:sz w:val="32"/>
+          <w:szCs w:val="32"/>
+        </w:rPr>
+      </w:pPr>
+    </w:p>
+    <w:p>
+      <w:pPr>
+        <w:tabs>
+          <w:tab w:val="left" w:pos="4770"/>
+          <w:tab w:val="left" w:pos="5790"/>
+        </w:tabs>
+        <w:rPr>
+          <w:rFonts w:asciiTheme="majorBidi" w:hAnsiTheme="majorBidi" w:cstheme="majorBidi"/>
+          <w:sz w:val="32"/>
+          <w:szCs w:val="40"/>
+        </w:rPr>
+      </w:pPr>
+      <w:r>
+        <w:rPr>
+          <w:rFonts w:asciiTheme="majorBidi" w:hAnsiTheme="majorBidi" w:cstheme="majorBidi"/>
+          <w:sz w:val="32"/>
+          <w:szCs w:val="40"/>
+        </w:rPr>
+        <w:t xml:space="preserve">File - </w:t>
+      </w:r>
+      <w:proofErr w:type="gramStart"/>
+      <w:r>
+        <w:rPr>
+          <w:rFonts w:asciiTheme="majorBidi" w:hAnsiTheme="majorBidi" w:cstheme="majorBidi"/>
+          <w:sz w:val="32"/>
+          <w:szCs w:val="40"/>
+        </w:rPr>
+        <w:t>name :</w:t>
+      </w:r>
+      <w:proofErr w:type="gramEnd"/>
+      <w:r>
+        <w:rPr>
+          <w:rFonts w:asciiTheme="majorBidi" w:hAnsiTheme="majorBidi" w:cstheme="majorBidi"/>
+          <w:sz w:val="32"/>
+          <w:szCs w:val="40"/>
+        </w:rPr>
+        <w:t xml:space="preserve"> Address.js</w:t>
+      </w:r>
+      <w:r>
+        <w:rPr>
+          <w:rFonts w:asciiTheme="majorBidi" w:hAnsiTheme="majorBidi" w:cstheme="majorBidi" w:hint="cs"/>
+          <w:sz w:val="32"/>
+          <w:szCs w:val="40"/>
+          <w:cs/>
+        </w:rPr>
+        <w:t xml:space="preserve"> // </w:t>
+      </w:r>
+      <w:r>
+        <w:rPr>
+          <w:rFonts w:asciiTheme="majorBidi" w:hAnsiTheme="majorBidi" w:cstheme="majorBidi"/>
+          <w:sz w:val="32"/>
+          <w:szCs w:val="40"/>
+        </w:rPr>
+        <w:t>File - name : Address</w:t>
+      </w:r>
+      <w:r>
+        <w:rPr>
+          <w:rFonts w:asciiTheme="majorBidi" w:hAnsiTheme="majorBidi" w:cstheme="majorBidi" w:hint="cs"/>
+          <w:sz w:val="32"/>
+          <w:szCs w:val="40"/>
+          <w:cs/>
+        </w:rPr>
+        <w:t xml:space="preserve"> /</w:t>
+      </w:r>
+      <w:r>
+        <w:rPr>
+          <w:rFonts w:asciiTheme="majorBidi" w:hAnsiTheme="majorBidi" w:cstheme="majorBidi"/>
+          <w:sz w:val="32"/>
+          <w:szCs w:val="40"/>
+        </w:rPr>
+        <w:t>function.js</w:t>
+      </w:r>
+    </w:p>
+    <w:p>
+      <w:pPr>
+        <w:tabs>
+          <w:tab w:val="left" w:pos="4770"/>
+          <w:tab w:val="left" w:pos="5790"/>
+        </w:tabs>
+        <w:rPr>
+          <w:rFonts w:asciiTheme="majorBidi" w:hAnsiTheme="majorBidi" w:cstheme="majorBidi" w:hint="cs"/>
+          <w:sz w:val="28"/>
+          <w:cs/>
+        </w:rPr>
+      </w:pPr>
+      <w:r>
+        <w:rPr>
+          <w:rFonts w:asciiTheme="majorBidi" w:hAnsiTheme="majorBidi" w:cstheme="majorBidi"/>
+          <w:sz w:val="28"/>
+        </w:rPr>
+        <w:t>Page-</w:t>
+      </w:r>
+      <w:proofErr w:type="gramStart"/>
+      <w:r>
+        <w:rPr>
+          <w:rFonts w:asciiTheme="majorBidi" w:hAnsiTheme="majorBidi" w:cstheme="majorBidi"/>
+          <w:sz w:val="28"/>
+        </w:rPr>
+        <w:t>Used :</w:t>
+      </w:r>
+      <w:proofErr w:type="gramEnd"/>
+      <w:r>
+        <w:rPr>
+          <w:rFonts w:asciiTheme="majorBidi" w:hAnsiTheme="majorBidi" w:cstheme="majorBidi"/>
+          <w:sz w:val="28"/>
+        </w:rPr>
+        <w:t xml:space="preserve"> </w:t>
+      </w:r>
+      <w:r>
+        <w:rPr>
+          <w:rFonts w:asciiTheme="majorBidi" w:hAnsiTheme="majorBidi" w:cstheme="majorBidi" w:hint="cs"/>
+          <w:sz w:val="28"/>
+          <w:cs/>
+        </w:rPr>
+        <w:t xml:space="preserve">ใช้ในหน้า </w:t>
+      </w:r>
+      <w:r>
+        <w:rPr>
+          <w:rFonts w:asciiTheme="majorBidi" w:hAnsiTheme="majorBidi" w:cstheme="majorBidi"/>
+          <w:sz w:val="28"/>
+        </w:rPr>
+        <w:t>Address</w:t>
+      </w:r>
+    </w:p>
+    <w:p>
+      <w:pPr>
+        <w:tabs>
+          <w:tab w:val="left" w:pos="4770"/>
+          <w:tab w:val="left" w:pos="5790"/>
+        </w:tabs>
+        <w:rPr>
+          <w:rFonts w:asciiTheme="majorBidi" w:hAnsiTheme="majorBidi" w:cstheme="majorBidi"/>
+          <w:sz w:val="32"/>
+          <w:szCs w:val="40"/>
+        </w:rPr>
+      </w:pPr>
+    </w:p>
+    <w:p>
+      <w:pPr>
+        <w:jc w:val="center"/>
+        <w:rPr>
+          <w:rFonts w:asciiTheme="majorBidi" w:hAnsiTheme="majorBidi" w:cstheme="majorBidi"/>
+          <w:sz w:val="32"/>
+          <w:szCs w:val="32"/>
+        </w:rPr>
+      </w:pPr>
+      <w:r>
+        <w:rPr>
+          <w:noProof/>
+        </w:rPr>
+        <w:drawing>
+          <wp:anchor distT="0" distB="0" distL="114300" distR="114300" simplePos="0" relativeHeight="251681792" behindDoc="0" locked="0" layoutInCell="1" allowOverlap="1" wp14:anchorId="299FFE13" wp14:editId="7C0D56D7">
             <wp:simplePos x="0" y="0"/>
             <wp:positionH relativeFrom="margin">
               <wp:align>center</wp:align>
             </wp:positionH>
             <wp:positionV relativeFrom="paragraph">
-              <wp:posOffset>200025</wp:posOffset>
+              <wp:posOffset>3302</wp:posOffset>
+            </wp:positionV>
+            <wp:extent cx="2733675" cy="1943100"/>
+            <wp:effectExtent l="0" t="0" r="9525" b="0"/>
+            <wp:wrapNone/>
+            <wp:docPr id="25" name="Picture 25"/>
+            <wp:cNvGraphicFramePr>
+              <a:graphicFrameLocks xmlns:a="http://schemas.openxmlformats.org/drawingml/2006/main" noChangeAspect="1"/>
+            </wp:cNvGraphicFramePr>
+            <a:graphic xmlns:a="http://schemas.openxmlformats.org/drawingml/2006/main">
+              <a:graphicData uri="http://schemas.openxmlformats.org/drawingml/2006/picture">
+                <pic:pic xmlns:pic="http://schemas.openxmlformats.org/drawingml/2006/picture">
+                  <pic:nvPicPr>
+                    <pic:cNvPr id="1" name=""/>
+                    <pic:cNvPicPr/>
+                  </pic:nvPicPr>
+                  <pic:blipFill>
+                    <a:blip r:embed="rId32">
+                      <a:extLst>
+                        <a:ext uri="{28A0092B-C50C-407E-A947-70E740481C1C}">
+                          <a14:useLocalDpi xmlns:a14="http://schemas.microsoft.com/office/drawing/2010/main" val="0"/>
+                        </a:ext>
+                      </a:extLst>
+                    </a:blip>
+                    <a:stretch>
+                      <a:fillRect/>
+                    </a:stretch>
+                  </pic:blipFill>
+                  <pic:spPr>
+                    <a:xfrm>
+                      <a:off x="0" y="0"/>
+                      <a:ext cx="2733675" cy="1943100"/>
+                    </a:xfrm>
+                    <a:prstGeom prst="rect">
+                      <a:avLst/>
+                    </a:prstGeom>
+                  </pic:spPr>
+                </pic:pic>
+              </a:graphicData>
+            </a:graphic>
+          </wp:anchor>
+        </w:drawing>
+      </w:r>
+    </w:p>
+    <w:p>
+      <w:pPr>
+        <w:jc w:val="center"/>
+        <w:rPr>
+          <w:rFonts w:asciiTheme="majorBidi" w:hAnsiTheme="majorBidi" w:cstheme="majorBidi"/>
+          <w:sz w:val="32"/>
+          <w:szCs w:val="32"/>
+        </w:rPr>
+      </w:pPr>
+    </w:p>
+    <w:p>
+      <w:pPr>
+        <w:jc w:val="center"/>
+        <w:rPr>
+          <w:rFonts w:asciiTheme="majorBidi" w:hAnsiTheme="majorBidi" w:cstheme="majorBidi"/>
+          <w:sz w:val="32"/>
+          <w:szCs w:val="32"/>
+        </w:rPr>
+      </w:pPr>
+    </w:p>
+    <w:p>
+      <w:pPr>
+        <w:jc w:val="center"/>
+        <w:rPr>
+          <w:rFonts w:asciiTheme="majorBidi" w:hAnsiTheme="majorBidi" w:cstheme="majorBidi"/>
+          <w:sz w:val="32"/>
+          <w:szCs w:val="32"/>
+        </w:rPr>
+      </w:pPr>
+    </w:p>
+    <w:p>
+      <w:pPr>
+        <w:jc w:val="center"/>
+        <w:rPr>
+          <w:rFonts w:asciiTheme="majorBidi" w:hAnsiTheme="majorBidi" w:cstheme="majorBidi"/>
+          <w:sz w:val="32"/>
+          <w:szCs w:val="32"/>
+        </w:rPr>
+      </w:pPr>
+    </w:p>
+    <w:p>
+      <w:pPr>
+        <w:jc w:val="center"/>
+        <w:rPr>
+          <w:rFonts w:asciiTheme="majorBidi" w:hAnsiTheme="majorBidi" w:cstheme="majorBidi"/>
+          <w:sz w:val="32"/>
+          <w:szCs w:val="32"/>
+          <w:cs/>
+        </w:rPr>
+      </w:pPr>
+      <w:r>
+        <w:rPr>
+          <w:rFonts w:asciiTheme="majorBidi" w:hAnsiTheme="majorBidi" w:cstheme="majorBidi"/>
+          <w:sz w:val="32"/>
+          <w:szCs w:val="32"/>
+        </w:rPr>
+        <w:t xml:space="preserve">Actions – </w:t>
+      </w:r>
+      <w:r>
+        <w:rPr>
+          <w:rFonts w:asciiTheme="majorBidi" w:hAnsiTheme="majorBidi" w:cstheme="majorBidi" w:hint="cs"/>
+          <w:sz w:val="32"/>
+          <w:szCs w:val="32"/>
+          <w:cs/>
+        </w:rPr>
+        <w:t xml:space="preserve">ฟังก์ชั่นสำหรับ </w:t>
+      </w:r>
+      <w:r>
+        <w:rPr>
+          <w:rFonts w:asciiTheme="majorBidi" w:hAnsiTheme="majorBidi" w:cstheme="majorBidi"/>
+          <w:sz w:val="32"/>
+          <w:szCs w:val="32"/>
+        </w:rPr>
+        <w:t xml:space="preserve">Edit </w:t>
+      </w:r>
+      <w:r>
+        <w:rPr>
+          <w:rFonts w:asciiTheme="majorBidi" w:hAnsiTheme="majorBidi" w:cstheme="majorBidi" w:hint="cs"/>
+          <w:sz w:val="32"/>
+          <w:szCs w:val="32"/>
+          <w:cs/>
+        </w:rPr>
+        <w:t>บางข้อมูล</w:t>
+      </w:r>
+    </w:p>
+    <w:p>
+      <w:pPr>
+        <w:jc w:val="center"/>
+        <w:rPr>
+          <w:rFonts w:asciiTheme="majorBidi" w:hAnsiTheme="majorBidi" w:cstheme="majorBidi"/>
+          <w:sz w:val="32"/>
+          <w:szCs w:val="32"/>
+        </w:rPr>
+      </w:pPr>
+      <w:r>
+        <w:rPr>
+          <w:noProof/>
+        </w:rPr>
+        <w:drawing>
+          <wp:anchor distT="0" distB="0" distL="114300" distR="114300" simplePos="0" relativeHeight="251682816" behindDoc="0" locked="0" layoutInCell="1" allowOverlap="1" wp14:anchorId="6B566E2D" wp14:editId="501EAFF1">
+            <wp:simplePos x="0" y="0"/>
+            <wp:positionH relativeFrom="margin">
+              <wp:posOffset>299923</wp:posOffset>
+            </wp:positionH>
+            <wp:positionV relativeFrom="paragraph">
+              <wp:posOffset>16738</wp:posOffset>
+            </wp:positionV>
+            <wp:extent cx="5120257" cy="2494484"/>
+            <wp:effectExtent l="0" t="0" r="4445" b="1270"/>
+            <wp:wrapNone/>
+            <wp:docPr id="26" name="Picture 26"/>
+            <wp:cNvGraphicFramePr>
+              <a:graphicFrameLocks xmlns:a="http://schemas.openxmlformats.org/drawingml/2006/main" noChangeAspect="1"/>
+            </wp:cNvGraphicFramePr>
+            <a:graphic xmlns:a="http://schemas.openxmlformats.org/drawingml/2006/main">
+              <a:graphicData uri="http://schemas.openxmlformats.org/drawingml/2006/picture">
+                <pic:pic xmlns:pic="http://schemas.openxmlformats.org/drawingml/2006/picture">
+                  <pic:nvPicPr>
+                    <pic:cNvPr id="1" name=""/>
+                    <pic:cNvPicPr/>
+                  </pic:nvPicPr>
+                  <pic:blipFill>
+                    <a:blip r:embed="rId33" cstate="print">
+                      <a:extLst>
+                        <a:ext uri="{28A0092B-C50C-407E-A947-70E740481C1C}">
+                          <a14:useLocalDpi xmlns:a14="http://schemas.microsoft.com/office/drawing/2010/main" val="0"/>
+                        </a:ext>
+                      </a:extLst>
+                    </a:blip>
+                    <a:stretch>
+                      <a:fillRect/>
+                    </a:stretch>
+                  </pic:blipFill>
+                  <pic:spPr>
+                    <a:xfrm>
+                      <a:off x="0" y="0"/>
+                      <a:ext cx="5120257" cy="2494484"/>
+                    </a:xfrm>
+                    <a:prstGeom prst="rect">
+                      <a:avLst/>
+                    </a:prstGeom>
+                  </pic:spPr>
+                </pic:pic>
+              </a:graphicData>
+            </a:graphic>
+            <wp14:sizeRelH relativeFrom="margin">
+              <wp14:pctWidth>0</wp14:pctWidth>
+            </wp14:sizeRelH>
+            <wp14:sizeRelV relativeFrom="margin">
+              <wp14:pctHeight>0</wp14:pctHeight>
+            </wp14:sizeRelV>
+          </wp:anchor>
+        </w:drawing>
+      </w:r>
+    </w:p>
+    <w:p>
+      <w:pPr>
+        <w:rPr>
+          <w:rFonts w:asciiTheme="majorBidi" w:hAnsiTheme="majorBidi" w:cstheme="majorBidi"/>
+          <w:sz w:val="32"/>
+          <w:szCs w:val="32"/>
+        </w:rPr>
+      </w:pPr>
+    </w:p>
+    <w:p>
+      <w:pPr>
+        <w:rPr>
+          <w:rFonts w:asciiTheme="majorBidi" w:hAnsiTheme="majorBidi" w:cstheme="majorBidi"/>
+          <w:sz w:val="32"/>
+          <w:szCs w:val="32"/>
+        </w:rPr>
+      </w:pPr>
+    </w:p>
+    <w:p>
+      <w:pPr>
+        <w:rPr>
+          <w:rFonts w:asciiTheme="majorBidi" w:hAnsiTheme="majorBidi" w:cstheme="majorBidi"/>
+          <w:sz w:val="32"/>
+          <w:szCs w:val="32"/>
+        </w:rPr>
+      </w:pPr>
+    </w:p>
+    <w:p>
+      <w:pPr>
+        <w:rPr>
+          <w:rFonts w:asciiTheme="majorBidi" w:hAnsiTheme="majorBidi" w:cstheme="majorBidi"/>
+          <w:sz w:val="32"/>
+          <w:szCs w:val="32"/>
+        </w:rPr>
+      </w:pPr>
+    </w:p>
+    <w:p>
+      <w:pPr>
+        <w:rPr>
+          <w:rFonts w:asciiTheme="majorBidi" w:hAnsiTheme="majorBidi" w:cstheme="majorBidi"/>
+          <w:sz w:val="32"/>
+          <w:szCs w:val="32"/>
+        </w:rPr>
+      </w:pPr>
+    </w:p>
+    <w:p>
+      <w:pPr>
+        <w:rPr>
+          <w:rFonts w:asciiTheme="majorBidi" w:hAnsiTheme="majorBidi" w:cstheme="majorBidi"/>
+          <w:sz w:val="32"/>
+          <w:szCs w:val="32"/>
+        </w:rPr>
+      </w:pPr>
+    </w:p>
+    <w:p>
+      <w:pPr>
+        <w:jc w:val="center"/>
+        <w:rPr>
+          <w:rFonts w:asciiTheme="majorBidi" w:hAnsiTheme="majorBidi" w:cstheme="majorBidi"/>
+          <w:sz w:val="32"/>
+          <w:szCs w:val="32"/>
+          <w:cs/>
+        </w:rPr>
+      </w:pPr>
+      <w:r>
+        <w:rPr>
+          <w:rFonts w:asciiTheme="majorBidi" w:hAnsiTheme="majorBidi" w:cstheme="majorBidi"/>
+          <w:sz w:val="32"/>
+          <w:szCs w:val="32"/>
+        </w:rPr>
+        <w:t>Actions -</w:t>
+      </w:r>
+      <w:r>
+        <w:rPr>
+          <w:rFonts w:asciiTheme="majorBidi" w:hAnsiTheme="majorBidi" w:cstheme="majorBidi" w:hint="cs"/>
+          <w:sz w:val="32"/>
+          <w:szCs w:val="32"/>
+          <w:cs/>
+        </w:rPr>
+        <w:t xml:space="preserve"> ฟังก์ชั่นสำหรับดึงข้อมูลจาก </w:t>
+      </w:r>
+      <w:r>
+        <w:rPr>
+          <w:rFonts w:asciiTheme="majorBidi" w:hAnsiTheme="majorBidi" w:cstheme="majorBidi"/>
+          <w:sz w:val="32"/>
+          <w:szCs w:val="32"/>
+        </w:rPr>
+        <w:t xml:space="preserve">API </w:t>
+      </w:r>
+      <w:r>
+        <w:rPr>
+          <w:rFonts w:asciiTheme="majorBidi" w:hAnsiTheme="majorBidi" w:cstheme="majorBidi" w:hint="cs"/>
+          <w:sz w:val="32"/>
+          <w:szCs w:val="32"/>
+          <w:cs/>
+        </w:rPr>
+        <w:t>มาโชว์</w:t>
+      </w:r>
+    </w:p>
+    <w:p>
+      <w:pPr>
+        <w:jc w:val="center"/>
+        <w:rPr>
+          <w:rFonts w:asciiTheme="majorBidi" w:hAnsiTheme="majorBidi" w:cstheme="majorBidi"/>
+          <w:sz w:val="32"/>
+          <w:szCs w:val="32"/>
+        </w:rPr>
+      </w:pPr>
+      <w:r>
+        <w:rPr>
+          <w:noProof/>
+        </w:rPr>
+        <w:lastRenderedPageBreak/>
+        <w:drawing>
+          <wp:anchor distT="0" distB="0" distL="114300" distR="114300" simplePos="0" relativeHeight="251683840" behindDoc="0" locked="0" layoutInCell="1" allowOverlap="1" wp14:anchorId="28621AAE" wp14:editId="392F9157">
+            <wp:simplePos x="0" y="0"/>
+            <wp:positionH relativeFrom="margin">
+              <wp:align>center</wp:align>
+            </wp:positionH>
+            <wp:positionV relativeFrom="paragraph">
+              <wp:posOffset>-181305</wp:posOffset>
             </wp:positionV>
             <wp:extent cx="5181600" cy="2950210"/>
             <wp:effectExtent l="0" t="0" r="0" b="2540"/>
@@ -5779,7 +6590,7 @@
                     <pic:cNvPicPr/>
                   </pic:nvPicPr>
                   <pic:blipFill>
-                    <a:blip r:embed="rId31" cstate="print">
+                    <a:blip r:embed="rId34" cstate="print">
                       <a:extLst>
                         <a:ext uri="{28A0092B-C50C-407E-A947-70E740481C1C}">
                           <a14:useLocalDpi xmlns:a14="http://schemas.microsoft.com/office/drawing/2010/main" val="0"/>
@@ -5814,24 +6625,27 @@
     </w:p>
     <w:p>
       <w:pPr>
-        <w:rPr>
-          <w:rFonts w:asciiTheme="majorBidi" w:hAnsiTheme="majorBidi" w:cstheme="majorBidi"/>
-          <w:sz w:val="32"/>
-          <w:szCs w:val="32"/>
-        </w:rPr>
-      </w:pPr>
-    </w:p>
-    <w:p>
-      <w:pPr>
-        <w:rPr>
-          <w:rFonts w:asciiTheme="majorBidi" w:hAnsiTheme="majorBidi" w:cstheme="majorBidi"/>
-          <w:sz w:val="32"/>
-          <w:szCs w:val="32"/>
-        </w:rPr>
-      </w:pPr>
-    </w:p>
-    <w:p>
-      <w:pPr>
+        <w:jc w:val="center"/>
+        <w:rPr>
+          <w:rFonts w:asciiTheme="majorBidi" w:hAnsiTheme="majorBidi" w:cstheme="majorBidi"/>
+          <w:sz w:val="32"/>
+          <w:szCs w:val="32"/>
+        </w:rPr>
+      </w:pPr>
+    </w:p>
+    <w:p>
+      <w:pPr>
+        <w:jc w:val="center"/>
+        <w:rPr>
+          <w:rFonts w:asciiTheme="majorBidi" w:hAnsiTheme="majorBidi" w:cstheme="majorBidi"/>
+          <w:sz w:val="32"/>
+          <w:szCs w:val="32"/>
+        </w:rPr>
+      </w:pPr>
+    </w:p>
+    <w:p>
+      <w:pPr>
+        <w:jc w:val="center"/>
         <w:rPr>
           <w:rFonts w:asciiTheme="majorBidi" w:hAnsiTheme="majorBidi" w:cstheme="majorBidi"/>
           <w:sz w:val="32"/>
@@ -5940,7 +6754,7 @@
                     <pic:cNvPicPr/>
                   </pic:nvPicPr>
                   <pic:blipFill>
-                    <a:blip r:embed="rId32">
+                    <a:blip r:embed="rId35">
                       <a:extLst>
                         <a:ext uri="{28A0092B-C50C-407E-A947-70E740481C1C}">
                           <a14:useLocalDpi xmlns:a14="http://schemas.microsoft.com/office/drawing/2010/main" val="0"/>

</xml_diff>